<commit_message>
03/05/17 18:15 modif du rapport, description de la classe MarkleTree
</commit_message>
<xml_diff>
--- a/Rapport.docx
+++ b/Rapport.docx
@@ -359,11 +359,13 @@
         <w:jc w:val="both"/>
         <w:rPr>
           <w:b/>
+          <w:lang w:val="en-US"/>
         </w:rPr>
       </w:pPr>
       <w:r>
         <w:rPr>
           <w:b/>
+          <w:lang w:val="en-US"/>
         </w:rPr>
         <w:t xml:space="preserve">GitHub : </w:t>
       </w:r>
@@ -371,6 +373,7 @@
         <w:r>
           <w:rPr>
             <w:rStyle w:val="Lienhypertexte"/>
+            <w:lang w:val="en-US"/>
           </w:rPr>
           <w:t>https://github.com/Jonas1312/merkle-tree</w:t>
         </w:r>
@@ -380,6 +383,9 @@
       <w:pPr>
         <w:spacing w:after="0"/>
         <w:jc w:val="both"/>
+        <w:rPr>
+          <w:lang w:val="en-US"/>
+        </w:rPr>
       </w:pPr>
     </w:p>
     <w:p>
@@ -389,9 +395,13 @@
           <w:color w:val="2E74B5" w:themeColor="accent1" w:themeShade="BF"/>
           <w:sz w:val="32"/>
           <w:szCs w:val="32"/>
-        </w:rPr>
-      </w:pPr>
-      <w:r>
+          <w:lang w:val="en-US"/>
+        </w:rPr>
+      </w:pPr>
+      <w:r>
+        <w:rPr>
+          <w:lang w:val="en-US"/>
+        </w:rPr>
         <w:br w:type="page"/>
       </w:r>
     </w:p>
@@ -1130,7 +1140,21 @@
             <w:rStyle w:val="Lienhypertexte"/>
             <w:noProof/>
           </w:rPr>
-          <w:t>Conception du logiciel</w:t>
+          <w:t>Concep</w:t>
+        </w:r>
+        <w:r>
+          <w:rPr>
+            <w:rStyle w:val="Lienhypertexte"/>
+            <w:noProof/>
+          </w:rPr>
+          <w:t>t</w:t>
+        </w:r>
+        <w:r>
+          <w:rPr>
+            <w:rStyle w:val="Lienhypertexte"/>
+            <w:noProof/>
+          </w:rPr>
+          <w:t>ion du logiciel</w:t>
         </w:r>
         <w:r>
           <w:rPr>
@@ -1338,21 +1362,19 @@
       <w:r>
         <w:br w:type="page"/>
       </w:r>
-      <w:bookmarkStart w:id="3" w:name="_GoBack"/>
-      <w:bookmarkEnd w:id="3"/>
     </w:p>
     <w:p>
       <w:pPr>
         <w:pStyle w:val="Titre"/>
       </w:pPr>
-      <w:bookmarkStart w:id="4" w:name="_Toc476921387"/>
-      <w:bookmarkStart w:id="5" w:name="_Toc481588181"/>
+      <w:bookmarkStart w:id="3" w:name="_Toc476921387"/>
+      <w:bookmarkStart w:id="4" w:name="_Toc481588181"/>
       <w:r>
         <w:lastRenderedPageBreak/>
         <w:t>Introduction</w:t>
       </w:r>
+      <w:bookmarkEnd w:id="3"/>
       <w:bookmarkEnd w:id="4"/>
-      <w:bookmarkEnd w:id="5"/>
     </w:p>
     <w:p>
       <w:pPr>
@@ -1712,7 +1734,7 @@
       <w:pPr>
         <w:pStyle w:val="Titre"/>
       </w:pPr>
-      <w:bookmarkStart w:id="6" w:name="_Toc481588182"/>
+      <w:bookmarkStart w:id="5" w:name="_Toc481588182"/>
       <w:r>
         <w:lastRenderedPageBreak/>
         <w:t xml:space="preserve">Signature de </w:t>
@@ -1721,7 +1743,7 @@
       <w:r>
         <w:t>Lamport</w:t>
       </w:r>
-      <w:bookmarkEnd w:id="6"/>
+      <w:bookmarkEnd w:id="5"/>
       <w:proofErr w:type="spellEnd"/>
     </w:p>
     <w:p>
@@ -1879,14 +1901,14 @@
         </w:numPr>
         <w:jc w:val="both"/>
       </w:pPr>
-      <w:bookmarkStart w:id="7" w:name="_Toc481588183"/>
+      <w:bookmarkStart w:id="6" w:name="_Toc481588183"/>
       <w:r>
         <w:t xml:space="preserve">Génération </w:t>
       </w:r>
       <w:r>
         <w:t>de la clé privée</w:t>
       </w:r>
-      <w:bookmarkEnd w:id="7"/>
+      <w:bookmarkEnd w:id="6"/>
     </w:p>
     <w:p>
       <w:pPr>
@@ -2152,11 +2174,11 @@
         </w:numPr>
         <w:jc w:val="both"/>
       </w:pPr>
-      <w:bookmarkStart w:id="8" w:name="_Toc481588184"/>
+      <w:bookmarkStart w:id="7" w:name="_Toc481588184"/>
       <w:r>
         <w:t>Génération de la clé publique</w:t>
       </w:r>
-      <w:bookmarkEnd w:id="8"/>
+      <w:bookmarkEnd w:id="7"/>
     </w:p>
     <w:p>
       <w:pPr>
@@ -2169,7 +2191,10 @@
         <w:jc w:val="both"/>
       </w:pPr>
       <w:r>
-        <w:t xml:space="preserve">Pour créer la clef privée, il suffit de calculer les </w:t>
+        <w:t>Pour créer la clef publique</w:t>
+      </w:r>
+      <w:r>
+        <w:t xml:space="preserve">, il suffit de calculer les </w:t>
       </w:r>
       <w:proofErr w:type="spellStart"/>
       <w:r>
@@ -2209,11 +2234,11 @@
         </w:numPr>
         <w:jc w:val="both"/>
       </w:pPr>
-      <w:bookmarkStart w:id="9" w:name="_Toc481588185"/>
+      <w:bookmarkStart w:id="8" w:name="_Toc481588185"/>
       <w:r>
         <w:t>Génération de la signature du message</w:t>
       </w:r>
-      <w:bookmarkEnd w:id="9"/>
+      <w:bookmarkEnd w:id="8"/>
     </w:p>
     <w:p>
       <w:pPr>
@@ -2298,11 +2323,11 @@
         </w:numPr>
         <w:jc w:val="both"/>
       </w:pPr>
-      <w:bookmarkStart w:id="10" w:name="_Toc481588186"/>
+      <w:bookmarkStart w:id="9" w:name="_Toc481588186"/>
       <w:r>
         <w:t>Vérification de la signature</w:t>
       </w:r>
-      <w:bookmarkEnd w:id="10"/>
+      <w:bookmarkEnd w:id="9"/>
     </w:p>
     <w:p>
       <w:pPr>
@@ -2372,11 +2397,11 @@
         </w:numPr>
         <w:jc w:val="both"/>
       </w:pPr>
-      <w:bookmarkStart w:id="11" w:name="_Toc481588187"/>
+      <w:bookmarkStart w:id="10" w:name="_Toc481588187"/>
       <w:r>
         <w:t>Avantages et inconvénients</w:t>
       </w:r>
-      <w:bookmarkEnd w:id="11"/>
+      <w:bookmarkEnd w:id="10"/>
     </w:p>
     <w:p>
       <w:pPr>
@@ -2474,7 +2499,7 @@
           <w:szCs w:val="52"/>
         </w:rPr>
       </w:pPr>
-      <w:bookmarkStart w:id="12" w:name="_Toc476921388"/>
+      <w:bookmarkStart w:id="11" w:name="_Toc476921388"/>
       <w:r>
         <w:br w:type="page"/>
       </w:r>
@@ -2483,7 +2508,7 @@
       <w:pPr>
         <w:pStyle w:val="Titre"/>
       </w:pPr>
-      <w:bookmarkStart w:id="13" w:name="_Toc481588188"/>
+      <w:bookmarkStart w:id="12" w:name="_Toc481588188"/>
       <w:r>
         <w:lastRenderedPageBreak/>
         <w:t xml:space="preserve">Arbre de </w:t>
@@ -2492,7 +2517,7 @@
       <w:r>
         <w:t>Merkle</w:t>
       </w:r>
-      <w:bookmarkEnd w:id="13"/>
+      <w:bookmarkEnd w:id="12"/>
       <w:proofErr w:type="spellEnd"/>
     </w:p>
     <w:p>
@@ -2527,21 +2552,644 @@
       <w:pPr>
         <w:pStyle w:val="Titre"/>
       </w:pPr>
-      <w:bookmarkStart w:id="14" w:name="_Toc481588189"/>
+      <w:bookmarkStart w:id="13" w:name="_Toc481588189"/>
       <w:r>
         <w:lastRenderedPageBreak/>
         <w:t>Conception du logiciel</w:t>
       </w:r>
+      <w:bookmarkEnd w:id="13"/>
+    </w:p>
+    <w:p>
+      <w:pPr>
+        <w:pStyle w:val="Titre3"/>
+        <w:numPr>
+          <w:ilvl w:val="0"/>
+          <w:numId w:val="14"/>
+        </w:numPr>
+      </w:pPr>
+      <w:r>
+        <w:t>Génération des classes utilisées</w:t>
+      </w:r>
+    </w:p>
+    <w:p>
+      <w:pPr>
+        <w:spacing w:after="0"/>
+        <w:jc w:val="both"/>
+      </w:pPr>
+    </w:p>
+    <w:p>
+      <w:pPr>
+        <w:spacing w:after="0"/>
+        <w:jc w:val="both"/>
+      </w:pPr>
+      <w:r>
+        <w:t xml:space="preserve">Pour implémenter l’algorithme de signature basé sur les arbres de </w:t>
+      </w:r>
+      <w:proofErr w:type="spellStart"/>
+      <w:r>
+        <w:t>Merkle</w:t>
+      </w:r>
+      <w:proofErr w:type="spellEnd"/>
+      <w:r>
+        <w:t xml:space="preserve">, nous avons dû créer les classes </w:t>
+      </w:r>
+      <w:proofErr w:type="spellStart"/>
+      <w:r>
+        <w:t>MerkleTree</w:t>
+      </w:r>
+      <w:proofErr w:type="spellEnd"/>
+      <w:r>
+        <w:t xml:space="preserve">, </w:t>
+      </w:r>
+      <w:proofErr w:type="spellStart"/>
+      <w:r>
+        <w:t>LamportSignature</w:t>
+      </w:r>
+      <w:proofErr w:type="spellEnd"/>
+      <w:r>
+        <w:t>, ainsi que les classes Client et Server pour la partie simulation de réseau.</w:t>
+      </w:r>
+    </w:p>
+    <w:p>
+      <w:pPr>
+        <w:spacing w:after="0"/>
+        <w:jc w:val="both"/>
+      </w:pPr>
+    </w:p>
+    <w:p>
+      <w:pPr>
+        <w:pStyle w:val="Paragraphedeliste"/>
+        <w:numPr>
+          <w:ilvl w:val="0"/>
+          <w:numId w:val="15"/>
+        </w:numPr>
+        <w:spacing w:after="0"/>
+        <w:jc w:val="both"/>
+      </w:pPr>
+      <w:proofErr w:type="spellStart"/>
+      <w:r>
+        <w:t>MerkleTree</w:t>
+      </w:r>
+      <w:proofErr w:type="spellEnd"/>
+      <w:r>
+        <w:t> :</w:t>
+      </w:r>
+    </w:p>
+    <w:p>
+      <w:pPr>
+        <w:pStyle w:val="Paragraphedeliste"/>
+        <w:spacing w:after="0"/>
+        <w:jc w:val="both"/>
+      </w:pPr>
+    </w:p>
+    <w:p>
+      <w:pPr>
+        <w:jc w:val="both"/>
+      </w:pPr>
+      <w:r>
+        <w:t>Cette classe possède les attributs</w:t>
+      </w:r>
+      <w:r>
+        <w:t xml:space="preserve"> </w:t>
+      </w:r>
+      <w:proofErr w:type="spellStart"/>
+      <w:r>
+        <w:rPr>
+          <w:i/>
+        </w:rPr>
+        <w:t>tree</w:t>
+      </w:r>
+      <w:proofErr w:type="spellEnd"/>
+      <w:r>
+        <w:t xml:space="preserve">, </w:t>
+      </w:r>
+      <w:proofErr w:type="spellStart"/>
+      <w:r>
+        <w:rPr>
+          <w:i/>
+        </w:rPr>
+        <w:t>n_levels</w:t>
+      </w:r>
+      <w:proofErr w:type="spellEnd"/>
+      <w:r>
+        <w:t xml:space="preserve"> et </w:t>
+      </w:r>
+      <w:proofErr w:type="spellStart"/>
+      <w:r>
+        <w:rPr>
+          <w:i/>
+        </w:rPr>
+        <w:t>n_leaves</w:t>
+      </w:r>
+      <w:proofErr w:type="spellEnd"/>
+      <w:r>
+        <w:t>.</w:t>
+      </w:r>
+      <w:bookmarkStart w:id="14" w:name="_GoBack"/>
       <w:bookmarkEnd w:id="14"/>
-    </w:p>
-    <w:p>
-      <w:pPr>
-        <w:spacing w:after="0"/>
-        <w:jc w:val="both"/>
-      </w:pPr>
-      <w:r>
-        <w:t>Classes, langage, tests unitaires</w:t>
-      </w:r>
+      <w:r>
+        <w:t xml:space="preserve"> Le premier </w:t>
+      </w:r>
+      <w:r>
+        <w:t xml:space="preserve">représente l’arbre sous forme de dictionnaire de </w:t>
+      </w:r>
+      <w:proofErr w:type="spellStart"/>
+      <w:r>
+        <w:t>tuples</w:t>
+      </w:r>
+      <w:proofErr w:type="spellEnd"/>
+      <w:r>
+        <w:t xml:space="preserve"> (</w:t>
+      </w:r>
+      <w:r>
+        <w:rPr>
+          <w:i/>
+        </w:rPr>
+        <w:t>position</w:t>
+      </w:r>
+      <w:r>
+        <w:t xml:space="preserve">, </w:t>
+      </w:r>
+      <w:r>
+        <w:rPr>
+          <w:i/>
+        </w:rPr>
+        <w:t>data</w:t>
+      </w:r>
+      <w:r>
+        <w:t>)</w:t>
+      </w:r>
+      <w:r>
+        <w:t xml:space="preserve">, position étant lui-même un </w:t>
+      </w:r>
+      <w:proofErr w:type="spellStart"/>
+      <w:r>
+        <w:t>tuple</w:t>
+      </w:r>
+      <w:proofErr w:type="spellEnd"/>
+      <w:r>
+        <w:t xml:space="preserve"> (</w:t>
+      </w:r>
+      <w:proofErr w:type="spellStart"/>
+      <w:r>
+        <w:rPr>
+          <w:i/>
+        </w:rPr>
+        <w:t>level</w:t>
+      </w:r>
+      <w:proofErr w:type="spellEnd"/>
+      <w:r>
+        <w:t xml:space="preserve">, </w:t>
+      </w:r>
+      <w:r>
+        <w:rPr>
+          <w:i/>
+        </w:rPr>
+        <w:t>index</w:t>
+      </w:r>
+      <w:r>
+        <w:t>). On compte dans l’arbre de bas en haut et de gauche à droite, la racine est donc à la position (</w:t>
+      </w:r>
+      <w:proofErr w:type="spellStart"/>
+      <w:r>
+        <w:rPr>
+          <w:i/>
+        </w:rPr>
+        <w:t>level_max</w:t>
+      </w:r>
+      <w:proofErr w:type="spellEnd"/>
+      <w:r>
+        <w:t xml:space="preserve">, </w:t>
+      </w:r>
+      <w:r>
+        <w:rPr>
+          <w:i/>
+        </w:rPr>
+        <w:t>0</w:t>
+      </w:r>
+      <w:r>
+        <w:t xml:space="preserve">). </w:t>
+      </w:r>
+      <w:proofErr w:type="spellStart"/>
+      <w:proofErr w:type="gramStart"/>
+      <w:r>
+        <w:rPr>
+          <w:i/>
+        </w:rPr>
+        <w:t>n</w:t>
+      </w:r>
+      <w:proofErr w:type="gramEnd"/>
+      <w:r>
+        <w:rPr>
+          <w:i/>
+        </w:rPr>
+        <w:t>_levels</w:t>
+      </w:r>
+      <w:proofErr w:type="spellEnd"/>
+      <w:r>
+        <w:t xml:space="preserve"> représente la hauteur de l’arbre ( on compte à partir de 0, une racine simple est donc de hauteur 0). Enfin, </w:t>
+      </w:r>
+      <w:proofErr w:type="spellStart"/>
+      <w:r>
+        <w:rPr>
+          <w:i/>
+        </w:rPr>
+        <w:t>n_leaves</w:t>
+      </w:r>
+      <w:proofErr w:type="spellEnd"/>
+      <w:r>
+        <w:t xml:space="preserve"> représente le nombre de feuilles de l’arbre. </w:t>
+      </w:r>
+    </w:p>
+    <w:p>
+      <w:pPr>
+        <w:jc w:val="both"/>
+      </w:pPr>
+      <w:r>
+        <w:t xml:space="preserve">Quant aux méthodes de </w:t>
+      </w:r>
+      <w:proofErr w:type="spellStart"/>
+      <w:r>
+        <w:t>MerkleTree</w:t>
+      </w:r>
+      <w:proofErr w:type="spellEnd"/>
+      <w:r>
+        <w:t xml:space="preserve"> : </w:t>
+      </w:r>
+    </w:p>
+    <w:p>
+      <w:pPr>
+        <w:pStyle w:val="Paragraphedeliste"/>
+        <w:numPr>
+          <w:ilvl w:val="0"/>
+          <w:numId w:val="16"/>
+        </w:numPr>
+        <w:jc w:val="both"/>
+      </w:pPr>
+      <w:proofErr w:type="spellStart"/>
+      <w:proofErr w:type="gramStart"/>
+      <w:r>
+        <w:rPr>
+          <w:b/>
+        </w:rPr>
+        <w:t>add</w:t>
+      </w:r>
+      <w:proofErr w:type="gramEnd"/>
+      <w:r>
+        <w:rPr>
+          <w:b/>
+        </w:rPr>
+        <w:t>_node</w:t>
+      </w:r>
+      <w:proofErr w:type="spellEnd"/>
+      <w:r>
+        <w:t>(</w:t>
+      </w:r>
+      <w:r>
+        <w:rPr>
+          <w:i/>
+        </w:rPr>
+        <w:t xml:space="preserve">data, position, </w:t>
+      </w:r>
+      <w:proofErr w:type="spellStart"/>
+      <w:r>
+        <w:rPr>
+          <w:i/>
+        </w:rPr>
+        <w:t>hashed</w:t>
+      </w:r>
+      <w:proofErr w:type="spellEnd"/>
+      <w:r>
+        <w:t xml:space="preserve">) permet d’ajouter un nœud avec la valeur </w:t>
+      </w:r>
+      <w:r>
+        <w:rPr>
+          <w:i/>
+        </w:rPr>
+        <w:t>data</w:t>
+      </w:r>
+      <w:r>
+        <w:t xml:space="preserve"> en position  </w:t>
+      </w:r>
+      <w:proofErr w:type="spellStart"/>
+      <w:r>
+        <w:rPr>
+          <w:i/>
+        </w:rPr>
+        <w:t>position</w:t>
+      </w:r>
+      <w:proofErr w:type="spellEnd"/>
+      <w:r>
+        <w:t xml:space="preserve"> de l’arbre.</w:t>
+      </w:r>
+    </w:p>
+    <w:p>
+      <w:pPr>
+        <w:pStyle w:val="Paragraphedeliste"/>
+        <w:numPr>
+          <w:ilvl w:val="0"/>
+          <w:numId w:val="16"/>
+        </w:numPr>
+        <w:jc w:val="both"/>
+      </w:pPr>
+      <w:proofErr w:type="spellStart"/>
+      <w:proofErr w:type="gramStart"/>
+      <w:r>
+        <w:rPr>
+          <w:b/>
+        </w:rPr>
+        <w:t>generate</w:t>
+      </w:r>
+      <w:proofErr w:type="gramEnd"/>
+      <w:r>
+        <w:rPr>
+          <w:b/>
+        </w:rPr>
+        <w:t>_tree</w:t>
+      </w:r>
+      <w:proofErr w:type="spellEnd"/>
+      <w:r>
+        <w:t>() permet de générer l’arbre entier à partir des feuilles</w:t>
+      </w:r>
+    </w:p>
+    <w:p>
+      <w:pPr>
+        <w:pStyle w:val="Paragraphedeliste"/>
+        <w:numPr>
+          <w:ilvl w:val="0"/>
+          <w:numId w:val="16"/>
+        </w:numPr>
+        <w:jc w:val="both"/>
+      </w:pPr>
+      <w:proofErr w:type="gramStart"/>
+      <w:r>
+        <w:rPr>
+          <w:b/>
+        </w:rPr>
+        <w:t>get</w:t>
+      </w:r>
+      <w:proofErr w:type="gramEnd"/>
+      <w:r>
+        <w:rPr>
+          <w:b/>
+        </w:rPr>
+        <w:t>_root</w:t>
+      </w:r>
+      <w:r>
+        <w:t>() nous donne la racine de l’arbre</w:t>
+      </w:r>
+    </w:p>
+    <w:p>
+      <w:pPr>
+        <w:pStyle w:val="Paragraphedeliste"/>
+        <w:numPr>
+          <w:ilvl w:val="0"/>
+          <w:numId w:val="16"/>
+        </w:numPr>
+        <w:jc w:val="both"/>
+      </w:pPr>
+      <w:proofErr w:type="spellStart"/>
+      <w:proofErr w:type="gramStart"/>
+      <w:r>
+        <w:rPr>
+          <w:b/>
+        </w:rPr>
+        <w:t>get</w:t>
+      </w:r>
+      <w:proofErr w:type="gramEnd"/>
+      <w:r>
+        <w:rPr>
+          <w:b/>
+        </w:rPr>
+        <w:t>_brother_node_hash</w:t>
+      </w:r>
+      <w:proofErr w:type="spellEnd"/>
+      <w:r>
+        <w:t>() renvoie le hash du nœud voisin (le deuxième fils du nœud père)</w:t>
+      </w:r>
+    </w:p>
+    <w:p>
+      <w:pPr>
+        <w:pStyle w:val="Paragraphedeliste"/>
+        <w:numPr>
+          <w:ilvl w:val="0"/>
+          <w:numId w:val="16"/>
+        </w:numPr>
+        <w:jc w:val="both"/>
+      </w:pPr>
+      <w:proofErr w:type="spellStart"/>
+      <w:proofErr w:type="gramStart"/>
+      <w:r>
+        <w:rPr>
+          <w:b/>
+        </w:rPr>
+        <w:t>get</w:t>
+      </w:r>
+      <w:proofErr w:type="gramEnd"/>
+      <w:r>
+        <w:rPr>
+          <w:b/>
+        </w:rPr>
+        <w:t>_brother_node_position</w:t>
+      </w:r>
+      <w:proofErr w:type="spellEnd"/>
+      <w:r>
+        <w:t>() renvoie la position du nœud voisin</w:t>
+      </w:r>
+    </w:p>
+    <w:p>
+      <w:pPr>
+        <w:pStyle w:val="Paragraphedeliste"/>
+        <w:numPr>
+          <w:ilvl w:val="0"/>
+          <w:numId w:val="16"/>
+        </w:numPr>
+        <w:jc w:val="both"/>
+      </w:pPr>
+      <w:proofErr w:type="spellStart"/>
+      <w:proofErr w:type="gramStart"/>
+      <w:r>
+        <w:rPr>
+          <w:b/>
+        </w:rPr>
+        <w:t>get</w:t>
+      </w:r>
+      <w:proofErr w:type="gramEnd"/>
+      <w:r>
+        <w:rPr>
+          <w:b/>
+        </w:rPr>
+        <w:t>_authentification_path</w:t>
+      </w:r>
+      <w:proofErr w:type="spellEnd"/>
+      <w:r>
+        <w:t>(</w:t>
+      </w:r>
+      <w:r>
+        <w:rPr>
+          <w:i/>
+        </w:rPr>
+        <w:t>index</w:t>
+      </w:r>
+      <w:r>
+        <w:t xml:space="preserve">) renvoie le chemin d’authentification en partant de la feuille </w:t>
+      </w:r>
+      <w:r>
+        <w:rPr>
+          <w:i/>
+        </w:rPr>
+        <w:t>index</w:t>
+      </w:r>
+    </w:p>
+    <w:p>
+      <w:pPr>
+        <w:pStyle w:val="Paragraphedeliste"/>
+        <w:numPr>
+          <w:ilvl w:val="0"/>
+          <w:numId w:val="16"/>
+        </w:numPr>
+        <w:jc w:val="both"/>
+        <w:rPr>
+          <w:b/>
+        </w:rPr>
+      </w:pPr>
+      <w:proofErr w:type="spellStart"/>
+      <w:proofErr w:type="gramStart"/>
+      <w:r>
+        <w:rPr>
+          <w:b/>
+        </w:rPr>
+        <w:t>get</w:t>
+      </w:r>
+      <w:proofErr w:type="gramEnd"/>
+      <w:r>
+        <w:rPr>
+          <w:b/>
+        </w:rPr>
+        <w:t>_authentification_path_hashes</w:t>
+      </w:r>
+      <w:proofErr w:type="spellEnd"/>
+      <w:r>
+        <w:t>(</w:t>
+      </w:r>
+      <w:r>
+        <w:rPr>
+          <w:i/>
+        </w:rPr>
+        <w:t>index</w:t>
+      </w:r>
+      <w:r>
+        <w:t xml:space="preserve">) renvoie les </w:t>
+      </w:r>
+      <w:proofErr w:type="spellStart"/>
+      <w:r>
+        <w:t>hashs</w:t>
+      </w:r>
+      <w:proofErr w:type="spellEnd"/>
+      <w:r>
+        <w:t xml:space="preserve"> du chemin d’authentification en partant de la feuille </w:t>
+      </w:r>
+      <w:r>
+        <w:rPr>
+          <w:i/>
+        </w:rPr>
+        <w:t>index</w:t>
+      </w:r>
+    </w:p>
+    <w:p>
+      <w:pPr>
+        <w:pStyle w:val="Paragraphedeliste"/>
+        <w:numPr>
+          <w:ilvl w:val="0"/>
+          <w:numId w:val="16"/>
+        </w:numPr>
+        <w:jc w:val="both"/>
+        <w:rPr>
+          <w:b/>
+        </w:rPr>
+      </w:pPr>
+      <w:proofErr w:type="gramStart"/>
+      <w:r>
+        <w:rPr>
+          <w:b/>
+        </w:rPr>
+        <w:t>hash</w:t>
+      </w:r>
+      <w:proofErr w:type="gramEnd"/>
+      <w:r>
+        <w:t>(</w:t>
+      </w:r>
+      <w:r>
+        <w:rPr>
+          <w:i/>
+        </w:rPr>
+        <w:t>data</w:t>
+      </w:r>
+      <w:r>
+        <w:t xml:space="preserve">) renvoie le hash de </w:t>
+      </w:r>
+      <w:r>
+        <w:rPr>
+          <w:i/>
+        </w:rPr>
+        <w:t>data</w:t>
+      </w:r>
+    </w:p>
+    <w:p>
+      <w:pPr>
+        <w:jc w:val="both"/>
+        <w:rPr>
+          <w:b/>
+        </w:rPr>
+      </w:pPr>
+      <w:r>
+        <w:t xml:space="preserve"> </w:t>
+      </w:r>
+    </w:p>
+    <w:p>
+      <w:pPr>
+        <w:jc w:val="both"/>
+      </w:pPr>
+    </w:p>
+    <w:p>
+      <w:pPr>
+        <w:jc w:val="both"/>
+      </w:pPr>
+    </w:p>
+    <w:p>
+      <w:pPr>
+        <w:jc w:val="both"/>
+      </w:pPr>
+    </w:p>
+    <w:p>
+      <w:r>
+        <w:br w:type="page"/>
+      </w:r>
+    </w:p>
+    <w:p>
+      <w:pPr>
+        <w:jc w:val="both"/>
+      </w:pPr>
+    </w:p>
+    <w:p>
+      <w:pPr>
+        <w:pStyle w:val="Titre"/>
+      </w:pPr>
+      <w:bookmarkStart w:id="15" w:name="_Toc481588190"/>
+      <w:r>
+        <w:t>Conclusion</w:t>
+      </w:r>
+      <w:bookmarkEnd w:id="11"/>
+      <w:bookmarkEnd w:id="15"/>
+    </w:p>
+    <w:p>
+      <w:pPr>
+        <w:rPr>
+          <w:rFonts w:eastAsiaTheme="majorEastAsia" w:cstheme="minorHAnsi"/>
+          <w:color w:val="2E74B5" w:themeColor="accent1" w:themeShade="BF"/>
+          <w:spacing w:val="5"/>
+        </w:rPr>
+      </w:pPr>
     </w:p>
     <w:p>
       <w:pPr>
@@ -2561,41 +3209,6 @@
       <w:pPr>
         <w:pStyle w:val="Titre"/>
       </w:pPr>
-      <w:bookmarkStart w:id="15" w:name="_Toc481588190"/>
-      <w:r>
-        <w:lastRenderedPageBreak/>
-        <w:t>Conclusion</w:t>
-      </w:r>
-      <w:bookmarkEnd w:id="12"/>
-      <w:bookmarkEnd w:id="15"/>
-    </w:p>
-    <w:p>
-      <w:pPr>
-        <w:rPr>
-          <w:rFonts w:eastAsiaTheme="majorEastAsia" w:cstheme="minorHAnsi"/>
-          <w:color w:val="2E74B5" w:themeColor="accent1" w:themeShade="BF"/>
-          <w:spacing w:val="5"/>
-        </w:rPr>
-      </w:pPr>
-    </w:p>
-    <w:p>
-      <w:pPr>
-        <w:rPr>
-          <w:rFonts w:asciiTheme="majorHAnsi" w:eastAsiaTheme="majorEastAsia" w:hAnsiTheme="majorHAnsi" w:cstheme="majorBidi"/>
-          <w:color w:val="2E74B5" w:themeColor="accent1" w:themeShade="BF"/>
-          <w:spacing w:val="5"/>
-          <w:sz w:val="40"/>
-          <w:szCs w:val="52"/>
-        </w:rPr>
-      </w:pPr>
-      <w:r>
-        <w:br w:type="page"/>
-      </w:r>
-    </w:p>
-    <w:p>
-      <w:pPr>
-        <w:pStyle w:val="Titre"/>
-      </w:pPr>
       <w:bookmarkStart w:id="16" w:name="_Toc481588191"/>
       <w:r>
         <w:lastRenderedPageBreak/>
@@ -2609,16 +3222,7 @@
         <w:jc w:val="both"/>
       </w:pPr>
       <w:r>
-        <w:t xml:space="preserve">[1] </w:t>
-      </w:r>
-      <w:r>
-        <w:t>RALPH C. MERKLE</w:t>
-      </w:r>
-      <w:r>
-        <w:t>.</w:t>
-      </w:r>
-      <w:r>
-        <w:t xml:space="preserve"> A Digital Signature </w:t>
+        <w:t xml:space="preserve">[1] RALPH C. MERKLE. A Digital Signature </w:t>
       </w:r>
       <w:proofErr w:type="spellStart"/>
       <w:r>
@@ -2660,120 +3264,84 @@
       <w:pPr>
         <w:spacing w:after="0"/>
         <w:jc w:val="both"/>
-      </w:pPr>
-      <w:r>
-        <w:t xml:space="preserve">[2] </w:t>
-      </w:r>
-      <w:r>
-        <w:t>LESLIE LAMPORT</w:t>
-      </w:r>
-      <w:r>
-        <w:t>.</w:t>
-      </w:r>
-      <w:r>
-        <w:t xml:space="preserve"> </w:t>
+        <w:rPr>
+          <w:lang w:val="en-US"/>
+        </w:rPr>
+      </w:pPr>
+      <w:r>
+        <w:t>[2] LESLIE LAMP</w:t>
+      </w:r>
+      <w:r>
+        <w:rPr>
+          <w:lang w:val="en-US"/>
+        </w:rPr>
+        <w:t>ORT. Constructing Digital Signatures from a One Way Function</w:t>
+      </w:r>
+    </w:p>
+    <w:p>
+      <w:pPr>
+        <w:spacing w:after="0"/>
+        <w:jc w:val="both"/>
+        <w:rPr>
+          <w:lang w:val="en-US"/>
+        </w:rPr>
+      </w:pPr>
+    </w:p>
+    <w:p>
+      <w:pPr>
+        <w:spacing w:after="0"/>
+        <w:jc w:val="both"/>
+        <w:rPr>
+          <w:lang w:val="en-US"/>
+        </w:rPr>
+      </w:pPr>
+      <w:r>
+        <w:rPr>
+          <w:lang w:val="en-US"/>
+        </w:rPr>
+        <w:t xml:space="preserve">[3] </w:t>
+      </w:r>
+      <w:r>
+        <w:rPr>
+          <w:caps/>
+          <w:lang w:val="en-US"/>
+        </w:rPr>
+        <w:t>Georg Becker</w:t>
+      </w:r>
+      <w:r>
+        <w:rPr>
+          <w:lang w:val="en-US"/>
+        </w:rPr>
+        <w:t xml:space="preserve">. </w:t>
       </w:r>
       <w:proofErr w:type="spellStart"/>
       <w:r>
-        <w:t>Constructing</w:t>
+        <w:rPr>
+          <w:lang w:val="en-US"/>
+        </w:rPr>
+        <w:t>Merkle</w:t>
       </w:r>
       <w:proofErr w:type="spellEnd"/>
       <w:r>
-        <w:t xml:space="preserve"> Digital Signatures </w:t>
+        <w:rPr>
+          <w:lang w:val="en-US"/>
+        </w:rPr>
+        <w:t xml:space="preserve"> Signature Schemes, </w:t>
       </w:r>
       <w:proofErr w:type="spellStart"/>
       <w:r>
-        <w:t>from</w:t>
+        <w:rPr>
+          <w:lang w:val="en-US"/>
+        </w:rPr>
+        <w:t>Merkle</w:t>
       </w:r>
       <w:proofErr w:type="spellEnd"/>
       <w:r>
-        <w:t xml:space="preserve"> a One </w:t>
-      </w:r>
-      <w:proofErr w:type="spellStart"/>
-      <w:r>
-        <w:t>Way</w:t>
-      </w:r>
-      <w:proofErr w:type="spellEnd"/>
-      <w:r>
-        <w:t xml:space="preserve"> </w:t>
-      </w:r>
-      <w:proofErr w:type="spellStart"/>
-      <w:r>
-        <w:t>Function</w:t>
-      </w:r>
-      <w:proofErr w:type="spellEnd"/>
-    </w:p>
-    <w:p>
-      <w:pPr>
-        <w:spacing w:after="0"/>
-        <w:jc w:val="both"/>
-      </w:pPr>
-    </w:p>
-    <w:p>
-      <w:pPr>
-        <w:spacing w:after="0"/>
-        <w:jc w:val="both"/>
-      </w:pPr>
-      <w:r>
-        <w:t>[3]</w:t>
-      </w:r>
-      <w:r>
-        <w:t xml:space="preserve"> </w:t>
-      </w:r>
-      <w:r>
-        <w:rPr>
-          <w:caps/>
-        </w:rPr>
-        <w:t>Georg Becker</w:t>
-      </w:r>
-      <w:r>
-        <w:t xml:space="preserve">. </w:t>
-      </w:r>
-      <w:proofErr w:type="spellStart"/>
-      <w:r>
-        <w:t>Merkle</w:t>
-      </w:r>
-      <w:proofErr w:type="spellEnd"/>
-      <w:r>
-        <w:t xml:space="preserve"> Signature </w:t>
-      </w:r>
-      <w:proofErr w:type="spellStart"/>
-      <w:r>
-        <w:t>Schemes</w:t>
-      </w:r>
-      <w:proofErr w:type="spellEnd"/>
-      <w:r>
-        <w:t xml:space="preserve">, </w:t>
-      </w:r>
-      <w:proofErr w:type="spellStart"/>
-      <w:r>
-        <w:t>Merkle</w:t>
-      </w:r>
-      <w:proofErr w:type="spellEnd"/>
-      <w:r>
-        <w:t xml:space="preserve"> </w:t>
-      </w:r>
-      <w:proofErr w:type="spellStart"/>
-      <w:r>
-        <w:t>Trees</w:t>
-      </w:r>
-      <w:proofErr w:type="spellEnd"/>
-      <w:r>
-        <w:t xml:space="preserve"> and </w:t>
-      </w:r>
-      <w:proofErr w:type="spellStart"/>
-      <w:r>
-        <w:t>Their</w:t>
-      </w:r>
-      <w:proofErr w:type="spellEnd"/>
-      <w:r>
-        <w:t xml:space="preserve"> </w:t>
-      </w:r>
-      <w:proofErr w:type="spellStart"/>
-      <w:r>
-        <w:t>Cryptanalysis</w:t>
-      </w:r>
-      <w:proofErr w:type="spellEnd"/>
+        <w:rPr>
+          <w:lang w:val="en-US"/>
+        </w:rPr>
+        <w:t xml:space="preserve"> Trees and Their Cryptanalysis</w:t>
+      </w:r>
     </w:p>
     <w:sectPr>
       <w:footerReference w:type="default" r:id="rId10"/>
@@ -2882,7 +3450,7 @@
         <w:sz w:val="20"/>
         <w:szCs w:val="20"/>
       </w:rPr>
-      <w:t>9</w:t>
+      <w:t>7</w:t>
     </w:r>
     <w:r>
       <w:rPr>
@@ -3071,6 +3639,92 @@
     </w:lvl>
   </w:abstractNum>
   <w:abstractNum w:abstractNumId="1" w15:restartNumberingAfterBreak="0">
+    <w:nsid w:val="04350E7A"/>
+    <w:multiLevelType w:val="hybridMultilevel"/>
+    <w:tmpl w:val="36C6A9F2"/>
+    <w:lvl w:ilvl="0" w:tplc="040C000F">
+      <w:start w:val="1"/>
+      <w:numFmt w:val="decimal"/>
+      <w:lvlText w:val="%1."/>
+      <w:lvlJc w:val="left"/>
+      <w:pPr>
+        <w:ind w:left="720" w:hanging="360"/>
+      </w:pPr>
+    </w:lvl>
+    <w:lvl w:ilvl="1" w:tplc="040C0019" w:tentative="1">
+      <w:start w:val="1"/>
+      <w:numFmt w:val="lowerLetter"/>
+      <w:lvlText w:val="%2."/>
+      <w:lvlJc w:val="left"/>
+      <w:pPr>
+        <w:ind w:left="1440" w:hanging="360"/>
+      </w:pPr>
+    </w:lvl>
+    <w:lvl w:ilvl="2" w:tplc="040C001B" w:tentative="1">
+      <w:start w:val="1"/>
+      <w:numFmt w:val="lowerRoman"/>
+      <w:lvlText w:val="%3."/>
+      <w:lvlJc w:val="right"/>
+      <w:pPr>
+        <w:ind w:left="2160" w:hanging="180"/>
+      </w:pPr>
+    </w:lvl>
+    <w:lvl w:ilvl="3" w:tplc="040C000F" w:tentative="1">
+      <w:start w:val="1"/>
+      <w:numFmt w:val="decimal"/>
+      <w:lvlText w:val="%4."/>
+      <w:lvlJc w:val="left"/>
+      <w:pPr>
+        <w:ind w:left="2880" w:hanging="360"/>
+      </w:pPr>
+    </w:lvl>
+    <w:lvl w:ilvl="4" w:tplc="040C0019" w:tentative="1">
+      <w:start w:val="1"/>
+      <w:numFmt w:val="lowerLetter"/>
+      <w:lvlText w:val="%5."/>
+      <w:lvlJc w:val="left"/>
+      <w:pPr>
+        <w:ind w:left="3600" w:hanging="360"/>
+      </w:pPr>
+    </w:lvl>
+    <w:lvl w:ilvl="5" w:tplc="040C001B" w:tentative="1">
+      <w:start w:val="1"/>
+      <w:numFmt w:val="lowerRoman"/>
+      <w:lvlText w:val="%6."/>
+      <w:lvlJc w:val="right"/>
+      <w:pPr>
+        <w:ind w:left="4320" w:hanging="180"/>
+      </w:pPr>
+    </w:lvl>
+    <w:lvl w:ilvl="6" w:tplc="040C000F" w:tentative="1">
+      <w:start w:val="1"/>
+      <w:numFmt w:val="decimal"/>
+      <w:lvlText w:val="%7."/>
+      <w:lvlJc w:val="left"/>
+      <w:pPr>
+        <w:ind w:left="5040" w:hanging="360"/>
+      </w:pPr>
+    </w:lvl>
+    <w:lvl w:ilvl="7" w:tplc="040C0019" w:tentative="1">
+      <w:start w:val="1"/>
+      <w:numFmt w:val="lowerLetter"/>
+      <w:lvlText w:val="%8."/>
+      <w:lvlJc w:val="left"/>
+      <w:pPr>
+        <w:ind w:left="5760" w:hanging="360"/>
+      </w:pPr>
+    </w:lvl>
+    <w:lvl w:ilvl="8" w:tplc="040C001B" w:tentative="1">
+      <w:start w:val="1"/>
+      <w:numFmt w:val="lowerRoman"/>
+      <w:lvlText w:val="%9."/>
+      <w:lvlJc w:val="right"/>
+      <w:pPr>
+        <w:ind w:left="6480" w:hanging="180"/>
+      </w:pPr>
+    </w:lvl>
+  </w:abstractNum>
+  <w:abstractNum w:abstractNumId="2" w15:restartNumberingAfterBreak="0">
     <w:nsid w:val="0BCF4576"/>
     <w:multiLevelType w:val="hybridMultilevel"/>
     <w:tmpl w:val="CCB24E0A"/>
@@ -3156,7 +3810,7 @@
       </w:pPr>
     </w:lvl>
   </w:abstractNum>
-  <w:abstractNum w:abstractNumId="2" w15:restartNumberingAfterBreak="0">
+  <w:abstractNum w:abstractNumId="3" w15:restartNumberingAfterBreak="0">
     <w:nsid w:val="0C042414"/>
     <w:multiLevelType w:val="hybridMultilevel"/>
     <w:tmpl w:val="01743D52"/>
@@ -3242,7 +3896,93 @@
       </w:pPr>
     </w:lvl>
   </w:abstractNum>
-  <w:abstractNum w:abstractNumId="3" w15:restartNumberingAfterBreak="0">
+  <w:abstractNum w:abstractNumId="4" w15:restartNumberingAfterBreak="0">
+    <w:nsid w:val="130E3525"/>
+    <w:multiLevelType w:val="hybridMultilevel"/>
+    <w:tmpl w:val="D0EC9392"/>
+    <w:lvl w:ilvl="0" w:tplc="040C000F">
+      <w:start w:val="1"/>
+      <w:numFmt w:val="decimal"/>
+      <w:lvlText w:val="%1."/>
+      <w:lvlJc w:val="left"/>
+      <w:pPr>
+        <w:ind w:left="720" w:hanging="360"/>
+      </w:pPr>
+    </w:lvl>
+    <w:lvl w:ilvl="1" w:tplc="040C0019" w:tentative="1">
+      <w:start w:val="1"/>
+      <w:numFmt w:val="lowerLetter"/>
+      <w:lvlText w:val="%2."/>
+      <w:lvlJc w:val="left"/>
+      <w:pPr>
+        <w:ind w:left="1440" w:hanging="360"/>
+      </w:pPr>
+    </w:lvl>
+    <w:lvl w:ilvl="2" w:tplc="040C001B" w:tentative="1">
+      <w:start w:val="1"/>
+      <w:numFmt w:val="lowerRoman"/>
+      <w:lvlText w:val="%3."/>
+      <w:lvlJc w:val="right"/>
+      <w:pPr>
+        <w:ind w:left="2160" w:hanging="180"/>
+      </w:pPr>
+    </w:lvl>
+    <w:lvl w:ilvl="3" w:tplc="040C000F" w:tentative="1">
+      <w:start w:val="1"/>
+      <w:numFmt w:val="decimal"/>
+      <w:lvlText w:val="%4."/>
+      <w:lvlJc w:val="left"/>
+      <w:pPr>
+        <w:ind w:left="2880" w:hanging="360"/>
+      </w:pPr>
+    </w:lvl>
+    <w:lvl w:ilvl="4" w:tplc="040C0019" w:tentative="1">
+      <w:start w:val="1"/>
+      <w:numFmt w:val="lowerLetter"/>
+      <w:lvlText w:val="%5."/>
+      <w:lvlJc w:val="left"/>
+      <w:pPr>
+        <w:ind w:left="3600" w:hanging="360"/>
+      </w:pPr>
+    </w:lvl>
+    <w:lvl w:ilvl="5" w:tplc="040C001B" w:tentative="1">
+      <w:start w:val="1"/>
+      <w:numFmt w:val="lowerRoman"/>
+      <w:lvlText w:val="%6."/>
+      <w:lvlJc w:val="right"/>
+      <w:pPr>
+        <w:ind w:left="4320" w:hanging="180"/>
+      </w:pPr>
+    </w:lvl>
+    <w:lvl w:ilvl="6" w:tplc="040C000F" w:tentative="1">
+      <w:start w:val="1"/>
+      <w:numFmt w:val="decimal"/>
+      <w:lvlText w:val="%7."/>
+      <w:lvlJc w:val="left"/>
+      <w:pPr>
+        <w:ind w:left="5040" w:hanging="360"/>
+      </w:pPr>
+    </w:lvl>
+    <w:lvl w:ilvl="7" w:tplc="040C0019" w:tentative="1">
+      <w:start w:val="1"/>
+      <w:numFmt w:val="lowerLetter"/>
+      <w:lvlText w:val="%8."/>
+      <w:lvlJc w:val="left"/>
+      <w:pPr>
+        <w:ind w:left="5760" w:hanging="360"/>
+      </w:pPr>
+    </w:lvl>
+    <w:lvl w:ilvl="8" w:tplc="040C001B" w:tentative="1">
+      <w:start w:val="1"/>
+      <w:numFmt w:val="lowerRoman"/>
+      <w:lvlText w:val="%9."/>
+      <w:lvlJc w:val="right"/>
+      <w:pPr>
+        <w:ind w:left="6480" w:hanging="180"/>
+      </w:pPr>
+    </w:lvl>
+  </w:abstractNum>
+  <w:abstractNum w:abstractNumId="5" w15:restartNumberingAfterBreak="0">
     <w:nsid w:val="225255E1"/>
     <w:multiLevelType w:val="hybridMultilevel"/>
     <w:tmpl w:val="D298A9E6"/>
@@ -3355,7 +4095,7 @@
       </w:rPr>
     </w:lvl>
   </w:abstractNum>
-  <w:abstractNum w:abstractNumId="4" w15:restartNumberingAfterBreak="0">
+  <w:abstractNum w:abstractNumId="6" w15:restartNumberingAfterBreak="0">
     <w:nsid w:val="363F4A89"/>
     <w:multiLevelType w:val="hybridMultilevel"/>
     <w:tmpl w:val="40A0B8B8"/>
@@ -3468,7 +4208,7 @@
       </w:rPr>
     </w:lvl>
   </w:abstractNum>
-  <w:abstractNum w:abstractNumId="5" w15:restartNumberingAfterBreak="0">
+  <w:abstractNum w:abstractNumId="7" w15:restartNumberingAfterBreak="0">
     <w:nsid w:val="36941C1F"/>
     <w:multiLevelType w:val="hybridMultilevel"/>
     <w:tmpl w:val="30580C58"/>
@@ -3581,7 +4321,7 @@
       </w:rPr>
     </w:lvl>
   </w:abstractNum>
-  <w:abstractNum w:abstractNumId="6" w15:restartNumberingAfterBreak="0">
+  <w:abstractNum w:abstractNumId="8" w15:restartNumberingAfterBreak="0">
     <w:nsid w:val="3C4F60C5"/>
     <w:multiLevelType w:val="hybridMultilevel"/>
     <w:tmpl w:val="762AB164"/>
@@ -3694,7 +4434,120 @@
       </w:rPr>
     </w:lvl>
   </w:abstractNum>
-  <w:abstractNum w:abstractNumId="7" w15:restartNumberingAfterBreak="0">
+  <w:abstractNum w:abstractNumId="9" w15:restartNumberingAfterBreak="0">
+    <w:nsid w:val="52821945"/>
+    <w:multiLevelType w:val="hybridMultilevel"/>
+    <w:tmpl w:val="7C681996"/>
+    <w:lvl w:ilvl="0" w:tplc="040C000B">
+      <w:start w:val="1"/>
+      <w:numFmt w:val="bullet"/>
+      <w:lvlText w:val=""/>
+      <w:lvlJc w:val="left"/>
+      <w:pPr>
+        <w:ind w:left="720" w:hanging="360"/>
+      </w:pPr>
+      <w:rPr>
+        <w:rFonts w:ascii="Wingdings" w:hAnsi="Wingdings" w:hint="default"/>
+      </w:rPr>
+    </w:lvl>
+    <w:lvl w:ilvl="1" w:tplc="040C0003" w:tentative="1">
+      <w:start w:val="1"/>
+      <w:numFmt w:val="bullet"/>
+      <w:lvlText w:val="o"/>
+      <w:lvlJc w:val="left"/>
+      <w:pPr>
+        <w:ind w:left="1440" w:hanging="360"/>
+      </w:pPr>
+      <w:rPr>
+        <w:rFonts w:ascii="Courier New" w:hAnsi="Courier New" w:cs="Courier New" w:hint="default"/>
+      </w:rPr>
+    </w:lvl>
+    <w:lvl w:ilvl="2" w:tplc="040C0005" w:tentative="1">
+      <w:start w:val="1"/>
+      <w:numFmt w:val="bullet"/>
+      <w:lvlText w:val=""/>
+      <w:lvlJc w:val="left"/>
+      <w:pPr>
+        <w:ind w:left="2160" w:hanging="360"/>
+      </w:pPr>
+      <w:rPr>
+        <w:rFonts w:ascii="Wingdings" w:hAnsi="Wingdings" w:hint="default"/>
+      </w:rPr>
+    </w:lvl>
+    <w:lvl w:ilvl="3" w:tplc="040C0001" w:tentative="1">
+      <w:start w:val="1"/>
+      <w:numFmt w:val="bullet"/>
+      <w:lvlText w:val=""/>
+      <w:lvlJc w:val="left"/>
+      <w:pPr>
+        <w:ind w:left="2880" w:hanging="360"/>
+      </w:pPr>
+      <w:rPr>
+        <w:rFonts w:ascii="Symbol" w:hAnsi="Symbol" w:hint="default"/>
+      </w:rPr>
+    </w:lvl>
+    <w:lvl w:ilvl="4" w:tplc="040C0003" w:tentative="1">
+      <w:start w:val="1"/>
+      <w:numFmt w:val="bullet"/>
+      <w:lvlText w:val="o"/>
+      <w:lvlJc w:val="left"/>
+      <w:pPr>
+        <w:ind w:left="3600" w:hanging="360"/>
+      </w:pPr>
+      <w:rPr>
+        <w:rFonts w:ascii="Courier New" w:hAnsi="Courier New" w:cs="Courier New" w:hint="default"/>
+      </w:rPr>
+    </w:lvl>
+    <w:lvl w:ilvl="5" w:tplc="040C0005" w:tentative="1">
+      <w:start w:val="1"/>
+      <w:numFmt w:val="bullet"/>
+      <w:lvlText w:val=""/>
+      <w:lvlJc w:val="left"/>
+      <w:pPr>
+        <w:ind w:left="4320" w:hanging="360"/>
+      </w:pPr>
+      <w:rPr>
+        <w:rFonts w:ascii="Wingdings" w:hAnsi="Wingdings" w:hint="default"/>
+      </w:rPr>
+    </w:lvl>
+    <w:lvl w:ilvl="6" w:tplc="040C0001" w:tentative="1">
+      <w:start w:val="1"/>
+      <w:numFmt w:val="bullet"/>
+      <w:lvlText w:val=""/>
+      <w:lvlJc w:val="left"/>
+      <w:pPr>
+        <w:ind w:left="5040" w:hanging="360"/>
+      </w:pPr>
+      <w:rPr>
+        <w:rFonts w:ascii="Symbol" w:hAnsi="Symbol" w:hint="default"/>
+      </w:rPr>
+    </w:lvl>
+    <w:lvl w:ilvl="7" w:tplc="040C0003" w:tentative="1">
+      <w:start w:val="1"/>
+      <w:numFmt w:val="bullet"/>
+      <w:lvlText w:val="o"/>
+      <w:lvlJc w:val="left"/>
+      <w:pPr>
+        <w:ind w:left="5760" w:hanging="360"/>
+      </w:pPr>
+      <w:rPr>
+        <w:rFonts w:ascii="Courier New" w:hAnsi="Courier New" w:cs="Courier New" w:hint="default"/>
+      </w:rPr>
+    </w:lvl>
+    <w:lvl w:ilvl="8" w:tplc="040C0005" w:tentative="1">
+      <w:start w:val="1"/>
+      <w:numFmt w:val="bullet"/>
+      <w:lvlText w:val=""/>
+      <w:lvlJc w:val="left"/>
+      <w:pPr>
+        <w:ind w:left="6480" w:hanging="360"/>
+      </w:pPr>
+      <w:rPr>
+        <w:rFonts w:ascii="Wingdings" w:hAnsi="Wingdings" w:hint="default"/>
+      </w:rPr>
+    </w:lvl>
+  </w:abstractNum>
+  <w:abstractNum w:abstractNumId="10" w15:restartNumberingAfterBreak="0">
     <w:nsid w:val="565A0073"/>
     <w:multiLevelType w:val="hybridMultilevel"/>
     <w:tmpl w:val="98E88280"/>
@@ -3780,7 +4633,7 @@
       </w:pPr>
     </w:lvl>
   </w:abstractNum>
-  <w:abstractNum w:abstractNumId="8" w15:restartNumberingAfterBreak="0">
+  <w:abstractNum w:abstractNumId="11" w15:restartNumberingAfterBreak="0">
     <w:nsid w:val="56EB4042"/>
     <w:multiLevelType w:val="hybridMultilevel"/>
     <w:tmpl w:val="D8561AEA"/>
@@ -3893,7 +4746,120 @@
       </w:rPr>
     </w:lvl>
   </w:abstractNum>
-  <w:abstractNum w:abstractNumId="9" w15:restartNumberingAfterBreak="0">
+  <w:abstractNum w:abstractNumId="12" w15:restartNumberingAfterBreak="0">
+    <w:nsid w:val="68333C17"/>
+    <w:multiLevelType w:val="hybridMultilevel"/>
+    <w:tmpl w:val="22FEF484"/>
+    <w:lvl w:ilvl="0" w:tplc="040C0001">
+      <w:start w:val="1"/>
+      <w:numFmt w:val="bullet"/>
+      <w:lvlText w:val=""/>
+      <w:lvlJc w:val="left"/>
+      <w:pPr>
+        <w:ind w:left="720" w:hanging="360"/>
+      </w:pPr>
+      <w:rPr>
+        <w:rFonts w:ascii="Symbol" w:hAnsi="Symbol" w:hint="default"/>
+      </w:rPr>
+    </w:lvl>
+    <w:lvl w:ilvl="1" w:tplc="040C0003" w:tentative="1">
+      <w:start w:val="1"/>
+      <w:numFmt w:val="bullet"/>
+      <w:lvlText w:val="o"/>
+      <w:lvlJc w:val="left"/>
+      <w:pPr>
+        <w:ind w:left="1440" w:hanging="360"/>
+      </w:pPr>
+      <w:rPr>
+        <w:rFonts w:ascii="Courier New" w:hAnsi="Courier New" w:cs="Courier New" w:hint="default"/>
+      </w:rPr>
+    </w:lvl>
+    <w:lvl w:ilvl="2" w:tplc="040C0005" w:tentative="1">
+      <w:start w:val="1"/>
+      <w:numFmt w:val="bullet"/>
+      <w:lvlText w:val=""/>
+      <w:lvlJc w:val="left"/>
+      <w:pPr>
+        <w:ind w:left="2160" w:hanging="360"/>
+      </w:pPr>
+      <w:rPr>
+        <w:rFonts w:ascii="Wingdings" w:hAnsi="Wingdings" w:hint="default"/>
+      </w:rPr>
+    </w:lvl>
+    <w:lvl w:ilvl="3" w:tplc="040C0001" w:tentative="1">
+      <w:start w:val="1"/>
+      <w:numFmt w:val="bullet"/>
+      <w:lvlText w:val=""/>
+      <w:lvlJc w:val="left"/>
+      <w:pPr>
+        <w:ind w:left="2880" w:hanging="360"/>
+      </w:pPr>
+      <w:rPr>
+        <w:rFonts w:ascii="Symbol" w:hAnsi="Symbol" w:hint="default"/>
+      </w:rPr>
+    </w:lvl>
+    <w:lvl w:ilvl="4" w:tplc="040C0003" w:tentative="1">
+      <w:start w:val="1"/>
+      <w:numFmt w:val="bullet"/>
+      <w:lvlText w:val="o"/>
+      <w:lvlJc w:val="left"/>
+      <w:pPr>
+        <w:ind w:left="3600" w:hanging="360"/>
+      </w:pPr>
+      <w:rPr>
+        <w:rFonts w:ascii="Courier New" w:hAnsi="Courier New" w:cs="Courier New" w:hint="default"/>
+      </w:rPr>
+    </w:lvl>
+    <w:lvl w:ilvl="5" w:tplc="040C0005" w:tentative="1">
+      <w:start w:val="1"/>
+      <w:numFmt w:val="bullet"/>
+      <w:lvlText w:val=""/>
+      <w:lvlJc w:val="left"/>
+      <w:pPr>
+        <w:ind w:left="4320" w:hanging="360"/>
+      </w:pPr>
+      <w:rPr>
+        <w:rFonts w:ascii="Wingdings" w:hAnsi="Wingdings" w:hint="default"/>
+      </w:rPr>
+    </w:lvl>
+    <w:lvl w:ilvl="6" w:tplc="040C0001" w:tentative="1">
+      <w:start w:val="1"/>
+      <w:numFmt w:val="bullet"/>
+      <w:lvlText w:val=""/>
+      <w:lvlJc w:val="left"/>
+      <w:pPr>
+        <w:ind w:left="5040" w:hanging="360"/>
+      </w:pPr>
+      <w:rPr>
+        <w:rFonts w:ascii="Symbol" w:hAnsi="Symbol" w:hint="default"/>
+      </w:rPr>
+    </w:lvl>
+    <w:lvl w:ilvl="7" w:tplc="040C0003" w:tentative="1">
+      <w:start w:val="1"/>
+      <w:numFmt w:val="bullet"/>
+      <w:lvlText w:val="o"/>
+      <w:lvlJc w:val="left"/>
+      <w:pPr>
+        <w:ind w:left="5760" w:hanging="360"/>
+      </w:pPr>
+      <w:rPr>
+        <w:rFonts w:ascii="Courier New" w:hAnsi="Courier New" w:cs="Courier New" w:hint="default"/>
+      </w:rPr>
+    </w:lvl>
+    <w:lvl w:ilvl="8" w:tplc="040C0005" w:tentative="1">
+      <w:start w:val="1"/>
+      <w:numFmt w:val="bullet"/>
+      <w:lvlText w:val=""/>
+      <w:lvlJc w:val="left"/>
+      <w:pPr>
+        <w:ind w:left="6480" w:hanging="360"/>
+      </w:pPr>
+      <w:rPr>
+        <w:rFonts w:ascii="Wingdings" w:hAnsi="Wingdings" w:hint="default"/>
+      </w:rPr>
+    </w:lvl>
+  </w:abstractNum>
+  <w:abstractNum w:abstractNumId="13" w15:restartNumberingAfterBreak="0">
     <w:nsid w:val="6C240272"/>
     <w:multiLevelType w:val="hybridMultilevel"/>
     <w:tmpl w:val="F3E8A328"/>
@@ -4006,7 +4972,7 @@
       </w:rPr>
     </w:lvl>
   </w:abstractNum>
-  <w:abstractNum w:abstractNumId="10" w15:restartNumberingAfterBreak="0">
+  <w:abstractNum w:abstractNumId="14" w15:restartNumberingAfterBreak="0">
     <w:nsid w:val="71C55305"/>
     <w:multiLevelType w:val="hybridMultilevel"/>
     <w:tmpl w:val="75BADB38"/>
@@ -4119,7 +5085,7 @@
       </w:rPr>
     </w:lvl>
   </w:abstractNum>
-  <w:abstractNum w:abstractNumId="11" w15:restartNumberingAfterBreak="0">
+  <w:abstractNum w:abstractNumId="15" w15:restartNumberingAfterBreak="0">
     <w:nsid w:val="78787888"/>
     <w:multiLevelType w:val="hybridMultilevel"/>
     <w:tmpl w:val="B846DCF4"/>
@@ -4233,40 +5199,52 @@
     </w:lvl>
   </w:abstractNum>
   <w:num w:numId="1">
+    <w:abstractNumId w:val="11"/>
+  </w:num>
+  <w:num w:numId="2">
+    <w:abstractNumId w:val="5"/>
+  </w:num>
+  <w:num w:numId="3">
     <w:abstractNumId w:val="8"/>
   </w:num>
-  <w:num w:numId="2">
+  <w:num w:numId="4">
+    <w:abstractNumId w:val="15"/>
+  </w:num>
+  <w:num w:numId="5">
+    <w:abstractNumId w:val="6"/>
+  </w:num>
+  <w:num w:numId="6">
+    <w:abstractNumId w:val="13"/>
+  </w:num>
+  <w:num w:numId="7">
+    <w:abstractNumId w:val="7"/>
+  </w:num>
+  <w:num w:numId="8">
+    <w:abstractNumId w:val="14"/>
+  </w:num>
+  <w:num w:numId="9">
+    <w:abstractNumId w:val="2"/>
+  </w:num>
+  <w:num w:numId="10">
     <w:abstractNumId w:val="3"/>
   </w:num>
-  <w:num w:numId="3">
-    <w:abstractNumId w:val="6"/>
-  </w:num>
-  <w:num w:numId="4">
-    <w:abstractNumId w:val="11"/>
-  </w:num>
-  <w:num w:numId="5">
-    <w:abstractNumId w:val="4"/>
-  </w:num>
-  <w:num w:numId="6">
-    <w:abstractNumId w:val="9"/>
-  </w:num>
-  <w:num w:numId="7">
-    <w:abstractNumId w:val="5"/>
-  </w:num>
-  <w:num w:numId="8">
+  <w:num w:numId="11">
     <w:abstractNumId w:val="10"/>
-  </w:num>
-  <w:num w:numId="9">
-    <w:abstractNumId w:val="1"/>
-  </w:num>
-  <w:num w:numId="10">
-    <w:abstractNumId w:val="2"/>
-  </w:num>
-  <w:num w:numId="11">
-    <w:abstractNumId w:val="7"/>
   </w:num>
   <w:num w:numId="12">
     <w:abstractNumId w:val="0"/>
+  </w:num>
+  <w:num w:numId="13">
+    <w:abstractNumId w:val="1"/>
+  </w:num>
+  <w:num w:numId="14">
+    <w:abstractNumId w:val="4"/>
+  </w:num>
+  <w:num w:numId="15">
+    <w:abstractNumId w:val="9"/>
+  </w:num>
+  <w:num w:numId="16">
+    <w:abstractNumId w:val="12"/>
   </w:num>
 </w:numbering>
 </file>
@@ -5297,7 +6275,7 @@
 </file>
 
 <file path=customXml/itemProps1.xml><?xml version="1.0" encoding="utf-8"?>
-<ds:datastoreItem xmlns:ds="http://schemas.openxmlformats.org/officeDocument/2006/customXml" ds:itemID="{771B4AF7-61E8-4FAC-A030-3B779830CEFA}">
+<ds:datastoreItem xmlns:ds="http://schemas.openxmlformats.org/officeDocument/2006/customXml" ds:itemID="{2845EFEF-E3B0-4B39-8427-1634BCD210F9}">
   <ds:schemaRefs>
     <ds:schemaRef ds:uri="http://schemas.openxmlformats.org/officeDocument/2006/bibliography"/>
   </ds:schemaRefs>

</xml_diff>

<commit_message>
05/05/17 16:45 tests sur la classe markle_tree terminés
</commit_message>
<xml_diff>
--- a/Rapport.docx
+++ b/Rapport.docx
@@ -217,37 +217,12 @@
                 <w:szCs w:val="28"/>
               </w:rPr>
             </w:pPr>
-            <w:proofErr w:type="spellStart"/>
             <w:r>
               <w:rPr>
                 <w:sz w:val="28"/>
                 <w:szCs w:val="28"/>
               </w:rPr>
-              <w:t>CentraleSupélec</w:t>
-            </w:r>
-            <w:proofErr w:type="spellEnd"/>
-            <w:r>
-              <w:rPr>
-                <w:sz w:val="28"/>
-                <w:szCs w:val="28"/>
-              </w:rPr>
-              <w:t xml:space="preserve"> Campus de </w:t>
-            </w:r>
-            <w:proofErr w:type="spellStart"/>
-            <w:r>
-              <w:rPr>
-                <w:sz w:val="28"/>
-                <w:szCs w:val="28"/>
-              </w:rPr>
-              <w:t>Gif</w:t>
-            </w:r>
-            <w:proofErr w:type="spellEnd"/>
-            <w:r>
-              <w:rPr>
-                <w:sz w:val="28"/>
-                <w:szCs w:val="28"/>
-              </w:rPr>
-              <w:t>, Année 2016-2017</w:t>
+              <w:t>CentraleSupélec Campus de Gif, Année 2016-2017</w:t>
             </w:r>
           </w:p>
           <w:p>
@@ -315,17 +290,8 @@
                 <w:sz w:val="40"/>
                 <w:szCs w:val="40"/>
               </w:rPr>
-              <w:t xml:space="preserve">Cryptographie et arbres de </w:t>
+              <w:t>Cryptographie et arbres de Merkle</w:t>
             </w:r>
-            <w:proofErr w:type="spellStart"/>
-            <w:r>
-              <w:rPr>
-                <w:sz w:val="40"/>
-                <w:szCs w:val="40"/>
-              </w:rPr>
-              <w:t>Merkle</w:t>
-            </w:r>
-            <w:proofErr w:type="spellEnd"/>
           </w:p>
           <w:p>
             <w:pPr>
@@ -1140,21 +1106,7 @@
             <w:rStyle w:val="Lienhypertexte"/>
             <w:noProof/>
           </w:rPr>
-          <w:t>Concep</w:t>
-        </w:r>
-        <w:r>
-          <w:rPr>
-            <w:rStyle w:val="Lienhypertexte"/>
-            <w:noProof/>
-          </w:rPr>
-          <w:t>t</w:t>
-        </w:r>
-        <w:r>
-          <w:rPr>
-            <w:rStyle w:val="Lienhypertexte"/>
-            <w:noProof/>
-          </w:rPr>
-          <w:t>ion du logiciel</w:t>
+          <w:t>Conception du logiciel</w:t>
         </w:r>
         <w:r>
           <w:rPr>
@@ -1553,34 +1505,13 @@
         <w:t>Dans le cadre de notre projet</w:t>
       </w:r>
       <w:r>
-        <w:t xml:space="preserve"> de développement logiciel nous avons étudié un schéma de signature basé sur l’arbre de </w:t>
-      </w:r>
-      <w:proofErr w:type="spellStart"/>
-      <w:r>
-        <w:t>Merkle</w:t>
-      </w:r>
-      <w:proofErr w:type="spellEnd"/>
-      <w:r>
-        <w:t xml:space="preserve"> (ou arbre de </w:t>
-      </w:r>
-      <w:proofErr w:type="spellStart"/>
-      <w:r>
-        <w:t>hashage</w:t>
-      </w:r>
-      <w:proofErr w:type="spellEnd"/>
-      <w:r>
-        <w:t>)</w:t>
-      </w:r>
-      <w:r>
-        <w:t xml:space="preserve">, qui est une structure de données utilisée notamment pour différents protocoles ou logiciels tels que Git, </w:t>
-      </w:r>
-      <w:proofErr w:type="spellStart"/>
-      <w:r>
-        <w:t>Bittorrent</w:t>
-      </w:r>
-      <w:proofErr w:type="spellEnd"/>
-      <w:r>
-        <w:t xml:space="preserve"> ou le Bitcoin</w:t>
+        <w:t xml:space="preserve"> de développement logiciel nous avons étudié un schéma de signature basé sur l’arbre de Merkle</w:t>
+      </w:r>
+      <w:r>
+        <w:t xml:space="preserve"> (ou arbre de hashage)</w:t>
+      </w:r>
+      <w:r>
+        <w:t>, qui est une structure de données utilisée notamment pour différents protocoles ou logiciels tels que Git, Bittorrent ou le Bitcoin</w:t>
       </w:r>
       <w:r>
         <w:t xml:space="preserve">, qui </w:t>
@@ -1619,27 +1550,14 @@
         <w:jc w:val="both"/>
       </w:pPr>
       <w:r>
-        <w:t xml:space="preserve">Les arbres de </w:t>
-      </w:r>
-      <w:proofErr w:type="spellStart"/>
-      <w:r>
-        <w:t>Merkle</w:t>
-      </w:r>
-      <w:proofErr w:type="spellEnd"/>
-      <w:r>
-        <w:t xml:space="preserve"> ont été développés </w:t>
+        <w:t xml:space="preserve">Les arbres de Merkle ont été développés </w:t>
       </w:r>
       <w:r>
         <w:t xml:space="preserve">dans les années </w:t>
       </w:r>
       <w:r>
-        <w:t xml:space="preserve">70 par Ralph </w:t>
-      </w:r>
-      <w:proofErr w:type="spellStart"/>
-      <w:r>
-        <w:t>Merkle</w:t>
-      </w:r>
-      <w:proofErr w:type="spellEnd"/>
+        <w:t>70 par Ralph Merkle</w:t>
+      </w:r>
       <w:r>
         <w:t xml:space="preserve">, et permettent principalement d’économiser le nombre de clés publiques nécessaires pour transmettre des messages. Un autre avantage est qu’il </w:t>
       </w:r>
@@ -1647,15 +1565,7 @@
         <w:t>semblerait</w:t>
       </w:r>
       <w:r>
-        <w:t xml:space="preserve"> que le système de signature de </w:t>
-      </w:r>
-      <w:proofErr w:type="spellStart"/>
-      <w:r>
-        <w:t>Merkle</w:t>
-      </w:r>
-      <w:proofErr w:type="spellEnd"/>
-      <w:r>
-        <w:t xml:space="preserve"> soit résistant aux attaques </w:t>
+        <w:t xml:space="preserve"> que le système de signature de Merkle soit résistant aux attaques </w:t>
       </w:r>
       <w:r>
         <w:t>d’algorithmes quantiques.</w:t>
@@ -1679,26 +1589,10 @@
         <w:t>expliquerons</w:t>
       </w:r>
       <w:r>
-        <w:t xml:space="preserve"> dans ce rapport le fonctionnement de la signature de </w:t>
-      </w:r>
-      <w:proofErr w:type="spellStart"/>
-      <w:r>
-        <w:t>Lamport</w:t>
-      </w:r>
-      <w:proofErr w:type="spellEnd"/>
-      <w:r>
-        <w:t xml:space="preserve">, qui est souvent utilisée avec les arbres de </w:t>
-      </w:r>
-      <w:proofErr w:type="spellStart"/>
-      <w:r>
-        <w:t>Merkl</w:t>
-      </w:r>
-      <w:r>
-        <w:t>e</w:t>
-      </w:r>
-      <w:proofErr w:type="spellEnd"/>
-      <w:r>
-        <w:t xml:space="preserve"> que nous étudierons ensuite. Puis n</w:t>
+        <w:t xml:space="preserve"> dans ce rapport le fonctionnement de la signature de Lamport, qui est souvent utilisée avec les arbres de Merkl</w:t>
+      </w:r>
+      <w:r>
+        <w:t>e que nous étudierons ensuite. Puis n</w:t>
       </w:r>
       <w:r>
         <w:t xml:space="preserve">ous verrons le démonstrateur qui a été conçu, permettant de mettre en œuvre la signature et la transmission de données sur le réseau, </w:t>
@@ -1737,14 +1631,9 @@
       <w:bookmarkStart w:id="5" w:name="_Toc481588182"/>
       <w:r>
         <w:lastRenderedPageBreak/>
-        <w:t xml:space="preserve">Signature de </w:t>
-      </w:r>
-      <w:proofErr w:type="spellStart"/>
-      <w:r>
-        <w:t>Lamport</w:t>
+        <w:t>Signature de Lamport</w:t>
       </w:r>
       <w:bookmarkEnd w:id="5"/>
-      <w:proofErr w:type="spellEnd"/>
     </w:p>
     <w:p>
       <w:pPr>
@@ -1755,53 +1644,13 @@
         <w:tab/>
       </w:r>
       <w:r>
-        <w:t xml:space="preserve">Le schéma de signature de </w:t>
-      </w:r>
-      <w:proofErr w:type="spellStart"/>
-      <w:r>
-        <w:t>Lamport</w:t>
-      </w:r>
-      <w:proofErr w:type="spellEnd"/>
-      <w:r>
-        <w:t xml:space="preserve">, inventé en 1979 par Leslie </w:t>
-      </w:r>
-      <w:proofErr w:type="spellStart"/>
-      <w:r>
-        <w:t>Lamport</w:t>
-      </w:r>
-      <w:proofErr w:type="spellEnd"/>
-      <w:r>
-        <w:t>, est une méthode permettant de créer des signatures numériques.</w:t>
+        <w:t>Le schéma de signature de Lamport, inventé en 1979 par Leslie Lamport, est une méthode permettant de créer des signatures numériques.</w:t>
       </w:r>
       <w:r>
         <w:t xml:space="preserve"> </w:t>
       </w:r>
       <w:r>
-        <w:t xml:space="preserve">La sécurité des signatures de </w:t>
-      </w:r>
-      <w:proofErr w:type="spellStart"/>
-      <w:r>
-        <w:t>Lamport</w:t>
-      </w:r>
-      <w:proofErr w:type="spellEnd"/>
-      <w:r>
-        <w:t xml:space="preserve"> repose sur des fonctions de hachages cryptographiques, aussi appelées « one </w:t>
-      </w:r>
-      <w:proofErr w:type="spellStart"/>
-      <w:r>
-        <w:t>way</w:t>
-      </w:r>
-      <w:proofErr w:type="spellEnd"/>
-      <w:r>
-        <w:t xml:space="preserve"> </w:t>
-      </w:r>
-      <w:proofErr w:type="spellStart"/>
-      <w:r>
-        <w:t>function</w:t>
-      </w:r>
-      <w:proofErr w:type="spellEnd"/>
-      <w:r>
-        <w:t> »</w:t>
+        <w:t>La sécurité des signatures de Lamport repose sur des fonctions de hachages cryptographiques, aussi appelées « one way function »</w:t>
       </w:r>
       <w:r>
         <w:t>.</w:t>
@@ -1834,15 +1683,7 @@
         <w:jc w:val="both"/>
       </w:pPr>
       <w:r>
-        <w:t xml:space="preserve">Le schéma de signature de </w:t>
-      </w:r>
-      <w:proofErr w:type="spellStart"/>
-      <w:r>
-        <w:t>Lamport</w:t>
-      </w:r>
-      <w:proofErr w:type="spellEnd"/>
-      <w:r>
-        <w:t xml:space="preserve"> se déroule en </w:t>
+        <w:t xml:space="preserve">Le schéma de signature de Lamport se déroule en </w:t>
       </w:r>
       <w:r>
         <w:t>quatre</w:t>
@@ -1869,15 +1710,7 @@
         <w:jc w:val="both"/>
       </w:pPr>
       <w:r>
-        <w:t>On suppose qu’Alice souhaite envoyer un message « M » ainsi qu’une signature « </w:t>
-      </w:r>
-      <w:proofErr w:type="spellStart"/>
-      <w:r>
-        <w:t>sig</w:t>
-      </w:r>
-      <w:proofErr w:type="spellEnd"/>
-      <w:r>
-        <w:t> » à Bob. Elle dispose d’un générateur de nombre aléatoires et d’une fonction de hash cryptographique</w:t>
+        <w:t>On suppose qu’Alice souhaite envoyer un message « M » ainsi qu’une signature « sig » à Bob. Elle dispose d’un générateur de nombre aléatoires et d’une fonction de hash cryptographique</w:t>
       </w:r>
       <w:r>
         <w:t xml:space="preserve"> sur 256 bits</w:t>
@@ -1924,26 +1757,13 @@
         <w:t xml:space="preserve">Pour créer </w:t>
       </w:r>
       <w:r>
-        <w:t xml:space="preserve">une clef publique d’une signature de </w:t>
-      </w:r>
-      <w:proofErr w:type="spellStart"/>
-      <w:r>
-        <w:t>Lamport</w:t>
-      </w:r>
-      <w:proofErr w:type="spellEnd"/>
+        <w:t>une clef publique d’une signature de Lamport</w:t>
+      </w:r>
       <w:r>
         <w:t>, Alice utilise un générateur de nombre aléatoires pour générer 256 paires de nombres aléatoires, chaque nombre étant défini sur 256 bits. C’est la clef privée d’Alice qui doit absolument rester privée.</w:t>
       </w:r>
       <w:r>
-        <w:t xml:space="preserve"> La taille de cette clef est de 2x256x256 bits, c’est-à-dire 16 </w:t>
-      </w:r>
-      <w:proofErr w:type="spellStart"/>
-      <w:r>
-        <w:t>KiB</w:t>
-      </w:r>
-      <w:proofErr w:type="spellEnd"/>
-      <w:r>
-        <w:t xml:space="preserve"> au total.</w:t>
+        <w:t xml:space="preserve"> La taille de cette clef est de 2x256x256 bits, c’est-à-dire 16 KiB au total.</w:t>
       </w:r>
     </w:p>
     <w:tbl>
@@ -2194,15 +2014,7 @@
         <w:t>Pour créer la clef publique</w:t>
       </w:r>
       <w:r>
-        <w:t xml:space="preserve">, il suffit de calculer les </w:t>
-      </w:r>
-      <w:proofErr w:type="spellStart"/>
-      <w:r>
-        <w:t>hashs</w:t>
-      </w:r>
-      <w:proofErr w:type="spellEnd"/>
-      <w:r>
-        <w:t xml:space="preserve"> de chaque</w:t>
+        <w:t>, il suffit de calculer les hashs de chaque</w:t>
       </w:r>
       <w:r>
         <w:t xml:space="preserve"> nombre de la clef privée (512 nombres donc). </w:t>
@@ -2214,15 +2026,7 @@
         <w:t>hachage</w:t>
       </w:r>
       <w:r>
-        <w:t xml:space="preserve"> générant des nombres de 256 bits, la taille de la clef publique est identique à celle de la clef privée, soit 16 </w:t>
-      </w:r>
-      <w:proofErr w:type="spellStart"/>
-      <w:r>
-        <w:t>KiB</w:t>
-      </w:r>
-      <w:proofErr w:type="spellEnd"/>
-      <w:r>
-        <w:t>.</w:t>
+        <w:t xml:space="preserve"> générant des nombres de 256 bits, la taille de la clef publique est identique à celle de la clef privée, soit 16 KiB.</w:t>
       </w:r>
     </w:p>
     <w:p>
@@ -2272,15 +2076,7 @@
         <w:t xml:space="preserve"> de la clef privée</w:t>
       </w:r>
       <w:r>
-        <w:t xml:space="preserve">. Cela produit une séquence de 256 nombres de 256 bits, soit 8 </w:t>
-      </w:r>
-      <w:proofErr w:type="spellStart"/>
-      <w:r>
-        <w:t>KiB</w:t>
-      </w:r>
-      <w:proofErr w:type="spellEnd"/>
-      <w:r>
-        <w:t>, c’est la signature du message.</w:t>
+        <w:t>. Cela produit une séquence de 256 nombres de 256 bits, soit 8 KiB, c’est la signature du message.</w:t>
       </w:r>
     </w:p>
     <w:p>
@@ -2303,15 +2099,7 @@
       </w:pPr>
       <w:r>
         <w:lastRenderedPageBreak/>
-        <w:t xml:space="preserve">Alice transmet à Bob le message, la signature de </w:t>
-      </w:r>
-      <w:proofErr w:type="spellStart"/>
-      <w:r>
-        <w:t>Lamport</w:t>
-      </w:r>
-      <w:proofErr w:type="spellEnd"/>
-      <w:r>
-        <w:t xml:space="preserve"> et la clef publique utilisée pour générer la signature.</w:t>
+        <w:t>Alice transmet à Bob le message, la signature de Lamport et la clef publique utilisée pour générer la signature.</w:t>
       </w:r>
     </w:p>
     <w:p>
@@ -2344,39 +2132,7 @@
         <w:t>Bob souhaite vérifier que le message est bien authentique et n’a pas été modifié lors du transfert. Pour cela, il commence par générer un hash du message</w:t>
       </w:r>
       <w:r>
-        <w:t xml:space="preserve"> et calcule les </w:t>
-      </w:r>
-      <w:proofErr w:type="spellStart"/>
-      <w:r>
-        <w:t>hashs</w:t>
-      </w:r>
-      <w:proofErr w:type="spellEnd"/>
-      <w:r>
-        <w:t xml:space="preserve"> de chacun des 256 nombres de la signature de </w:t>
-      </w:r>
-      <w:proofErr w:type="spellStart"/>
-      <w:r>
-        <w:t>Lamport</w:t>
-      </w:r>
-      <w:proofErr w:type="spellEnd"/>
-      <w:r>
-        <w:t xml:space="preserve">. Pour chaque bit du hash du message, si la valeur du bit est 0 on prend le nombre de la colonne X0 (ou X1 si le bit est à 1) de la clef publique et on le compare au hash correspondant de la signature de </w:t>
-      </w:r>
-      <w:proofErr w:type="spellStart"/>
-      <w:r>
-        <w:t>Lamport</w:t>
-      </w:r>
-      <w:proofErr w:type="spellEnd"/>
-      <w:r>
-        <w:t xml:space="preserve">, si les deux sont égaux on répète l’opération 256 fois. Si tous les </w:t>
-      </w:r>
-      <w:proofErr w:type="spellStart"/>
-      <w:r>
-        <w:t>hashs</w:t>
-      </w:r>
-      <w:proofErr w:type="spellEnd"/>
-      <w:r>
-        <w:t xml:space="preserve"> correspondent le message est authentique, sinon il y a eu une </w:t>
+        <w:t xml:space="preserve"> et calcule les hashs de chacun des 256 nombres de la signature de Lamport. Pour chaque bit du hash du message, si la valeur du bit est 0 on prend le nombre de la colonne X0 (ou X1 si le bit est à 1) de la clef publique et on le compare au hash correspondant de la signature de Lamport, si les deux sont égaux on répète l’opération 256 fois. Si tous les hashs correspondent le message est authentique, sinon il y a eu une </w:t>
       </w:r>
       <w:r>
         <w:t>modification du message de la signature ou de la clef publique.</w:t>
@@ -2415,78 +2171,30 @@
         <w:jc w:val="both"/>
       </w:pPr>
       <w:r>
-        <w:t xml:space="preserve">La sécurité des signatures de </w:t>
-      </w:r>
-      <w:proofErr w:type="spellStart"/>
-      <w:r>
-        <w:t>Lamport</w:t>
-      </w:r>
-      <w:proofErr w:type="spellEnd"/>
-      <w:r>
-        <w:t xml:space="preserve"> dépend directement de la fonction de hachage utilisée ainsi que du générateur de nombre aléatoire utilisé pour générer la clef privée. En effet, certaines fonctions de hachage comme le MD5 ne sont pas parfaitement fiables et présentent des collisions (deux fichiers ayant le même hash). La signature de </w:t>
-      </w:r>
-      <w:proofErr w:type="spellStart"/>
-      <w:r>
-        <w:t>Lamport</w:t>
-      </w:r>
-      <w:proofErr w:type="spellEnd"/>
-      <w:r>
-        <w:t xml:space="preserve"> </w:t>
-      </w:r>
-      <w:r>
-        <w:t xml:space="preserve">présente cependant l’avantage d’être facilement adaptable à n’importe quelle fonction de </w:t>
-      </w:r>
-      <w:proofErr w:type="spellStart"/>
-      <w:r>
-        <w:t>hashage</w:t>
-      </w:r>
-      <w:proofErr w:type="spellEnd"/>
-      <w:r>
-        <w:t>.</w:t>
-      </w:r>
-    </w:p>
-    <w:p>
-      <w:pPr>
-        <w:spacing w:after="0"/>
-        <w:jc w:val="both"/>
-      </w:pPr>
-    </w:p>
-    <w:p>
-      <w:pPr>
-        <w:jc w:val="both"/>
-      </w:pPr>
-      <w:r>
-        <w:t xml:space="preserve">L’inconvénient majeur des signatures de </w:t>
-      </w:r>
-      <w:proofErr w:type="spellStart"/>
-      <w:r>
-        <w:t>Lamport</w:t>
-      </w:r>
-      <w:proofErr w:type="spellEnd"/>
-      <w:r>
-        <w:t xml:space="preserve"> est qu’un couple de clefs publiques et privées ne peut être utilisé qu’une seule fois pour signer un message. De plus</w:t>
-      </w:r>
-      <w:r>
-        <w:t xml:space="preserve">, la taille des données à transmettre est assez importante quel que soit la taille du message (16 </w:t>
-      </w:r>
-      <w:proofErr w:type="spellStart"/>
-      <w:r>
-        <w:t>KiB</w:t>
-      </w:r>
-      <w:proofErr w:type="spellEnd"/>
-      <w:r>
-        <w:t xml:space="preserve"> pour la clef publique et 8KiB pour la signature).</w:t>
-      </w:r>
-      <w:r>
-        <w:t xml:space="preserve"> Pour pallier à ce problème, on utilise les arbres de </w:t>
-      </w:r>
-      <w:proofErr w:type="spellStart"/>
-      <w:r>
-        <w:t>Merkle</w:t>
-      </w:r>
-      <w:proofErr w:type="spellEnd"/>
-      <w:r>
-        <w:t xml:space="preserve"> qui permettent d’utiliser une seule clef publique pour signer plusieurs messages.</w:t>
+        <w:t xml:space="preserve">La sécurité des signatures de Lamport dépend directement de la fonction de hachage utilisée ainsi que du générateur de nombre aléatoire utilisé pour générer la clef privée. En effet, certaines fonctions de hachage comme le MD5 ne sont pas parfaitement fiables et présentent des collisions (deux fichiers ayant le même hash). La signature de Lamport </w:t>
+      </w:r>
+      <w:r>
+        <w:t>présente cependant l’avantage d’être facilement adaptable à n’importe quelle fonction de hashage.</w:t>
+      </w:r>
+    </w:p>
+    <w:p>
+      <w:pPr>
+        <w:spacing w:after="0"/>
+        <w:jc w:val="both"/>
+      </w:pPr>
+    </w:p>
+    <w:p>
+      <w:pPr>
+        <w:jc w:val="both"/>
+      </w:pPr>
+      <w:r>
+        <w:t>L’inconvénient majeur des signatures de Lamport est qu’un couple de clefs publiques et privées ne peut être utilisé qu’une seule fois pour signer un message. De plus</w:t>
+      </w:r>
+      <w:r>
+        <w:t>, la taille des données à transmettre est assez importante quel que soit la taille du message (16 KiB pour la clef publique et 8KiB pour la signature).</w:t>
+      </w:r>
+      <w:r>
+        <w:t xml:space="preserve"> Pour pallier à ce problème, on utilise les arbres de Merkle qui permettent d’utiliser une seule clef publique pour signer plusieurs messages.</w:t>
       </w:r>
     </w:p>
     <w:p>
@@ -2511,14 +2219,9 @@
       <w:bookmarkStart w:id="12" w:name="_Toc481588188"/>
       <w:r>
         <w:lastRenderedPageBreak/>
-        <w:t xml:space="preserve">Arbre de </w:t>
-      </w:r>
-      <w:proofErr w:type="spellStart"/>
-      <w:r>
-        <w:t>Merkle</w:t>
+        <w:t>Arbre de Merkle</w:t>
       </w:r>
       <w:bookmarkEnd w:id="12"/>
-      <w:proofErr w:type="spellEnd"/>
     </w:p>
     <w:p>
       <w:pPr>
@@ -2583,31 +2286,7 @@
         <w:jc w:val="both"/>
       </w:pPr>
       <w:r>
-        <w:t xml:space="preserve">Pour implémenter l’algorithme de signature basé sur les arbres de </w:t>
-      </w:r>
-      <w:proofErr w:type="spellStart"/>
-      <w:r>
-        <w:t>Merkle</w:t>
-      </w:r>
-      <w:proofErr w:type="spellEnd"/>
-      <w:r>
-        <w:t xml:space="preserve">, nous avons dû créer les classes </w:t>
-      </w:r>
-      <w:proofErr w:type="spellStart"/>
-      <w:r>
-        <w:t>MerkleTree</w:t>
-      </w:r>
-      <w:proofErr w:type="spellEnd"/>
-      <w:r>
-        <w:t xml:space="preserve">, </w:t>
-      </w:r>
-      <w:proofErr w:type="spellStart"/>
-      <w:r>
-        <w:t>LamportSignature</w:t>
-      </w:r>
-      <w:proofErr w:type="spellEnd"/>
-      <w:r>
-        <w:t>, ainsi que les classes Client et Server pour la partie simulation de réseau.</w:t>
+        <w:t>Pour implémenter l’algorithme de signature basé sur les arbres de Merkle, nous avons dû créer les classes MerkleTree, LamportSignature, ainsi que les classes Client et Server pour la partie simulation de réseau.</w:t>
       </w:r>
     </w:p>
     <w:p>
@@ -2626,13 +2305,8 @@
         <w:spacing w:after="0"/>
         <w:jc w:val="both"/>
       </w:pPr>
-      <w:proofErr w:type="spellStart"/>
-      <w:r>
-        <w:t>MerkleTree</w:t>
-      </w:r>
-      <w:proofErr w:type="spellEnd"/>
-      <w:r>
-        <w:t> :</w:t>
+      <w:r>
+        <w:t>MerkleTree :</w:t>
       </w:r>
     </w:p>
     <w:p>
@@ -2652,54 +2326,32 @@
       <w:r>
         <w:t xml:space="preserve"> </w:t>
       </w:r>
-      <w:proofErr w:type="spellStart"/>
       <w:r>
         <w:rPr>
           <w:i/>
         </w:rPr>
         <w:t>tree</w:t>
       </w:r>
-      <w:proofErr w:type="spellEnd"/>
       <w:r>
         <w:t xml:space="preserve">, </w:t>
       </w:r>
-      <w:proofErr w:type="spellStart"/>
       <w:r>
         <w:rPr>
           <w:i/>
         </w:rPr>
         <w:t>n_levels</w:t>
       </w:r>
-      <w:proofErr w:type="spellEnd"/>
       <w:r>
         <w:t xml:space="preserve"> et </w:t>
       </w:r>
-      <w:proofErr w:type="spellStart"/>
       <w:r>
         <w:rPr>
           <w:i/>
         </w:rPr>
         <w:t>n_leaves</w:t>
       </w:r>
-      <w:proofErr w:type="spellEnd"/>
-      <w:r>
-        <w:t>.</w:t>
-      </w:r>
-      <w:bookmarkStart w:id="14" w:name="_GoBack"/>
-      <w:bookmarkEnd w:id="14"/>
-      <w:r>
-        <w:t xml:space="preserve"> Le premier </w:t>
-      </w:r>
-      <w:r>
-        <w:t xml:space="preserve">représente l’arbre sous forme de dictionnaire de </w:t>
-      </w:r>
-      <w:proofErr w:type="spellStart"/>
-      <w:r>
-        <w:t>tuples</w:t>
-      </w:r>
-      <w:proofErr w:type="spellEnd"/>
-      <w:r>
-        <w:t xml:space="preserve"> (</w:t>
+      <w:r>
+        <w:t>. Le premier représente l’arbre sous forme de dictionnaire de tuples (</w:t>
       </w:r>
       <w:r>
         <w:rPr>
@@ -2717,27 +2369,14 @@
         <w:t>data</w:t>
       </w:r>
       <w:r>
-        <w:t>)</w:t>
-      </w:r>
-      <w:r>
-        <w:t xml:space="preserve">, position étant lui-même un </w:t>
-      </w:r>
-      <w:proofErr w:type="spellStart"/>
-      <w:r>
-        <w:t>tuple</w:t>
-      </w:r>
-      <w:proofErr w:type="spellEnd"/>
-      <w:r>
-        <w:t xml:space="preserve"> (</w:t>
-      </w:r>
-      <w:proofErr w:type="spellStart"/>
+        <w:t>), position étant lui-même un tuple (</w:t>
+      </w:r>
       <w:r>
         <w:rPr>
           <w:i/>
         </w:rPr>
         <w:t>level</w:t>
       </w:r>
-      <w:proofErr w:type="spellEnd"/>
       <w:r>
         <w:t xml:space="preserve">, </w:t>
       </w:r>
@@ -2750,14 +2389,12 @@
       <w:r>
         <w:t>). On compte dans l’arbre de bas en haut et de gauche à droite, la racine est donc à la position (</w:t>
       </w:r>
-      <w:proofErr w:type="spellStart"/>
       <w:r>
         <w:rPr>
           <w:i/>
         </w:rPr>
         <w:t>level_max</w:t>
       </w:r>
-      <w:proofErr w:type="spellEnd"/>
       <w:r>
         <w:t xml:space="preserve">, </w:t>
       </w:r>
@@ -2770,33 +2407,21 @@
       <w:r>
         <w:t xml:space="preserve">). </w:t>
       </w:r>
-      <w:proofErr w:type="spellStart"/>
-      <w:proofErr w:type="gramStart"/>
       <w:r>
         <w:rPr>
           <w:i/>
         </w:rPr>
-        <w:t>n</w:t>
-      </w:r>
-      <w:proofErr w:type="gramEnd"/>
+        <w:t>n_levels</w:t>
+      </w:r>
+      <w:r>
+        <w:t xml:space="preserve"> représente la hauteur de l’arbre ( on compte à partir de 0, une racine simple est donc de hauteur 0). Enfin, </w:t>
+      </w:r>
       <w:r>
         <w:rPr>
           <w:i/>
         </w:rPr>
-        <w:t>_levels</w:t>
-      </w:r>
-      <w:proofErr w:type="spellEnd"/>
-      <w:r>
-        <w:t xml:space="preserve"> représente la hauteur de l’arbre ( on compte à partir de 0, une racine simple est donc de hauteur 0). Enfin, </w:t>
-      </w:r>
-      <w:proofErr w:type="spellStart"/>
-      <w:r>
-        <w:rPr>
-          <w:i/>
-        </w:rPr>
         <w:t>n_leaves</w:t>
       </w:r>
-      <w:proofErr w:type="spellEnd"/>
       <w:r>
         <w:t xml:space="preserve"> représente le nombre de feuilles de l’arbre. </w:t>
       </w:r>
@@ -2806,15 +2431,7 @@
         <w:jc w:val="both"/>
       </w:pPr>
       <w:r>
-        <w:t xml:space="preserve">Quant aux méthodes de </w:t>
-      </w:r>
-      <w:proofErr w:type="spellStart"/>
-      <w:r>
-        <w:t>MerkleTree</w:t>
-      </w:r>
-      <w:proofErr w:type="spellEnd"/>
-      <w:r>
-        <w:t xml:space="preserve"> : </w:t>
+        <w:t xml:space="preserve">Quant aux méthodes de MerkleTree : </w:t>
       </w:r>
     </w:p>
     <w:p>
@@ -2826,22 +2443,12 @@
         </w:numPr>
         <w:jc w:val="both"/>
       </w:pPr>
-      <w:proofErr w:type="spellStart"/>
-      <w:proofErr w:type="gramStart"/>
       <w:r>
         <w:rPr>
           <w:b/>
         </w:rPr>
-        <w:t>add</w:t>
-      </w:r>
-      <w:proofErr w:type="gramEnd"/>
-      <w:r>
-        <w:rPr>
-          <w:b/>
-        </w:rPr>
-        <w:t>_node</w:t>
-      </w:r>
-      <w:proofErr w:type="spellEnd"/>
+        <w:t>add_node</w:t>
+      </w:r>
       <w:r>
         <w:t>(</w:t>
       </w:r>
@@ -2849,36 +2456,26 @@
         <w:rPr>
           <w:i/>
         </w:rPr>
-        <w:t xml:space="preserve">data, position, </w:t>
-      </w:r>
-      <w:proofErr w:type="spellStart"/>
+        <w:t>data, position, hashed</w:t>
+      </w:r>
+      <w:r>
+        <w:t xml:space="preserve">) permet d’ajouter un nœud avec la valeur </w:t>
+      </w:r>
       <w:r>
         <w:rPr>
           <w:i/>
         </w:rPr>
-        <w:t>hashed</w:t>
-      </w:r>
-      <w:proofErr w:type="spellEnd"/>
-      <w:r>
-        <w:t xml:space="preserve">) permet d’ajouter un nœud avec la valeur </w:t>
+        <w:t>data</w:t>
+      </w:r>
+      <w:r>
+        <w:t xml:space="preserve"> en position  </w:t>
       </w:r>
       <w:r>
         <w:rPr>
           <w:i/>
         </w:rPr>
-        <w:t>data</w:t>
-      </w:r>
-      <w:r>
-        <w:t xml:space="preserve"> en position  </w:t>
-      </w:r>
-      <w:proofErr w:type="spellStart"/>
-      <w:r>
-        <w:rPr>
-          <w:i/>
-        </w:rPr>
         <w:t>position</w:t>
       </w:r>
-      <w:proofErr w:type="spellEnd"/>
       <w:r>
         <w:t xml:space="preserve"> de l’arbre.</w:t>
       </w:r>
@@ -2892,22 +2489,12 @@
         </w:numPr>
         <w:jc w:val="both"/>
       </w:pPr>
-      <w:proofErr w:type="spellStart"/>
-      <w:proofErr w:type="gramStart"/>
       <w:r>
         <w:rPr>
           <w:b/>
         </w:rPr>
-        <w:t>generate</w:t>
-      </w:r>
-      <w:proofErr w:type="gramEnd"/>
-      <w:r>
-        <w:rPr>
-          <w:b/>
-        </w:rPr>
-        <w:t>_tree</w:t>
-      </w:r>
-      <w:proofErr w:type="spellEnd"/>
+        <w:t>generate_tree</w:t>
+      </w:r>
       <w:r>
         <w:t>() permet de générer l’arbre entier à partir des feuilles</w:t>
       </w:r>
@@ -2921,19 +2508,11 @@
         </w:numPr>
         <w:jc w:val="both"/>
       </w:pPr>
-      <w:proofErr w:type="gramStart"/>
       <w:r>
         <w:rPr>
           <w:b/>
         </w:rPr>
-        <w:t>get</w:t>
-      </w:r>
-      <w:proofErr w:type="gramEnd"/>
-      <w:r>
-        <w:rPr>
-          <w:b/>
-        </w:rPr>
-        <w:t>_root</w:t>
+        <w:t>get_root</w:t>
       </w:r>
       <w:r>
         <w:t>() nous donne la racine de l’arbre</w:t>
@@ -2948,22 +2527,12 @@
         </w:numPr>
         <w:jc w:val="both"/>
       </w:pPr>
-      <w:proofErr w:type="spellStart"/>
-      <w:proofErr w:type="gramStart"/>
       <w:r>
         <w:rPr>
           <w:b/>
         </w:rPr>
-        <w:t>get</w:t>
-      </w:r>
-      <w:proofErr w:type="gramEnd"/>
-      <w:r>
-        <w:rPr>
-          <w:b/>
-        </w:rPr>
-        <w:t>_brother_node_hash</w:t>
-      </w:r>
-      <w:proofErr w:type="spellEnd"/>
+        <w:t>get_brother_node_hash</w:t>
+      </w:r>
       <w:r>
         <w:t>() renvoie le hash du nœud voisin (le deuxième fils du nœud père)</w:t>
       </w:r>
@@ -2977,22 +2546,12 @@
         </w:numPr>
         <w:jc w:val="both"/>
       </w:pPr>
-      <w:proofErr w:type="spellStart"/>
-      <w:proofErr w:type="gramStart"/>
       <w:r>
         <w:rPr>
           <w:b/>
         </w:rPr>
-        <w:t>get</w:t>
-      </w:r>
-      <w:proofErr w:type="gramEnd"/>
-      <w:r>
-        <w:rPr>
-          <w:b/>
-        </w:rPr>
-        <w:t>_brother_node_position</w:t>
-      </w:r>
-      <w:proofErr w:type="spellEnd"/>
+        <w:t>get_brother_node_position</w:t>
+      </w:r>
       <w:r>
         <w:t>() renvoie la position du nœud voisin</w:t>
       </w:r>
@@ -3006,22 +2565,12 @@
         </w:numPr>
         <w:jc w:val="both"/>
       </w:pPr>
-      <w:proofErr w:type="spellStart"/>
-      <w:proofErr w:type="gramStart"/>
       <w:r>
         <w:rPr>
           <w:b/>
         </w:rPr>
-        <w:t>get</w:t>
-      </w:r>
-      <w:proofErr w:type="gramEnd"/>
-      <w:r>
-        <w:rPr>
-          <w:b/>
-        </w:rPr>
-        <w:t>_authentification_path</w:t>
-      </w:r>
-      <w:proofErr w:type="spellEnd"/>
+        <w:t>get_authentification_path</w:t>
+      </w:r>
       <w:r>
         <w:t>(</w:t>
       </w:r>
@@ -3053,22 +2602,12 @@
           <w:b/>
         </w:rPr>
       </w:pPr>
-      <w:proofErr w:type="spellStart"/>
-      <w:proofErr w:type="gramStart"/>
       <w:r>
         <w:rPr>
           <w:b/>
         </w:rPr>
-        <w:t>get</w:t>
-      </w:r>
-      <w:proofErr w:type="gramEnd"/>
-      <w:r>
-        <w:rPr>
-          <w:b/>
-        </w:rPr>
-        <w:t>_authentification_path_hashes</w:t>
-      </w:r>
-      <w:proofErr w:type="spellEnd"/>
+        <w:t>get_authentification_path_hashes</w:t>
+      </w:r>
       <w:r>
         <w:t>(</w:t>
       </w:r>
@@ -3079,15 +2618,7 @@
         <w:t>index</w:t>
       </w:r>
       <w:r>
-        <w:t xml:space="preserve">) renvoie les </w:t>
-      </w:r>
-      <w:proofErr w:type="spellStart"/>
-      <w:r>
-        <w:t>hashs</w:t>
-      </w:r>
-      <w:proofErr w:type="spellEnd"/>
-      <w:r>
-        <w:t xml:space="preserve"> du chemin d’authentification en partant de la feuille </w:t>
+        <w:t xml:space="preserve">) renvoie les hashs du chemin d’authentification en partant de la feuille </w:t>
       </w:r>
       <w:r>
         <w:rPr>
@@ -3108,14 +2639,12 @@
           <w:b/>
         </w:rPr>
       </w:pPr>
-      <w:proofErr w:type="gramStart"/>
       <w:r>
         <w:rPr>
           <w:b/>
         </w:rPr>
         <w:t>hash</w:t>
       </w:r>
-      <w:proofErr w:type="gramEnd"/>
       <w:r>
         <w:t>(</w:t>
       </w:r>
@@ -3142,9 +2671,94 @@
           <w:b/>
         </w:rPr>
       </w:pPr>
-      <w:r>
-        <w:t xml:space="preserve"> </w:t>
-      </w:r>
+    </w:p>
+    <w:p>
+      <w:pPr>
+        <w:pStyle w:val="Paragraphedeliste"/>
+        <w:numPr>
+          <w:ilvl w:val="0"/>
+          <w:numId w:val="15"/>
+        </w:numPr>
+        <w:jc w:val="both"/>
+        <w:rPr>
+          <w:b/>
+        </w:rPr>
+      </w:pPr>
+      <w:r>
+        <w:t>LamportSignature :</w:t>
+      </w:r>
+    </w:p>
+    <w:p>
+      <w:pPr>
+        <w:jc w:val="both"/>
+        <w:rPr>
+          <w:b/>
+        </w:rPr>
+      </w:pPr>
+    </w:p>
+    <w:p>
+      <w:pPr>
+        <w:pStyle w:val="Paragraphedeliste"/>
+        <w:numPr>
+          <w:ilvl w:val="0"/>
+          <w:numId w:val="15"/>
+        </w:numPr>
+        <w:jc w:val="both"/>
+        <w:rPr>
+          <w:b/>
+        </w:rPr>
+      </w:pPr>
+      <w:r>
+        <w:t xml:space="preserve">Client : </w:t>
+      </w:r>
+    </w:p>
+    <w:p>
+      <w:pPr>
+        <w:ind w:left="360"/>
+        <w:rPr>
+          <w:b/>
+        </w:rPr>
+      </w:pPr>
+    </w:p>
+    <w:p>
+      <w:pPr>
+        <w:pStyle w:val="Paragraphedeliste"/>
+        <w:numPr>
+          <w:ilvl w:val="0"/>
+          <w:numId w:val="15"/>
+        </w:numPr>
+        <w:jc w:val="both"/>
+        <w:rPr>
+          <w:b/>
+        </w:rPr>
+      </w:pPr>
+      <w:r>
+        <w:t>Server :</w:t>
+      </w:r>
+    </w:p>
+    <w:p>
+      <w:pPr>
+        <w:pStyle w:val="Paragraphedeliste"/>
+        <w:rPr>
+          <w:b/>
+        </w:rPr>
+      </w:pPr>
+    </w:p>
+    <w:p>
+      <w:pPr>
+        <w:jc w:val="both"/>
+        <w:rPr>
+          <w:color w:val="FF0000"/>
+        </w:rPr>
+      </w:pPr>
+      <w:r>
+        <w:rPr>
+          <w:color w:val="FF0000"/>
+        </w:rPr>
+        <w:t>Langage, tests unitaires</w:t>
+      </w:r>
+      <w:bookmarkStart w:id="14" w:name="_GoBack"/>
+      <w:bookmarkEnd w:id="14"/>
     </w:p>
     <w:p>
       <w:pPr>
@@ -3220,55 +2834,41 @@
       <w:pPr>
         <w:spacing w:after="0"/>
         <w:jc w:val="both"/>
-      </w:pPr>
-      <w:r>
-        <w:t xml:space="preserve">[1] RALPH C. MERKLE. A Digital Signature </w:t>
-      </w:r>
-      <w:proofErr w:type="spellStart"/>
-      <w:r>
-        <w:t>Based</w:t>
-      </w:r>
-      <w:proofErr w:type="spellEnd"/>
-      <w:r>
-        <w:t xml:space="preserve"> On A </w:t>
-      </w:r>
-      <w:proofErr w:type="spellStart"/>
-      <w:r>
-        <w:t>Conventional</w:t>
-      </w:r>
-      <w:proofErr w:type="spellEnd"/>
-      <w:r>
-        <w:t xml:space="preserve"> </w:t>
-      </w:r>
-      <w:proofErr w:type="spellStart"/>
-      <w:r>
-        <w:t>Encryption</w:t>
-      </w:r>
-      <w:proofErr w:type="spellEnd"/>
-      <w:r>
-        <w:t xml:space="preserve"> </w:t>
-      </w:r>
-      <w:proofErr w:type="spellStart"/>
-      <w:r>
-        <w:t>Function</w:t>
-      </w:r>
-      <w:proofErr w:type="spellEnd"/>
-    </w:p>
-    <w:p>
-      <w:pPr>
-        <w:spacing w:after="0"/>
-        <w:jc w:val="both"/>
-      </w:pPr>
-    </w:p>
-    <w:p>
-      <w:pPr>
-        <w:spacing w:after="0"/>
-        <w:jc w:val="both"/>
         <w:rPr>
           <w:lang w:val="en-US"/>
         </w:rPr>
       </w:pPr>
       <w:r>
+        <w:t xml:space="preserve">[1] RALPH C. MERKLE. </w:t>
+      </w:r>
+      <w:r>
+        <w:rPr>
+          <w:lang w:val="en-US"/>
+        </w:rPr>
+        <w:t>A Digital Signature Based On A Conventional Encryption Function</w:t>
+      </w:r>
+    </w:p>
+    <w:p>
+      <w:pPr>
+        <w:spacing w:after="0"/>
+        <w:jc w:val="both"/>
+        <w:rPr>
+          <w:lang w:val="en-US"/>
+        </w:rPr>
+      </w:pPr>
+    </w:p>
+    <w:p>
+      <w:pPr>
+        <w:spacing w:after="0"/>
+        <w:jc w:val="both"/>
+        <w:rPr>
+          <w:lang w:val="en-US"/>
+        </w:rPr>
+      </w:pPr>
+      <w:r>
+        <w:rPr>
+          <w:lang w:val="en-US"/>
+        </w:rPr>
         <w:t>[2] LESLIE LAMP</w:t>
       </w:r>
       <w:r>
@@ -3312,35 +2912,7 @@
         <w:rPr>
           <w:lang w:val="en-US"/>
         </w:rPr>
-        <w:t xml:space="preserve">. </w:t>
-      </w:r>
-      <w:proofErr w:type="spellStart"/>
-      <w:r>
-        <w:rPr>
-          <w:lang w:val="en-US"/>
-        </w:rPr>
-        <w:t>Merkle</w:t>
-      </w:r>
-      <w:proofErr w:type="spellEnd"/>
-      <w:r>
-        <w:rPr>
-          <w:lang w:val="en-US"/>
-        </w:rPr>
-        <w:t xml:space="preserve"> Signature Schemes, </w:t>
-      </w:r>
-      <w:proofErr w:type="spellStart"/>
-      <w:r>
-        <w:rPr>
-          <w:lang w:val="en-US"/>
-        </w:rPr>
-        <w:t>Merkle</w:t>
-      </w:r>
-      <w:proofErr w:type="spellEnd"/>
-      <w:r>
-        <w:rPr>
-          <w:lang w:val="en-US"/>
-        </w:rPr>
-        <w:t xml:space="preserve"> Trees and Their Cryptanalysis</w:t>
+        <w:t>. Merkle Signature Schemes, Merkle Trees and Their Cryptanalysis</w:t>
       </w:r>
     </w:p>
     <w:sectPr>
@@ -3450,7 +3022,7 @@
         <w:sz w:val="20"/>
         <w:szCs w:val="20"/>
       </w:rPr>
-      <w:t>7</w:t>
+      <w:t>4</w:t>
     </w:r>
     <w:r>
       <w:rPr>
@@ -4437,7 +4009,7 @@
   <w:abstractNum w:abstractNumId="9" w15:restartNumberingAfterBreak="0">
     <w:nsid w:val="52821945"/>
     <w:multiLevelType w:val="hybridMultilevel"/>
-    <w:tmpl w:val="7C681996"/>
+    <w:tmpl w:val="ED323C0E"/>
     <w:lvl w:ilvl="0" w:tplc="040C000B">
       <w:start w:val="1"/>
       <w:numFmt w:val="bullet"/>
@@ -4749,7 +4321,7 @@
   <w:abstractNum w:abstractNumId="12" w15:restartNumberingAfterBreak="0">
     <w:nsid w:val="68333C17"/>
     <w:multiLevelType w:val="hybridMultilevel"/>
-    <w:tmpl w:val="22FEF484"/>
+    <w:tmpl w:val="3F564A36"/>
     <w:lvl w:ilvl="0" w:tplc="040C0001">
       <w:start w:val="1"/>
       <w:numFmt w:val="bullet"/>
@@ -6275,7 +5847,7 @@
 </file>
 
 <file path=customXml/itemProps1.xml><?xml version="1.0" encoding="utf-8"?>
-<ds:datastoreItem xmlns:ds="http://schemas.openxmlformats.org/officeDocument/2006/customXml" ds:itemID="{2845EFEF-E3B0-4B39-8427-1634BCD210F9}">
+<ds:datastoreItem xmlns:ds="http://schemas.openxmlformats.org/officeDocument/2006/customXml" ds:itemID="{86795F74-4681-4483-9532-BE3D83B695D2}">
   <ds:schemaRefs>
     <ds:schemaRef ds:uri="http://schemas.openxmlformats.org/officeDocument/2006/bibliography"/>
   </ds:schemaRefs>

</xml_diff>

<commit_message>
12/05/17 16:50 màj tests lamport_signature + rapport
</commit_message>
<xml_diff>
--- a/Rapport.docx
+++ b/Rapport.docx
@@ -2077,12 +2077,7 @@
       </w:r>
       <w:proofErr w:type="spellEnd"/>
       <w:r>
-        <w:t xml:space="preserve"> ou le Bitc</w:t>
-      </w:r>
-      <w:bookmarkStart w:id="5" w:name="_GoBack"/>
-      <w:bookmarkEnd w:id="5"/>
-      <w:r>
-        <w:t>oin</w:t>
+        <w:t xml:space="preserve"> ou le Bitcoin</w:t>
       </w:r>
       <w:r>
         <w:t xml:space="preserve">, qui </w:t>
@@ -2242,7 +2237,7 @@
       <w:pPr>
         <w:pStyle w:val="Titre"/>
       </w:pPr>
-      <w:bookmarkStart w:id="6" w:name="_Toc482017174"/>
+      <w:bookmarkStart w:id="5" w:name="_Toc482017174"/>
       <w:r>
         <w:lastRenderedPageBreak/>
         <w:t>Schéma de s</w:t>
@@ -2254,7 +2249,7 @@
       <w:r>
         <w:t>Lamport</w:t>
       </w:r>
-      <w:bookmarkEnd w:id="6"/>
+      <w:bookmarkEnd w:id="5"/>
       <w:proofErr w:type="spellEnd"/>
     </w:p>
     <w:p>
@@ -2449,14 +2444,14 @@
         </w:numPr>
         <w:jc w:val="both"/>
       </w:pPr>
-      <w:bookmarkStart w:id="7" w:name="_Toc482017175"/>
+      <w:bookmarkStart w:id="6" w:name="_Toc482017175"/>
       <w:r>
         <w:t xml:space="preserve">Génération </w:t>
       </w:r>
       <w:r>
         <w:t>de la clé privée</w:t>
       </w:r>
-      <w:bookmarkEnd w:id="7"/>
+      <w:bookmarkEnd w:id="6"/>
     </w:p>
     <w:p>
       <w:pPr>
@@ -2733,11 +2728,11 @@
         </w:numPr>
         <w:jc w:val="both"/>
       </w:pPr>
-      <w:bookmarkStart w:id="8" w:name="_Toc482017176"/>
+      <w:bookmarkStart w:id="7" w:name="_Toc482017176"/>
       <w:r>
         <w:t>Génération de la clé publique</w:t>
       </w:r>
-      <w:bookmarkEnd w:id="8"/>
+      <w:bookmarkEnd w:id="7"/>
     </w:p>
     <w:p>
       <w:pPr>
@@ -2794,7 +2789,7 @@
         </w:numPr>
         <w:jc w:val="both"/>
       </w:pPr>
-      <w:bookmarkStart w:id="9" w:name="_Toc482017177"/>
+      <w:bookmarkStart w:id="8" w:name="_Toc482017177"/>
       <w:r>
         <w:t xml:space="preserve">Génération de la signature </w:t>
       </w:r>
@@ -2804,7 +2799,7 @@
       <w:r>
         <w:t xml:space="preserve"> message</w:t>
       </w:r>
-      <w:bookmarkEnd w:id="9"/>
+      <w:bookmarkEnd w:id="8"/>
     </w:p>
     <w:p>
       <w:pPr>
@@ -2890,11 +2885,11 @@
         </w:numPr>
         <w:jc w:val="both"/>
       </w:pPr>
-      <w:bookmarkStart w:id="10" w:name="_Toc482017178"/>
+      <w:bookmarkStart w:id="9" w:name="_Toc482017178"/>
       <w:r>
         <w:t>Vérification de la signature</w:t>
       </w:r>
-      <w:bookmarkEnd w:id="10"/>
+      <w:bookmarkEnd w:id="9"/>
     </w:p>
     <w:p>
       <w:pPr>
@@ -2986,11 +2981,11 @@
         </w:numPr>
         <w:jc w:val="both"/>
       </w:pPr>
-      <w:bookmarkStart w:id="11" w:name="_Toc482017179"/>
+      <w:bookmarkStart w:id="10" w:name="_Toc482017179"/>
       <w:r>
         <w:t>Avantages et inconvénients</w:t>
       </w:r>
-      <w:bookmarkEnd w:id="11"/>
+      <w:bookmarkEnd w:id="10"/>
     </w:p>
     <w:p>
       <w:pPr>
@@ -3088,7 +3083,7 @@
           <w:szCs w:val="52"/>
         </w:rPr>
       </w:pPr>
-      <w:bookmarkStart w:id="12" w:name="_Toc476921388"/>
+      <w:bookmarkStart w:id="11" w:name="_Toc476921388"/>
       <w:r>
         <w:br w:type="page"/>
       </w:r>
@@ -3097,7 +3092,7 @@
       <w:pPr>
         <w:pStyle w:val="Titre"/>
       </w:pPr>
-      <w:bookmarkStart w:id="13" w:name="_Toc482017180"/>
+      <w:bookmarkStart w:id="12" w:name="_Toc482017180"/>
       <w:r>
         <w:lastRenderedPageBreak/>
         <w:t xml:space="preserve">Arbre de </w:t>
@@ -3106,7 +3101,7 @@
       <w:r>
         <w:t>Merkle</w:t>
       </w:r>
-      <w:bookmarkEnd w:id="13"/>
+      <w:bookmarkEnd w:id="12"/>
       <w:proofErr w:type="spellEnd"/>
     </w:p>
     <w:p>
@@ -3552,12 +3547,12 @@
         </w:numPr>
         <w:jc w:val="both"/>
       </w:pPr>
-      <w:bookmarkStart w:id="14" w:name="_Toc482017181"/>
+      <w:bookmarkStart w:id="13" w:name="_Toc482017181"/>
       <w:r>
         <w:lastRenderedPageBreak/>
         <w:t>Génération de la clé privée</w:t>
       </w:r>
-      <w:bookmarkEnd w:id="14"/>
+      <w:bookmarkEnd w:id="13"/>
     </w:p>
     <w:p>
       <w:pPr>
@@ -3627,11 +3622,11 @@
         </w:numPr>
         <w:jc w:val="both"/>
       </w:pPr>
-      <w:bookmarkStart w:id="15" w:name="_Toc482017182"/>
+      <w:bookmarkStart w:id="14" w:name="_Toc482017182"/>
       <w:r>
         <w:t>Génération de la clé publique</w:t>
       </w:r>
-      <w:bookmarkEnd w:id="15"/>
+      <w:bookmarkEnd w:id="14"/>
     </w:p>
     <w:p>
       <w:pPr>
@@ -4026,7 +4021,7 @@
         </w:numPr>
         <w:jc w:val="both"/>
       </w:pPr>
-      <w:bookmarkStart w:id="16" w:name="_Toc482017183"/>
+      <w:bookmarkStart w:id="15" w:name="_Toc482017183"/>
       <w:r>
         <w:t xml:space="preserve">Génération de la signature </w:t>
       </w:r>
@@ -4036,7 +4031,7 @@
       <w:r>
         <w:t xml:space="preserve"> message</w:t>
       </w:r>
-      <w:bookmarkEnd w:id="16"/>
+      <w:bookmarkEnd w:id="15"/>
     </w:p>
     <w:p>
       <w:pPr>
@@ -4389,11 +4384,11 @@
         </w:numPr>
         <w:jc w:val="both"/>
       </w:pPr>
-      <w:bookmarkStart w:id="17" w:name="_Toc482017184"/>
+      <w:bookmarkStart w:id="16" w:name="_Toc482017184"/>
       <w:r>
         <w:t>Vérification de la signature</w:t>
       </w:r>
-      <w:bookmarkEnd w:id="17"/>
+      <w:bookmarkEnd w:id="16"/>
     </w:p>
     <w:p>
       <w:pPr>
@@ -4478,11 +4473,11 @@
         </w:numPr>
         <w:jc w:val="both"/>
       </w:pPr>
-      <w:bookmarkStart w:id="18" w:name="_Toc482017185"/>
+      <w:bookmarkStart w:id="17" w:name="_Toc482017185"/>
       <w:r>
         <w:t>Avantages et inconvénients</w:t>
       </w:r>
-      <w:bookmarkEnd w:id="18"/>
+      <w:bookmarkEnd w:id="17"/>
     </w:p>
     <w:p>
       <w:pPr>
@@ -4747,25 +4742,15 @@
           <w:p>
             <w:pPr>
               <w:jc w:val="center"/>
+              <w:rPr>
+                <w:lang w:val="en-US"/>
+              </w:rPr>
             </w:pPr>
             <w:r>
-              <w:t xml:space="preserve">8 </w:t>
-            </w:r>
-            <w:proofErr w:type="spellStart"/>
-            <w:r>
-              <w:t>KiB</w:t>
-            </w:r>
-            <w:proofErr w:type="spellEnd"/>
-            <w:r>
-              <w:t xml:space="preserve"> + 16 </w:t>
-            </w:r>
-            <w:proofErr w:type="spellStart"/>
-            <w:r>
-              <w:t>KiB</w:t>
-            </w:r>
-            <w:proofErr w:type="spellEnd"/>
-            <w:r>
-              <w:t xml:space="preserve"> + log2(N)*256 bits</w:t>
+              <w:rPr>
+                <w:lang w:val="en-US"/>
+              </w:rPr>
+              <w:t>8 KiB + 16 KiB + log2(N)*256 bits</w:t>
             </w:r>
           </w:p>
         </w:tc>
@@ -4858,12 +4843,12 @@
       <w:pPr>
         <w:pStyle w:val="Titre"/>
       </w:pPr>
-      <w:bookmarkStart w:id="19" w:name="_Toc482017186"/>
+      <w:bookmarkStart w:id="18" w:name="_Toc482017186"/>
       <w:r>
         <w:lastRenderedPageBreak/>
         <w:t>Conception du logiciel</w:t>
       </w:r>
-      <w:bookmarkEnd w:id="19"/>
+      <w:bookmarkEnd w:id="18"/>
     </w:p>
     <w:p>
       <w:pPr>
@@ -4873,14 +4858,14 @@
           <w:numId w:val="14"/>
         </w:numPr>
       </w:pPr>
-      <w:bookmarkStart w:id="20" w:name="_Toc482017187"/>
+      <w:bookmarkStart w:id="19" w:name="_Toc482017187"/>
       <w:r>
         <w:t>C</w:t>
       </w:r>
       <w:r>
         <w:t>lasses utilisées</w:t>
       </w:r>
-      <w:bookmarkEnd w:id="20"/>
+      <w:bookmarkEnd w:id="19"/>
     </w:p>
     <w:p>
       <w:pPr>
@@ -5469,10 +5454,443 @@
     <w:p>
       <w:pPr>
         <w:jc w:val="both"/>
+      </w:pPr>
+      <w:r>
+        <w:t xml:space="preserve">Cette classe possède les attributs </w:t>
+      </w:r>
+      <w:proofErr w:type="spellStart"/>
+      <w:r>
+        <w:rPr>
+          <w:i/>
+        </w:rPr>
+        <w:t>private_key</w:t>
+      </w:r>
+      <w:proofErr w:type="spellEnd"/>
+      <w:r>
+        <w:rPr>
+          <w:i/>
+        </w:rPr>
+        <w:t xml:space="preserve">, </w:t>
+      </w:r>
+      <w:proofErr w:type="spellStart"/>
+      <w:r>
+        <w:rPr>
+          <w:i/>
+        </w:rPr>
+        <w:t>public_key</w:t>
+      </w:r>
+      <w:proofErr w:type="spellEnd"/>
+      <w:r>
+        <w:rPr>
+          <w:i/>
+        </w:rPr>
+        <w:t xml:space="preserve"> </w:t>
+      </w:r>
+      <w:r>
+        <w:t xml:space="preserve">et </w:t>
+      </w:r>
+      <w:proofErr w:type="spellStart"/>
+      <w:r>
+        <w:rPr>
+          <w:i/>
+        </w:rPr>
+        <w:t>used</w:t>
+      </w:r>
+      <w:proofErr w:type="spellEnd"/>
+      <w:r>
+        <w:t xml:space="preserve">. Les deux premiers contiennent les clefs privées et publiques, </w:t>
+      </w:r>
+      <w:proofErr w:type="spellStart"/>
+      <w:r>
+        <w:t>used</w:t>
+      </w:r>
+      <w:proofErr w:type="spellEnd"/>
+      <w:r>
+        <w:t xml:space="preserve"> est un booléen indiquant si la signature a déjà été utilisée. Les deux clefs contiennent 256 couples de 32 octets, c’est-à-dire 256 bits : chaque clef contient au final 2x256x256 bits ou encore 16 </w:t>
+      </w:r>
+      <w:proofErr w:type="spellStart"/>
+      <w:r>
+        <w:t>KiB</w:t>
+      </w:r>
+      <w:proofErr w:type="spellEnd"/>
+      <w:r>
+        <w:t xml:space="preserve">. </w:t>
+      </w:r>
+      <w:r>
+        <w:t>À</w:t>
+      </w:r>
+      <w:r>
+        <w:t xml:space="preserve"> la création d’un objet </w:t>
+      </w:r>
+      <w:proofErr w:type="spellStart"/>
+      <w:r>
+        <w:t>LamportSignature</w:t>
+      </w:r>
+      <w:proofErr w:type="spellEnd"/>
+      <w:r>
+        <w:t>, on génère une clef privée aléatoire, et à partir de celle-ci la clef publique correspondante.</w:t>
+      </w:r>
+    </w:p>
+    <w:p>
+      <w:pPr>
+        <w:jc w:val="both"/>
+      </w:pPr>
+      <w:r>
+        <w:t>Pour les méthodes :</w:t>
+      </w:r>
+    </w:p>
+    <w:p>
+      <w:pPr>
+        <w:pStyle w:val="Paragraphedeliste"/>
+        <w:numPr>
+          <w:ilvl w:val="0"/>
+          <w:numId w:val="21"/>
+        </w:numPr>
+        <w:jc w:val="both"/>
+      </w:pPr>
+      <w:proofErr w:type="spellStart"/>
+      <w:proofErr w:type="gramStart"/>
+      <w:r>
         <w:rPr>
           <w:b/>
         </w:rPr>
-      </w:pPr>
+        <w:t>generate</w:t>
+      </w:r>
+      <w:proofErr w:type="gramEnd"/>
+      <w:r>
+        <w:rPr>
+          <w:b/>
+        </w:rPr>
+        <w:t>_private_key</w:t>
+      </w:r>
+      <w:proofErr w:type="spellEnd"/>
+      <w:r>
+        <w:t>() génère une clef aléatoire</w:t>
+      </w:r>
+    </w:p>
+    <w:p>
+      <w:pPr>
+        <w:pStyle w:val="Paragraphedeliste"/>
+        <w:numPr>
+          <w:ilvl w:val="0"/>
+          <w:numId w:val="21"/>
+        </w:numPr>
+        <w:jc w:val="both"/>
+      </w:pPr>
+      <w:proofErr w:type="spellStart"/>
+      <w:proofErr w:type="gramStart"/>
+      <w:r>
+        <w:rPr>
+          <w:b/>
+        </w:rPr>
+        <w:t>generate</w:t>
+      </w:r>
+      <w:proofErr w:type="gramEnd"/>
+      <w:r>
+        <w:rPr>
+          <w:b/>
+        </w:rPr>
+        <w:t>_public_key</w:t>
+      </w:r>
+      <w:proofErr w:type="spellEnd"/>
+      <w:r>
+        <w:t>() génère la clef publique correspondante</w:t>
+      </w:r>
+    </w:p>
+    <w:p>
+      <w:pPr>
+        <w:pStyle w:val="Paragraphedeliste"/>
+        <w:numPr>
+          <w:ilvl w:val="0"/>
+          <w:numId w:val="21"/>
+        </w:numPr>
+        <w:jc w:val="both"/>
+      </w:pPr>
+      <w:proofErr w:type="spellStart"/>
+      <w:proofErr w:type="gramStart"/>
+      <w:r>
+        <w:rPr>
+          <w:b/>
+        </w:rPr>
+        <w:t>concatenate</w:t>
+      </w:r>
+      <w:proofErr w:type="gramEnd"/>
+      <w:r>
+        <w:rPr>
+          <w:b/>
+        </w:rPr>
+        <w:t>_key</w:t>
+      </w:r>
+      <w:proofErr w:type="spellEnd"/>
+      <w:r>
+        <w:t>(</w:t>
+      </w:r>
+      <w:r>
+        <w:rPr>
+          <w:i/>
+        </w:rPr>
+        <w:t>key</w:t>
+      </w:r>
+      <w:r>
+        <w:t>) concatène tous les couples de 32 octets, puis tous les groupes de 64 octets obtenus, pour finalement ne garder qu’une liste contenant tous les bits</w:t>
+      </w:r>
+    </w:p>
+    <w:p>
+      <w:pPr>
+        <w:pStyle w:val="Paragraphedeliste"/>
+        <w:numPr>
+          <w:ilvl w:val="0"/>
+          <w:numId w:val="21"/>
+        </w:numPr>
+        <w:jc w:val="both"/>
+      </w:pPr>
+      <w:proofErr w:type="spellStart"/>
+      <w:proofErr w:type="gramStart"/>
+      <w:r>
+        <w:rPr>
+          <w:b/>
+        </w:rPr>
+        <w:t>decatenate</w:t>
+      </w:r>
+      <w:proofErr w:type="gramEnd"/>
+      <w:r>
+        <w:rPr>
+          <w:b/>
+        </w:rPr>
+        <w:t>_key</w:t>
+      </w:r>
+      <w:proofErr w:type="spellEnd"/>
+      <w:r>
+        <w:t>(</w:t>
+      </w:r>
+      <w:r>
+        <w:rPr>
+          <w:i/>
+        </w:rPr>
+        <w:t>key</w:t>
+      </w:r>
+      <w:r>
+        <w:t>) effectue l’opération inverse de la méthode précédente</w:t>
+      </w:r>
+    </w:p>
+    <w:p>
+      <w:pPr>
+        <w:pStyle w:val="Paragraphedeliste"/>
+        <w:numPr>
+          <w:ilvl w:val="0"/>
+          <w:numId w:val="21"/>
+        </w:numPr>
+        <w:jc w:val="both"/>
+      </w:pPr>
+      <w:proofErr w:type="spellStart"/>
+      <w:proofErr w:type="gramStart"/>
+      <w:r>
+        <w:rPr>
+          <w:b/>
+        </w:rPr>
+        <w:t>get</w:t>
+      </w:r>
+      <w:proofErr w:type="gramEnd"/>
+      <w:r>
+        <w:rPr>
+          <w:b/>
+        </w:rPr>
+        <w:t>_key</w:t>
+      </w:r>
+      <w:proofErr w:type="spellEnd"/>
+      <w:r>
+        <w:t>(</w:t>
+      </w:r>
+      <w:proofErr w:type="spellStart"/>
+      <w:r>
+        <w:rPr>
+          <w:i/>
+        </w:rPr>
+        <w:t>key_type</w:t>
+      </w:r>
+      <w:proofErr w:type="spellEnd"/>
+      <w:r>
+        <w:rPr>
+          <w:i/>
+        </w:rPr>
+        <w:t xml:space="preserve">, </w:t>
+      </w:r>
+      <w:proofErr w:type="spellStart"/>
+      <w:r>
+        <w:rPr>
+          <w:i/>
+        </w:rPr>
+        <w:t>concatenate</w:t>
+      </w:r>
+      <w:proofErr w:type="spellEnd"/>
+      <w:r>
+        <w:t xml:space="preserve">) renvoie la clef </w:t>
+      </w:r>
+      <w:proofErr w:type="spellStart"/>
+      <w:r>
+        <w:rPr>
+          <w:i/>
+        </w:rPr>
+        <w:t>key_type</w:t>
+      </w:r>
+      <w:proofErr w:type="spellEnd"/>
+      <w:r>
+        <w:t xml:space="preserve"> (publique ou privée)</w:t>
+      </w:r>
+      <w:r>
+        <w:t xml:space="preserve">, concaténée ou non selon la valeur de </w:t>
+      </w:r>
+      <w:proofErr w:type="spellStart"/>
+      <w:r>
+        <w:rPr>
+          <w:i/>
+        </w:rPr>
+        <w:t>concatenate</w:t>
+      </w:r>
+      <w:proofErr w:type="spellEnd"/>
+      <w:r>
+        <w:t>.</w:t>
+      </w:r>
+    </w:p>
+    <w:p>
+      <w:pPr>
+        <w:pStyle w:val="Paragraphedeliste"/>
+        <w:numPr>
+          <w:ilvl w:val="0"/>
+          <w:numId w:val="21"/>
+        </w:numPr>
+        <w:jc w:val="both"/>
+      </w:pPr>
+      <w:proofErr w:type="spellStart"/>
+      <w:proofErr w:type="gramStart"/>
+      <w:r>
+        <w:rPr>
+          <w:b/>
+        </w:rPr>
+        <w:lastRenderedPageBreak/>
+        <w:t>sign</w:t>
+      </w:r>
+      <w:proofErr w:type="spellEnd"/>
+      <w:proofErr w:type="gramEnd"/>
+      <w:r>
+        <w:t>(</w:t>
+      </w:r>
+      <w:proofErr w:type="spellStart"/>
+      <w:r>
+        <w:rPr>
+          <w:i/>
+        </w:rPr>
+        <w:t>msg</w:t>
+      </w:r>
+      <w:proofErr w:type="spellEnd"/>
+      <w:r>
+        <w:t>) renvoie la signature d’un message donné en clair.</w:t>
+      </w:r>
+    </w:p>
+    <w:p>
+      <w:pPr>
+        <w:pStyle w:val="Paragraphedeliste"/>
+        <w:numPr>
+          <w:ilvl w:val="0"/>
+          <w:numId w:val="21"/>
+        </w:numPr>
+        <w:jc w:val="both"/>
+      </w:pPr>
+      <w:proofErr w:type="spellStart"/>
+      <w:proofErr w:type="gramStart"/>
+      <w:r>
+        <w:rPr>
+          <w:b/>
+        </w:rPr>
+        <w:t>verify</w:t>
+      </w:r>
+      <w:proofErr w:type="spellEnd"/>
+      <w:r>
+        <w:t>(</w:t>
+      </w:r>
+      <w:proofErr w:type="spellStart"/>
+      <w:proofErr w:type="gramEnd"/>
+      <w:r>
+        <w:rPr>
+          <w:i/>
+        </w:rPr>
+        <w:t>msg</w:t>
+      </w:r>
+      <w:proofErr w:type="spellEnd"/>
+      <w:r>
+        <w:rPr>
+          <w:i/>
+        </w:rPr>
+        <w:t xml:space="preserve">, signature, </w:t>
+      </w:r>
+      <w:proofErr w:type="spellStart"/>
+      <w:r>
+        <w:rPr>
+          <w:i/>
+        </w:rPr>
+        <w:t>public_key</w:t>
+      </w:r>
+      <w:proofErr w:type="spellEnd"/>
+      <w:r>
+        <w:t xml:space="preserve">)  </w:t>
+      </w:r>
+      <w:r>
+        <w:t xml:space="preserve">vérifie la </w:t>
+      </w:r>
+      <w:r>
+        <w:rPr>
+          <w:i/>
+        </w:rPr>
+        <w:t>signature</w:t>
+      </w:r>
+      <w:r>
+        <w:t xml:space="preserve"> grâce à </w:t>
+      </w:r>
+      <w:proofErr w:type="spellStart"/>
+      <w:r>
+        <w:rPr>
+          <w:i/>
+        </w:rPr>
+        <w:t>msg</w:t>
+      </w:r>
+      <w:proofErr w:type="spellEnd"/>
+      <w:r>
+        <w:rPr>
+          <w:i/>
+        </w:rPr>
+        <w:t xml:space="preserve"> </w:t>
+      </w:r>
+      <w:r>
+        <w:t xml:space="preserve">et </w:t>
+      </w:r>
+      <w:proofErr w:type="spellStart"/>
+      <w:r>
+        <w:rPr>
+          <w:i/>
+        </w:rPr>
+        <w:t>public_key</w:t>
+      </w:r>
+      <w:proofErr w:type="spellEnd"/>
+      <w:r>
+        <w:t>.</w:t>
+      </w:r>
+    </w:p>
+    <w:p>
+      <w:pPr>
+        <w:pStyle w:val="Paragraphedeliste"/>
+        <w:jc w:val="both"/>
+        <w:rPr>
+          <w:b/>
+        </w:rPr>
+      </w:pPr>
+    </w:p>
+    <w:p>
+      <w:pPr>
+        <w:pStyle w:val="Paragraphedeliste"/>
+        <w:jc w:val="both"/>
+      </w:pPr>
+      <w:bookmarkStart w:id="20" w:name="_GoBack"/>
+      <w:bookmarkEnd w:id="20"/>
     </w:p>
     <w:p>
       <w:pPr>
@@ -5565,7 +5983,7 @@
         <w:lastRenderedPageBreak/>
         <w:t>Conclusion</w:t>
       </w:r>
-      <w:bookmarkEnd w:id="12"/>
+      <w:bookmarkEnd w:id="11"/>
       <w:bookmarkEnd w:id="21"/>
     </w:p>
     <w:p>
@@ -5604,10 +6022,7 @@
         <w:t xml:space="preserve"> </w:t>
       </w:r>
       <w:r>
-        <w:t>Cependant, à</w:t>
-      </w:r>
-      <w:r>
-        <w:t xml:space="preserve"> cause de temps de calculs longs et de tailles de signatures importantes le schéma de </w:t>
+        <w:t xml:space="preserve">Cependant, à cause de temps de calculs longs et de tailles de signatures importantes le schéma de </w:t>
       </w:r>
       <w:proofErr w:type="spellStart"/>
       <w:r>
@@ -5615,16 +6030,7 @@
       </w:r>
       <w:proofErr w:type="spellEnd"/>
       <w:r>
-        <w:t xml:space="preserve"> est finalement assez peu utilisé pour s</w:t>
-      </w:r>
-      <w:r>
-        <w:t xml:space="preserve">igner des </w:t>
-      </w:r>
-      <w:r>
-        <w:t>messages basiques, d’autant plus que d’autres algorit</w:t>
-      </w:r>
-      <w:r>
-        <w:t>hmes comme le RSA existent déjà.</w:t>
+        <w:t xml:space="preserve"> est finalement assez peu utilisé pour signer des messages basiques, d’autant plus que d’autres algorithmes comme le RSA existent déjà.</w:t>
       </w:r>
     </w:p>
     <w:p>
@@ -5649,13 +6055,7 @@
       </w:r>
       <w:proofErr w:type="spellEnd"/>
       <w:r>
-        <w:t>, qui serait apparemment capable de les casser sans effort. Il faut cependant relativiser car tous ces algorithmes ne</w:t>
-      </w:r>
-      <w:r>
-        <w:t xml:space="preserve"> seront obsolètes que lorsque les ordinateurs quantiques seront démocratisés ce qui </w:t>
-      </w:r>
-      <w:r>
-        <w:t>est encore loin d’être le cas.</w:t>
+        <w:t>, qui serait apparemment capable de les casser sans effort. Il faut cependant relativiser car tous ces algorithmes ne seront obsolètes que lorsque les ordinateurs quantiques seront démocratisés ce qui est encore loin d’être le cas.</w:t>
       </w:r>
     </w:p>
     <w:p>
@@ -5670,13 +6070,21 @@
     <w:p>
       <w:pPr>
         <w:pStyle w:val="Titre"/>
+        <w:rPr>
+          <w:lang w:val="en-US"/>
+        </w:rPr>
       </w:pPr>
       <w:bookmarkStart w:id="22" w:name="_Toc482017189"/>
-      <w:r>
+      <w:proofErr w:type="spellStart"/>
+      <w:r>
+        <w:rPr>
+          <w:lang w:val="en-US"/>
+        </w:rPr>
         <w:lastRenderedPageBreak/>
         <w:t>Références</w:t>
       </w:r>
       <w:bookmarkEnd w:id="22"/>
+      <w:proofErr w:type="spellEnd"/>
     </w:p>
     <w:p>
       <w:pPr>
@@ -5687,6 +6095,9 @@
         </w:rPr>
       </w:pPr>
       <w:r>
+        <w:rPr>
+          <w:lang w:val="en-US"/>
+        </w:rPr>
         <w:t xml:space="preserve">[1] RALPH C. MERKLE. </w:t>
       </w:r>
       <w:r>
@@ -5912,7 +6323,7 @@
         <w:sz w:val="20"/>
         <w:szCs w:val="20"/>
       </w:rPr>
-      <w:t>11</w:t>
+      <w:t>10</w:t>
     </w:r>
     <w:r>
       <w:rPr>
@@ -5967,7 +6378,7 @@
         <w:sz w:val="20"/>
         <w:szCs w:val="20"/>
       </w:rPr>
-      <w:t>11</w:t>
+      <w:t>12</w:t>
     </w:r>
     <w:r>
       <w:rPr>
@@ -7182,6 +7593,119 @@
     </w:lvl>
   </w:abstractNum>
   <w:abstractNum w:abstractNumId="12" w15:restartNumberingAfterBreak="0">
+    <w:nsid w:val="4E4741FE"/>
+    <w:multiLevelType w:val="hybridMultilevel"/>
+    <w:tmpl w:val="D2DCE6D4"/>
+    <w:lvl w:ilvl="0" w:tplc="040C0001">
+      <w:start w:val="1"/>
+      <w:numFmt w:val="bullet"/>
+      <w:lvlText w:val=""/>
+      <w:lvlJc w:val="left"/>
+      <w:pPr>
+        <w:ind w:left="720" w:hanging="360"/>
+      </w:pPr>
+      <w:rPr>
+        <w:rFonts w:ascii="Symbol" w:hAnsi="Symbol" w:hint="default"/>
+      </w:rPr>
+    </w:lvl>
+    <w:lvl w:ilvl="1" w:tplc="040C0003" w:tentative="1">
+      <w:start w:val="1"/>
+      <w:numFmt w:val="bullet"/>
+      <w:lvlText w:val="o"/>
+      <w:lvlJc w:val="left"/>
+      <w:pPr>
+        <w:ind w:left="1440" w:hanging="360"/>
+      </w:pPr>
+      <w:rPr>
+        <w:rFonts w:ascii="Courier New" w:hAnsi="Courier New" w:cs="Courier New" w:hint="default"/>
+      </w:rPr>
+    </w:lvl>
+    <w:lvl w:ilvl="2" w:tplc="040C0005" w:tentative="1">
+      <w:start w:val="1"/>
+      <w:numFmt w:val="bullet"/>
+      <w:lvlText w:val=""/>
+      <w:lvlJc w:val="left"/>
+      <w:pPr>
+        <w:ind w:left="2160" w:hanging="360"/>
+      </w:pPr>
+      <w:rPr>
+        <w:rFonts w:ascii="Wingdings" w:hAnsi="Wingdings" w:hint="default"/>
+      </w:rPr>
+    </w:lvl>
+    <w:lvl w:ilvl="3" w:tplc="040C0001" w:tentative="1">
+      <w:start w:val="1"/>
+      <w:numFmt w:val="bullet"/>
+      <w:lvlText w:val=""/>
+      <w:lvlJc w:val="left"/>
+      <w:pPr>
+        <w:ind w:left="2880" w:hanging="360"/>
+      </w:pPr>
+      <w:rPr>
+        <w:rFonts w:ascii="Symbol" w:hAnsi="Symbol" w:hint="default"/>
+      </w:rPr>
+    </w:lvl>
+    <w:lvl w:ilvl="4" w:tplc="040C0003" w:tentative="1">
+      <w:start w:val="1"/>
+      <w:numFmt w:val="bullet"/>
+      <w:lvlText w:val="o"/>
+      <w:lvlJc w:val="left"/>
+      <w:pPr>
+        <w:ind w:left="3600" w:hanging="360"/>
+      </w:pPr>
+      <w:rPr>
+        <w:rFonts w:ascii="Courier New" w:hAnsi="Courier New" w:cs="Courier New" w:hint="default"/>
+      </w:rPr>
+    </w:lvl>
+    <w:lvl w:ilvl="5" w:tplc="040C0005" w:tentative="1">
+      <w:start w:val="1"/>
+      <w:numFmt w:val="bullet"/>
+      <w:lvlText w:val=""/>
+      <w:lvlJc w:val="left"/>
+      <w:pPr>
+        <w:ind w:left="4320" w:hanging="360"/>
+      </w:pPr>
+      <w:rPr>
+        <w:rFonts w:ascii="Wingdings" w:hAnsi="Wingdings" w:hint="default"/>
+      </w:rPr>
+    </w:lvl>
+    <w:lvl w:ilvl="6" w:tplc="040C0001" w:tentative="1">
+      <w:start w:val="1"/>
+      <w:numFmt w:val="bullet"/>
+      <w:lvlText w:val=""/>
+      <w:lvlJc w:val="left"/>
+      <w:pPr>
+        <w:ind w:left="5040" w:hanging="360"/>
+      </w:pPr>
+      <w:rPr>
+        <w:rFonts w:ascii="Symbol" w:hAnsi="Symbol" w:hint="default"/>
+      </w:rPr>
+    </w:lvl>
+    <w:lvl w:ilvl="7" w:tplc="040C0003" w:tentative="1">
+      <w:start w:val="1"/>
+      <w:numFmt w:val="bullet"/>
+      <w:lvlText w:val="o"/>
+      <w:lvlJc w:val="left"/>
+      <w:pPr>
+        <w:ind w:left="5760" w:hanging="360"/>
+      </w:pPr>
+      <w:rPr>
+        <w:rFonts w:ascii="Courier New" w:hAnsi="Courier New" w:cs="Courier New" w:hint="default"/>
+      </w:rPr>
+    </w:lvl>
+    <w:lvl w:ilvl="8" w:tplc="040C0005" w:tentative="1">
+      <w:start w:val="1"/>
+      <w:numFmt w:val="bullet"/>
+      <w:lvlText w:val=""/>
+      <w:lvlJc w:val="left"/>
+      <w:pPr>
+        <w:ind w:left="6480" w:hanging="360"/>
+      </w:pPr>
+      <w:rPr>
+        <w:rFonts w:ascii="Wingdings" w:hAnsi="Wingdings" w:hint="default"/>
+      </w:rPr>
+    </w:lvl>
+  </w:abstractNum>
+  <w:abstractNum w:abstractNumId="13" w15:restartNumberingAfterBreak="0">
     <w:nsid w:val="52821945"/>
     <w:multiLevelType w:val="hybridMultilevel"/>
     <w:tmpl w:val="ED323C0E"/>
@@ -7294,7 +7818,7 @@
       </w:rPr>
     </w:lvl>
   </w:abstractNum>
-  <w:abstractNum w:abstractNumId="13" w15:restartNumberingAfterBreak="0">
+  <w:abstractNum w:abstractNumId="14" w15:restartNumberingAfterBreak="0">
     <w:nsid w:val="565A0073"/>
     <w:multiLevelType w:val="hybridMultilevel"/>
     <w:tmpl w:val="98E88280"/>
@@ -7380,7 +7904,7 @@
       </w:pPr>
     </w:lvl>
   </w:abstractNum>
-  <w:abstractNum w:abstractNumId="14" w15:restartNumberingAfterBreak="0">
+  <w:abstractNum w:abstractNumId="15" w15:restartNumberingAfterBreak="0">
     <w:nsid w:val="56EB4042"/>
     <w:multiLevelType w:val="hybridMultilevel"/>
     <w:tmpl w:val="D8561AEA"/>
@@ -7493,7 +8017,7 @@
       </w:rPr>
     </w:lvl>
   </w:abstractNum>
-  <w:abstractNum w:abstractNumId="15" w15:restartNumberingAfterBreak="0">
+  <w:abstractNum w:abstractNumId="16" w15:restartNumberingAfterBreak="0">
     <w:nsid w:val="68333C17"/>
     <w:multiLevelType w:val="hybridMultilevel"/>
     <w:tmpl w:val="3F564A36"/>
@@ -7606,7 +8130,7 @@
       </w:rPr>
     </w:lvl>
   </w:abstractNum>
-  <w:abstractNum w:abstractNumId="16" w15:restartNumberingAfterBreak="0">
+  <w:abstractNum w:abstractNumId="17" w15:restartNumberingAfterBreak="0">
     <w:nsid w:val="6C240272"/>
     <w:multiLevelType w:val="hybridMultilevel"/>
     <w:tmpl w:val="F3E8A328"/>
@@ -7719,7 +8243,7 @@
       </w:rPr>
     </w:lvl>
   </w:abstractNum>
-  <w:abstractNum w:abstractNumId="17" w15:restartNumberingAfterBreak="0">
+  <w:abstractNum w:abstractNumId="18" w15:restartNumberingAfterBreak="0">
     <w:nsid w:val="6D7F5E58"/>
     <w:multiLevelType w:val="hybridMultilevel"/>
     <w:tmpl w:val="01743D52"/>
@@ -7805,7 +8329,7 @@
       </w:pPr>
     </w:lvl>
   </w:abstractNum>
-  <w:abstractNum w:abstractNumId="18" w15:restartNumberingAfterBreak="0">
+  <w:abstractNum w:abstractNumId="19" w15:restartNumberingAfterBreak="0">
     <w:nsid w:val="71C55305"/>
     <w:multiLevelType w:val="hybridMultilevel"/>
     <w:tmpl w:val="75BADB38"/>
@@ -7918,7 +8442,7 @@
       </w:rPr>
     </w:lvl>
   </w:abstractNum>
-  <w:abstractNum w:abstractNumId="19" w15:restartNumberingAfterBreak="0">
+  <w:abstractNum w:abstractNumId="20" w15:restartNumberingAfterBreak="0">
     <w:nsid w:val="78787888"/>
     <w:multiLevelType w:val="hybridMultilevel"/>
     <w:tmpl w:val="B846DCF4"/>
@@ -8032,7 +8556,7 @@
     </w:lvl>
   </w:abstractNum>
   <w:num w:numId="1">
-    <w:abstractNumId w:val="14"/>
+    <w:abstractNumId w:val="15"/>
   </w:num>
   <w:num w:numId="2">
     <w:abstractNumId w:val="7"/>
@@ -8041,19 +8565,19 @@
     <w:abstractNumId w:val="10"/>
   </w:num>
   <w:num w:numId="4">
-    <w:abstractNumId w:val="19"/>
+    <w:abstractNumId w:val="20"/>
   </w:num>
   <w:num w:numId="5">
     <w:abstractNumId w:val="8"/>
   </w:num>
   <w:num w:numId="6">
-    <w:abstractNumId w:val="16"/>
+    <w:abstractNumId w:val="17"/>
   </w:num>
   <w:num w:numId="7">
     <w:abstractNumId w:val="9"/>
   </w:num>
   <w:num w:numId="8">
-    <w:abstractNumId w:val="18"/>
+    <w:abstractNumId w:val="19"/>
   </w:num>
   <w:num w:numId="9">
     <w:abstractNumId w:val="3"/>
@@ -8062,7 +8586,7 @@
     <w:abstractNumId w:val="4"/>
   </w:num>
   <w:num w:numId="11">
-    <w:abstractNumId w:val="13"/>
+    <w:abstractNumId w:val="14"/>
   </w:num>
   <w:num w:numId="12">
     <w:abstractNumId w:val="0"/>
@@ -8074,10 +8598,10 @@
     <w:abstractNumId w:val="5"/>
   </w:num>
   <w:num w:numId="15">
-    <w:abstractNumId w:val="12"/>
+    <w:abstractNumId w:val="13"/>
   </w:num>
   <w:num w:numId="16">
-    <w:abstractNumId w:val="15"/>
+    <w:abstractNumId w:val="16"/>
   </w:num>
   <w:num w:numId="17">
     <w:abstractNumId w:val="11"/>
@@ -8086,10 +8610,13 @@
     <w:abstractNumId w:val="2"/>
   </w:num>
   <w:num w:numId="19">
-    <w:abstractNumId w:val="17"/>
+    <w:abstractNumId w:val="18"/>
   </w:num>
   <w:num w:numId="20">
     <w:abstractNumId w:val="6"/>
+  </w:num>
+  <w:num w:numId="21">
+    <w:abstractNumId w:val="12"/>
   </w:num>
 </w:numbering>
 </file>
@@ -8556,7 +9083,6 @@
   <w:style w:type="character" w:default="1" w:styleId="Policepardfaut">
     <w:name w:val="Default Paragraph Font"/>
     <w:uiPriority w:val="1"/>
-    <w:semiHidden/>
     <w:unhideWhenUsed/>
   </w:style>
   <w:style w:type="table" w:default="1" w:styleId="TableauNormal">
@@ -9136,7 +9662,7 @@
 </file>
 
 <file path=customXml/itemProps1.xml><?xml version="1.0" encoding="utf-8"?>
-<ds:datastoreItem xmlns:ds="http://schemas.openxmlformats.org/officeDocument/2006/customXml" ds:itemID="{A1EECAEF-7B93-4B7A-BCD1-5DFA6C5FC833}">
+<ds:datastoreItem xmlns:ds="http://schemas.openxmlformats.org/officeDocument/2006/customXml" ds:itemID="{2597F123-F534-4925-9A3A-D25711C0784A}">
   <ds:schemaRefs>
     <ds:schemaRef ds:uri="http://schemas.openxmlformats.org/officeDocument/2006/bibliography"/>
   </ds:schemaRefs>

</xml_diff>

<commit_message>
19/05/17 16:09 màj rapport; tests opérationnels
</commit_message>
<xml_diff>
--- a/Rapport.docx
+++ b/Rapport.docx
@@ -3164,7 +3164,7 @@
           <w:noProof/>
         </w:rPr>
         <w:drawing>
-          <wp:inline distT="0" distB="0" distL="0" distR="0">
+          <wp:inline distT="0" distB="0" distL="0" distR="0" wp14:anchorId="00CEEE59" wp14:editId="1D9A7B2A">
             <wp:extent cx="4025070" cy="2791888"/>
             <wp:effectExtent l="0" t="0" r="0" b="8890"/>
             <wp:docPr id="2" name="Image 2" descr="http://blogchaincafe.com/wp-content/uploads/2016/01/merkeltree_expl.jpg"/>
@@ -4136,7 +4136,7 @@
           <w:noProof/>
         </w:rPr>
         <w:drawing>
-          <wp:inline distT="0" distB="0" distL="0" distR="0">
+          <wp:inline distT="0" distB="0" distL="0" distR="0" wp14:anchorId="4A73C1E4" wp14:editId="55E21FAE">
             <wp:extent cx="5760085" cy="2341245"/>
             <wp:effectExtent l="0" t="0" r="0" b="1905"/>
             <wp:docPr id="4" name="Image 4"/>
@@ -4853,12 +4853,54 @@
     <w:p>
       <w:pPr>
         <w:pStyle w:val="Titre3"/>
+        <w:ind w:left="720"/>
+      </w:pPr>
+      <w:bookmarkStart w:id="19" w:name="_Toc482017187"/>
+    </w:p>
+    <w:p>
+      <w:pPr>
+        <w:pStyle w:val="Titre3"/>
         <w:numPr>
           <w:ilvl w:val="0"/>
-          <w:numId w:val="14"/>
+          <w:numId w:val="26"/>
         </w:numPr>
       </w:pPr>
-      <w:bookmarkStart w:id="19" w:name="_Toc482017187"/>
+      <w:r>
+        <w:t>Langage choisi pour l’implémentation</w:t>
+      </w:r>
+    </w:p>
+    <w:p/>
+    <w:p>
+      <w:r>
+        <w:t>Nous avons décidé d’implémenter l’</w:t>
+      </w:r>
+      <w:r>
+        <w:t>algorithme dans le langage P</w:t>
+      </w:r>
+      <w:r>
+        <w:t xml:space="preserve">ython pour </w:t>
+      </w:r>
+      <w:r>
+        <w:t>deux</w:t>
+      </w:r>
+      <w:bookmarkStart w:id="20" w:name="_GoBack"/>
+      <w:bookmarkEnd w:id="20"/>
+      <w:r>
+        <w:t xml:space="preserve"> raisons : </w:t>
+      </w:r>
+      <w:r>
+        <w:t>notre connaissance préalable du langage, ainsi que la simplicité d’implémentation. De plus, cette algorithme étant relativement peu gourmand au niveau des ressources nécessaires, la puissance de calcul de Python est largement suffisante.</w:t>
+      </w:r>
+    </w:p>
+    <w:p/>
+    <w:p>
+      <w:pPr>
+        <w:pStyle w:val="Titre3"/>
+        <w:numPr>
+          <w:ilvl w:val="0"/>
+          <w:numId w:val="25"/>
+        </w:numPr>
+      </w:pPr>
       <w:r>
         <w:t>C</w:t>
       </w:r>
@@ -5171,30 +5213,25 @@
     <w:p>
       <w:pPr>
         <w:pStyle w:val="Paragraphedeliste"/>
-        <w:numPr>
-          <w:ilvl w:val="0"/>
-          <w:numId w:val="16"/>
-        </w:numPr>
-        <w:jc w:val="both"/>
-      </w:pPr>
-      <w:proofErr w:type="spellStart"/>
-      <w:proofErr w:type="gramStart"/>
-      <w:r>
-        <w:rPr>
-          <w:b/>
-        </w:rPr>
-        <w:t>generate</w:t>
-      </w:r>
-      <w:proofErr w:type="gramEnd"/>
-      <w:r>
-        <w:rPr>
-          <w:b/>
-        </w:rPr>
-        <w:t>_tree</w:t>
-      </w:r>
-      <w:proofErr w:type="spellEnd"/>
-      <w:r>
-        <w:t>() permet de générer l’arbre entier à partir des feuilles</w:t>
+        <w:jc w:val="both"/>
+      </w:pPr>
+      <w:r>
+        <w:rPr>
+          <w:u w:val="single"/>
+        </w:rPr>
+        <w:t>Test unitaire :</w:t>
+      </w:r>
+      <w:r>
+        <w:t xml:space="preserve"> Vérifie que la fonction convertit bien </w:t>
+      </w:r>
+      <w:r>
+        <w:rPr>
+          <w:i/>
+        </w:rPr>
+        <w:t xml:space="preserve">data </w:t>
+      </w:r>
+      <w:r>
+        <w:t xml:space="preserve">si besoin, et qu’elle l’insère à la bonne place dans l’arbre </w:t>
       </w:r>
     </w:p>
     <w:p>
@@ -5212,18 +5249,33 @@
         <w:rPr>
           <w:b/>
         </w:rPr>
-        <w:t>get</w:t>
+        <w:t>generate</w:t>
       </w:r>
       <w:proofErr w:type="gramEnd"/>
       <w:r>
         <w:rPr>
           <w:b/>
         </w:rPr>
-        <w:t>_root</w:t>
-      </w:r>
-      <w:proofErr w:type="spellEnd"/>
-      <w:r>
-        <w:t>() nous donne la racine de l’arbre</w:t>
+        <w:t>_tree</w:t>
+      </w:r>
+      <w:proofErr w:type="spellEnd"/>
+      <w:r>
+        <w:t>() permet de générer l’arbre entier à partir des feuilles</w:t>
+      </w:r>
+    </w:p>
+    <w:p>
+      <w:pPr>
+        <w:pStyle w:val="Paragraphedeliste"/>
+        <w:jc w:val="both"/>
+      </w:pPr>
+      <w:r>
+        <w:rPr>
+          <w:u w:val="single"/>
+        </w:rPr>
+        <w:t>Test unitaire :</w:t>
+      </w:r>
+      <w:r>
+        <w:t xml:space="preserve"> Vérifie la bonne génération d’un arbre donné</w:t>
       </w:r>
     </w:p>
     <w:p>
@@ -5248,11 +5300,26 @@
         <w:rPr>
           <w:b/>
         </w:rPr>
-        <w:t>_brother_node_hash</w:t>
-      </w:r>
-      <w:proofErr w:type="spellEnd"/>
-      <w:r>
-        <w:t>() renvoie le hash du nœud voisin (le deuxième fils du nœud père)</w:t>
+        <w:t>_root</w:t>
+      </w:r>
+      <w:proofErr w:type="spellEnd"/>
+      <w:r>
+        <w:t>() nous donne la racine de l’arbre</w:t>
+      </w:r>
+    </w:p>
+    <w:p>
+      <w:pPr>
+        <w:pStyle w:val="Paragraphedeliste"/>
+        <w:jc w:val="both"/>
+      </w:pPr>
+      <w:r>
+        <w:rPr>
+          <w:u w:val="single"/>
+        </w:rPr>
+        <w:t>Test unitaire :</w:t>
+      </w:r>
+      <w:r>
+        <w:t xml:space="preserve"> vérifie la racine d’un arbre donné</w:t>
       </w:r>
     </w:p>
     <w:p>
@@ -5277,11 +5344,35 @@
         <w:rPr>
           <w:b/>
         </w:rPr>
-        <w:t>_brother_node_position</w:t>
-      </w:r>
-      <w:proofErr w:type="spellEnd"/>
-      <w:r>
-        <w:t>() renvoie la position du nœud voisin</w:t>
+        <w:t>_brother_node_hash</w:t>
+      </w:r>
+      <w:proofErr w:type="spellEnd"/>
+      <w:r>
+        <w:t>(</w:t>
+      </w:r>
+      <w:r>
+        <w:rPr>
+          <w:i/>
+        </w:rPr>
+        <w:t>position</w:t>
+      </w:r>
+      <w:r>
+        <w:t>) renvoie le hash du nœud voisin (le deuxième fils du nœud père)</w:t>
+      </w:r>
+    </w:p>
+    <w:p>
+      <w:pPr>
+        <w:pStyle w:val="Paragraphedeliste"/>
+        <w:jc w:val="both"/>
+      </w:pPr>
+      <w:r>
+        <w:rPr>
+          <w:u w:val="single"/>
+        </w:rPr>
+        <w:t>Test unitaire :</w:t>
+      </w:r>
+      <w:r>
+        <w:t xml:space="preserve"> Vérifie le bon fonctionnement sur un exemple donné</w:t>
       </w:r>
     </w:p>
     <w:p>
@@ -5306,7 +5397,7 @@
         <w:rPr>
           <w:b/>
         </w:rPr>
-        <w:t>_authentification_path</w:t>
+        <w:t>_brother_node_position</w:t>
       </w:r>
       <w:proofErr w:type="spellEnd"/>
       <w:r>
@@ -5316,16 +5407,31 @@
         <w:rPr>
           <w:i/>
         </w:rPr>
-        <w:t>index</w:t>
-      </w:r>
-      <w:r>
-        <w:t xml:space="preserve">) renvoie le chemin d’authentification en partant de la feuille </w:t>
+        <w:t>position</w:t>
+      </w:r>
+      <w:r>
+        <w:t>) renvoie la position du nœud voisin</w:t>
+      </w:r>
+    </w:p>
+    <w:p>
+      <w:pPr>
+        <w:pStyle w:val="Paragraphedeliste"/>
+        <w:jc w:val="both"/>
+      </w:pPr>
+      <w:r>
+        <w:rPr>
+          <w:u w:val="single"/>
+        </w:rPr>
+        <w:t>Test unitaire :</w:t>
+      </w:r>
+      <w:r>
+        <w:t xml:space="preserve"> Vérifie le fonctionnement peu importe </w:t>
       </w:r>
       <w:r>
         <w:rPr>
           <w:i/>
         </w:rPr>
-        <w:t>index</w:t>
+        <w:t>position</w:t>
       </w:r>
     </w:p>
     <w:p>
@@ -5336,24 +5442,21 @@
           <w:numId w:val="16"/>
         </w:numPr>
         <w:jc w:val="both"/>
+      </w:pPr>
+      <w:proofErr w:type="spellStart"/>
+      <w:proofErr w:type="gramStart"/>
+      <w:r>
         <w:rPr>
           <w:b/>
         </w:rPr>
-      </w:pPr>
-      <w:proofErr w:type="spellStart"/>
-      <w:proofErr w:type="gramStart"/>
+        <w:t>get</w:t>
+      </w:r>
+      <w:proofErr w:type="gramEnd"/>
       <w:r>
         <w:rPr>
           <w:b/>
         </w:rPr>
-        <w:t>get</w:t>
-      </w:r>
-      <w:proofErr w:type="gramEnd"/>
-      <w:r>
-        <w:rPr>
-          <w:b/>
-        </w:rPr>
-        <w:t>_authentification_path_hashes</w:t>
+        <w:t>_authentification_path</w:t>
       </w:r>
       <w:proofErr w:type="spellEnd"/>
       <w:r>
@@ -5366,21 +5469,31 @@
         <w:t>index</w:t>
       </w:r>
       <w:r>
-        <w:t xml:space="preserve">) renvoie les </w:t>
-      </w:r>
-      <w:proofErr w:type="spellStart"/>
-      <w:r>
-        <w:t>hashs</w:t>
-      </w:r>
-      <w:proofErr w:type="spellEnd"/>
-      <w:r>
-        <w:t xml:space="preserve"> du chemin d’authentification en partant de la feuille </w:t>
+        <w:t xml:space="preserve">) renvoie le chemin d’authentification en partant de la feuille </w:t>
       </w:r>
       <w:r>
         <w:rPr>
           <w:i/>
         </w:rPr>
         <w:t>index</w:t>
+      </w:r>
+    </w:p>
+    <w:p>
+      <w:pPr>
+        <w:pStyle w:val="Paragraphedeliste"/>
+        <w:jc w:val="both"/>
+      </w:pPr>
+      <w:r>
+        <w:rPr>
+          <w:u w:val="single"/>
+        </w:rPr>
+        <w:t>Test unitaire :</w:t>
+      </w:r>
+      <w:r>
+        <w:t xml:space="preserve"> </w:t>
+      </w:r>
+      <w:r>
+        <w:t>Vérifie le bon fonctionnement sur un exemple particulier</w:t>
       </w:r>
     </w:p>
     <w:p>
@@ -5395,6 +5508,61 @@
           <w:b/>
         </w:rPr>
       </w:pPr>
+      <w:proofErr w:type="spellStart"/>
+      <w:proofErr w:type="gramStart"/>
+      <w:r>
+        <w:rPr>
+          <w:b/>
+        </w:rPr>
+        <w:t>get</w:t>
+      </w:r>
+      <w:proofErr w:type="gramEnd"/>
+      <w:r>
+        <w:rPr>
+          <w:b/>
+        </w:rPr>
+        <w:t>_authentification_path_hashes</w:t>
+      </w:r>
+      <w:proofErr w:type="spellEnd"/>
+      <w:r>
+        <w:t>(</w:t>
+      </w:r>
+      <w:r>
+        <w:rPr>
+          <w:i/>
+        </w:rPr>
+        <w:t>index</w:t>
+      </w:r>
+      <w:r>
+        <w:t xml:space="preserve">) renvoie les </w:t>
+      </w:r>
+      <w:proofErr w:type="spellStart"/>
+      <w:r>
+        <w:t>hashs</w:t>
+      </w:r>
+      <w:proofErr w:type="spellEnd"/>
+      <w:r>
+        <w:t xml:space="preserve"> du chemin d’authentification en partant de la feuille </w:t>
+      </w:r>
+      <w:r>
+        <w:rPr>
+          <w:i/>
+        </w:rPr>
+        <w:t>index</w:t>
+      </w:r>
+    </w:p>
+    <w:p>
+      <w:pPr>
+        <w:pStyle w:val="Paragraphedeliste"/>
+        <w:numPr>
+          <w:ilvl w:val="0"/>
+          <w:numId w:val="16"/>
+        </w:numPr>
+        <w:jc w:val="both"/>
+        <w:rPr>
+          <w:b/>
+        </w:rPr>
+      </w:pPr>
       <w:proofErr w:type="gramStart"/>
       <w:r>
         <w:rPr>
@@ -5571,30 +5739,16 @@
     <w:p>
       <w:pPr>
         <w:pStyle w:val="Paragraphedeliste"/>
-        <w:numPr>
-          <w:ilvl w:val="0"/>
-          <w:numId w:val="21"/>
-        </w:numPr>
-        <w:jc w:val="both"/>
-      </w:pPr>
-      <w:proofErr w:type="spellStart"/>
-      <w:proofErr w:type="gramStart"/>
-      <w:r>
-        <w:rPr>
-          <w:b/>
-        </w:rPr>
-        <w:t>generate</w:t>
-      </w:r>
-      <w:proofErr w:type="gramEnd"/>
-      <w:r>
-        <w:rPr>
-          <w:b/>
-        </w:rPr>
-        <w:t>_public_key</w:t>
-      </w:r>
-      <w:proofErr w:type="spellEnd"/>
-      <w:r>
-        <w:t>() génère la clef publique correspondante</w:t>
+        <w:jc w:val="both"/>
+      </w:pPr>
+      <w:r>
+        <w:rPr>
+          <w:u w:val="single"/>
+        </w:rPr>
+        <w:t>Test unitaire :</w:t>
+      </w:r>
+      <w:r>
+        <w:t xml:space="preserve"> Vérifie la longueur et le type de l’élément renvoyé</w:t>
       </w:r>
     </w:p>
     <w:p>
@@ -5612,27 +5766,33 @@
         <w:rPr>
           <w:b/>
         </w:rPr>
-        <w:t>concatenate</w:t>
+        <w:t>generate</w:t>
       </w:r>
       <w:proofErr w:type="gramEnd"/>
       <w:r>
         <w:rPr>
           <w:b/>
         </w:rPr>
-        <w:t>_key</w:t>
-      </w:r>
-      <w:proofErr w:type="spellEnd"/>
-      <w:r>
-        <w:t>(</w:t>
-      </w:r>
-      <w:r>
-        <w:rPr>
-          <w:i/>
-        </w:rPr>
-        <w:t>key</w:t>
-      </w:r>
-      <w:r>
-        <w:t>) concatène tous les couples de 32 octets, puis tous les groupes de 64 octets obtenus, pour finalement ne garder qu’une liste contenant tous les bits</w:t>
+        <w:t>_public_key</w:t>
+      </w:r>
+      <w:proofErr w:type="spellEnd"/>
+      <w:r>
+        <w:t>() génère la clef publique correspondante</w:t>
+      </w:r>
+    </w:p>
+    <w:p>
+      <w:pPr>
+        <w:pStyle w:val="Paragraphedeliste"/>
+        <w:jc w:val="both"/>
+      </w:pPr>
+      <w:r>
+        <w:rPr>
+          <w:u w:val="single"/>
+        </w:rPr>
+        <w:t>Test unitaire :</w:t>
+      </w:r>
+      <w:r>
+        <w:t xml:space="preserve"> Idem</w:t>
       </w:r>
     </w:p>
     <w:p>
@@ -5650,7 +5810,7 @@
         <w:rPr>
           <w:b/>
         </w:rPr>
-        <w:t>decatenate</w:t>
+        <w:t>concatenate</w:t>
       </w:r>
       <w:proofErr w:type="gramEnd"/>
       <w:r>
@@ -5670,7 +5830,22 @@
         <w:t>key</w:t>
       </w:r>
       <w:r>
-        <w:t>) effectue l’opération inverse de la méthode précédente</w:t>
+        <w:t>) concatène tous les couples de 32 octets, puis tous les groupes de 64 octets obtenus, pour finalement ne garder qu’une liste contenant tous les bits</w:t>
+      </w:r>
+    </w:p>
+    <w:p>
+      <w:pPr>
+        <w:pStyle w:val="Paragraphedeliste"/>
+        <w:jc w:val="both"/>
+      </w:pPr>
+      <w:r>
+        <w:rPr>
+          <w:u w:val="single"/>
+        </w:rPr>
+        <w:t>Test unitaire :</w:t>
+      </w:r>
+      <w:r>
+        <w:t xml:space="preserve"> Vérifie le bon fonctionnement sur un cas particulier</w:t>
       </w:r>
     </w:p>
     <w:p>
@@ -5688,7 +5863,7 @@
         <w:rPr>
           <w:b/>
         </w:rPr>
-        <w:t>get</w:t>
+        <w:t>decatenate</w:t>
       </w:r>
       <w:proofErr w:type="gramEnd"/>
       <w:r>
@@ -5701,55 +5876,37 @@
       <w:r>
         <w:t>(</w:t>
       </w:r>
-      <w:proofErr w:type="spellStart"/>
       <w:r>
         <w:rPr>
           <w:i/>
         </w:rPr>
-        <w:t>key_type</w:t>
-      </w:r>
-      <w:proofErr w:type="spellEnd"/>
-      <w:r>
-        <w:rPr>
-          <w:i/>
-        </w:rPr>
-        <w:t xml:space="preserve">, </w:t>
-      </w:r>
-      <w:proofErr w:type="spellStart"/>
-      <w:r>
-        <w:rPr>
-          <w:i/>
-        </w:rPr>
-        <w:t>concatenate</w:t>
-      </w:r>
-      <w:proofErr w:type="spellEnd"/>
-      <w:r>
-        <w:t xml:space="preserve">) renvoie la clef </w:t>
-      </w:r>
-      <w:proofErr w:type="spellStart"/>
-      <w:r>
-        <w:rPr>
-          <w:i/>
-        </w:rPr>
-        <w:t>key_type</w:t>
-      </w:r>
-      <w:proofErr w:type="spellEnd"/>
-      <w:r>
-        <w:t xml:space="preserve"> (publique ou privée)</w:t>
-      </w:r>
-      <w:r>
-        <w:t xml:space="preserve">, concaténée ou non selon la valeur de </w:t>
-      </w:r>
-      <w:proofErr w:type="spellStart"/>
-      <w:r>
-        <w:rPr>
-          <w:i/>
-        </w:rPr>
-        <w:t>concatenate</w:t>
-      </w:r>
-      <w:proofErr w:type="spellEnd"/>
-      <w:r>
-        <w:t>.</w:t>
+        <w:t>key</w:t>
+      </w:r>
+      <w:r>
+        <w:t>) effectue l’opération inverse de la méthode précédente</w:t>
+      </w:r>
+    </w:p>
+    <w:p>
+      <w:pPr>
+        <w:pStyle w:val="Paragraphedeliste"/>
+        <w:jc w:val="both"/>
+      </w:pPr>
+      <w:r>
+        <w:rPr>
+          <w:u w:val="single"/>
+        </w:rPr>
+        <w:t>Test unitaire :</w:t>
+      </w:r>
+      <w:r>
+        <w:t xml:space="preserve"> Vérifie que concaténer puis </w:t>
+      </w:r>
+      <w:proofErr w:type="spellStart"/>
+      <w:r>
+        <w:t>décaténer</w:t>
+      </w:r>
+      <w:proofErr w:type="spellEnd"/>
+      <w:r>
+        <w:t xml:space="preserve"> redonne bien la clef d’origine</w:t>
       </w:r>
     </w:p>
     <w:p>
@@ -5767,12 +5924,17 @@
         <w:rPr>
           <w:b/>
         </w:rPr>
-        <w:lastRenderedPageBreak/>
-        <w:t>sign</w:t>
-      </w:r>
-      <w:proofErr w:type="spellEnd"/>
+        <w:t>get</w:t>
+      </w:r>
       <w:proofErr w:type="gramEnd"/>
       <w:r>
+        <w:rPr>
+          <w:b/>
+        </w:rPr>
+        <w:t>_key</w:t>
+      </w:r>
+      <w:proofErr w:type="spellEnd"/>
+      <w:r>
         <w:t>(</w:t>
       </w:r>
       <w:proofErr w:type="spellStart"/>
@@ -5780,11 +5942,65 @@
         <w:rPr>
           <w:i/>
         </w:rPr>
-        <w:t>msg</w:t>
-      </w:r>
-      <w:proofErr w:type="spellEnd"/>
-      <w:r>
-        <w:t>) renvoie la signature d’un message donné en clair.</w:t>
+        <w:t>key_type</w:t>
+      </w:r>
+      <w:proofErr w:type="spellEnd"/>
+      <w:r>
+        <w:rPr>
+          <w:i/>
+        </w:rPr>
+        <w:t xml:space="preserve">, </w:t>
+      </w:r>
+      <w:proofErr w:type="spellStart"/>
+      <w:r>
+        <w:rPr>
+          <w:i/>
+        </w:rPr>
+        <w:t>concatenate</w:t>
+      </w:r>
+      <w:proofErr w:type="spellEnd"/>
+      <w:r>
+        <w:t xml:space="preserve">) renvoie la clef </w:t>
+      </w:r>
+      <w:proofErr w:type="spellStart"/>
+      <w:r>
+        <w:rPr>
+          <w:i/>
+        </w:rPr>
+        <w:t>key_type</w:t>
+      </w:r>
+      <w:proofErr w:type="spellEnd"/>
+      <w:r>
+        <w:t xml:space="preserve"> (publique ou privée)</w:t>
+      </w:r>
+      <w:r>
+        <w:t xml:space="preserve">, concaténée ou non selon la valeur de </w:t>
+      </w:r>
+      <w:proofErr w:type="spellStart"/>
+      <w:r>
+        <w:rPr>
+          <w:i/>
+        </w:rPr>
+        <w:t>concatenate</w:t>
+      </w:r>
+      <w:proofErr w:type="spellEnd"/>
+      <w:r>
+        <w:t>.</w:t>
+      </w:r>
+    </w:p>
+    <w:p>
+      <w:pPr>
+        <w:pStyle w:val="Paragraphedeliste"/>
+        <w:jc w:val="both"/>
+      </w:pPr>
+      <w:r>
+        <w:rPr>
+          <w:u w:val="single"/>
+        </w:rPr>
+        <w:t>Test unitaire :</w:t>
+      </w:r>
+      <w:r>
+        <w:t xml:space="preserve"> Vérifie le bon fonctionnement des différents cas de figure</w:t>
       </w:r>
     </w:p>
     <w:p>
@@ -5802,6 +6018,40 @@
         <w:rPr>
           <w:b/>
         </w:rPr>
+        <w:t>sign</w:t>
+      </w:r>
+      <w:proofErr w:type="spellEnd"/>
+      <w:proofErr w:type="gramEnd"/>
+      <w:r>
+        <w:t>(</w:t>
+      </w:r>
+      <w:proofErr w:type="spellStart"/>
+      <w:r>
+        <w:rPr>
+          <w:i/>
+        </w:rPr>
+        <w:t>msg</w:t>
+      </w:r>
+      <w:proofErr w:type="spellEnd"/>
+      <w:r>
+        <w:t>) renvoie la signature d’un message donné en clair.</w:t>
+      </w:r>
+    </w:p>
+    <w:p>
+      <w:pPr>
+        <w:pStyle w:val="Paragraphedeliste"/>
+        <w:numPr>
+          <w:ilvl w:val="0"/>
+          <w:numId w:val="21"/>
+        </w:numPr>
+        <w:jc w:val="both"/>
+      </w:pPr>
+      <w:proofErr w:type="spellStart"/>
+      <w:proofErr w:type="gramStart"/>
+      <w:r>
+        <w:rPr>
+          <w:b/>
+        </w:rPr>
         <w:t>verify</w:t>
       </w:r>
       <w:proofErr w:type="spellEnd"/>
@@ -5879,6 +6129,21 @@
       <w:pPr>
         <w:pStyle w:val="Paragraphedeliste"/>
         <w:jc w:val="both"/>
+      </w:pPr>
+      <w:r>
+        <w:rPr>
+          <w:u w:val="single"/>
+        </w:rPr>
+        <w:t>Test unitaire :</w:t>
+      </w:r>
+      <w:r>
+        <w:t xml:space="preserve"> Vérifie le bon fonctionnement que la signature soit vraie ou fausse</w:t>
+      </w:r>
+    </w:p>
+    <w:p>
+      <w:pPr>
+        <w:pStyle w:val="Paragraphedeliste"/>
+        <w:jc w:val="both"/>
         <w:rPr>
           <w:b/>
         </w:rPr>
@@ -5889,8 +6154,6 @@
         <w:pStyle w:val="Paragraphedeliste"/>
         <w:jc w:val="both"/>
       </w:pPr>
-      <w:bookmarkStart w:id="20" w:name="_GoBack"/>
-      <w:bookmarkEnd w:id="20"/>
     </w:p>
     <w:p>
       <w:pPr>
@@ -5911,9 +6174,137 @@
     <w:p>
       <w:pPr>
         <w:ind w:left="360"/>
+        <w:jc w:val="both"/>
+      </w:pPr>
+      <w:r>
+        <w:t xml:space="preserve">Cette classe possède l’attribut </w:t>
+      </w:r>
+      <w:r>
+        <w:rPr>
+          <w:i/>
+        </w:rPr>
+        <w:t>socket</w:t>
+      </w:r>
+      <w:r>
+        <w:t xml:space="preserve">. L’instanciation d’un objet client se fait avec un </w:t>
+      </w:r>
+      <w:r>
+        <w:rPr>
+          <w:i/>
+        </w:rPr>
+        <w:t>host</w:t>
+      </w:r>
+      <w:r>
+        <w:t xml:space="preserve"> et un </w:t>
+      </w:r>
+      <w:r>
+        <w:rPr>
+          <w:i/>
+        </w:rPr>
+        <w:t xml:space="preserve">port </w:t>
+      </w:r>
+      <w:r>
+        <w:t xml:space="preserve">donné (par défaut :  </w:t>
+      </w:r>
+      <w:proofErr w:type="spellStart"/>
+      <w:r>
+        <w:rPr>
+          <w:i/>
+        </w:rPr>
+        <w:t>localhost</w:t>
+      </w:r>
+      <w:proofErr w:type="spellEnd"/>
+      <w:r>
+        <w:t xml:space="preserve"> et </w:t>
+      </w:r>
+      <w:r>
+        <w:rPr>
+          <w:i/>
+        </w:rPr>
+        <w:t>12800</w:t>
+      </w:r>
+      <w:r>
+        <w:rPr>
+          <w:i/>
+        </w:rPr>
+        <w:t xml:space="preserve"> </w:t>
+      </w:r>
+      <w:r>
+        <w:t>respectivement)</w:t>
+      </w:r>
+      <w:r>
+        <w:t>. Les différentes méthodes de cette classe sont les suivantes :</w:t>
+      </w:r>
+    </w:p>
+    <w:p>
+      <w:pPr>
+        <w:pStyle w:val="Paragraphedeliste"/>
+        <w:numPr>
+          <w:ilvl w:val="0"/>
+          <w:numId w:val="23"/>
+        </w:numPr>
+        <w:jc w:val="both"/>
+      </w:pPr>
+      <w:proofErr w:type="spellStart"/>
+      <w:proofErr w:type="gramStart"/>
+      <w:r>
         <w:rPr>
           <w:b/>
         </w:rPr>
+        <w:t>send</w:t>
+      </w:r>
+      <w:proofErr w:type="spellEnd"/>
+      <w:proofErr w:type="gramEnd"/>
+      <w:r>
+        <w:t>(</w:t>
+      </w:r>
+      <w:r>
+        <w:rPr>
+          <w:i/>
+        </w:rPr>
+        <w:t>data</w:t>
+      </w:r>
+      <w:r>
+        <w:t xml:space="preserve">) : envoie </w:t>
+      </w:r>
+      <w:r>
+        <w:rPr>
+          <w:i/>
+        </w:rPr>
+        <w:t>data</w:t>
+      </w:r>
+      <w:r>
+        <w:t xml:space="preserve"> </w:t>
+      </w:r>
+    </w:p>
+    <w:p>
+      <w:pPr>
+        <w:pStyle w:val="Paragraphedeliste"/>
+        <w:numPr>
+          <w:ilvl w:val="0"/>
+          <w:numId w:val="23"/>
+        </w:numPr>
+        <w:jc w:val="both"/>
+      </w:pPr>
+      <w:proofErr w:type="gramStart"/>
+      <w:r>
+        <w:rPr>
+          <w:b/>
+        </w:rPr>
+        <w:t>close</w:t>
+      </w:r>
+      <w:r>
+        <w:t>(</w:t>
+      </w:r>
+      <w:proofErr w:type="gramEnd"/>
+      <w:r>
+        <w:t>) : ferme le socket</w:t>
+      </w:r>
+    </w:p>
+    <w:p>
+      <w:pPr>
+        <w:pStyle w:val="Paragraphedeliste"/>
+        <w:jc w:val="both"/>
       </w:pPr>
     </w:p>
     <w:p>
@@ -5934,40 +6325,89 @@
     </w:p>
     <w:p>
       <w:pPr>
+        <w:ind w:left="360"/>
+        <w:jc w:val="both"/>
+      </w:pPr>
+      <w:r>
+        <w:t xml:space="preserve">Cette classe possède un attribut </w:t>
+      </w:r>
+      <w:r>
+        <w:rPr>
+          <w:i/>
+        </w:rPr>
+        <w:t>socket</w:t>
+      </w:r>
+      <w:r>
+        <w:t xml:space="preserve">. L’instanciation se fait avec un </w:t>
+      </w:r>
+      <w:r>
+        <w:rPr>
+          <w:i/>
+        </w:rPr>
+        <w:t>port</w:t>
+      </w:r>
+      <w:r>
+        <w:t xml:space="preserve"> donné (défaut : </w:t>
+      </w:r>
+      <w:r>
+        <w:rPr>
+          <w:i/>
+        </w:rPr>
+        <w:t>12800</w:t>
+      </w:r>
+      <w:r>
+        <w:t>). La classe possède deux méthodes :</w:t>
+      </w:r>
+    </w:p>
+    <w:p>
+      <w:pPr>
         <w:pStyle w:val="Paragraphedeliste"/>
+        <w:numPr>
+          <w:ilvl w:val="0"/>
+          <w:numId w:val="24"/>
+        </w:numPr>
+        <w:jc w:val="both"/>
+      </w:pPr>
+      <w:proofErr w:type="spellStart"/>
+      <w:proofErr w:type="gramStart"/>
+      <w:r>
         <w:rPr>
           <w:b/>
         </w:rPr>
-      </w:pPr>
-    </w:p>
-    <w:p>
-      <w:pPr>
-        <w:jc w:val="both"/>
-        <w:rPr>
-          <w:color w:val="FF0000"/>
-        </w:rPr>
-      </w:pPr>
-      <w:r>
-        <w:rPr>
-          <w:color w:val="FF0000"/>
-        </w:rPr>
-        <w:t>Langage, tests unitaires</w:t>
-      </w:r>
-    </w:p>
-    <w:p>
-      <w:pPr>
-        <w:jc w:val="both"/>
-      </w:pPr>
-    </w:p>
-    <w:p>
-      <w:pPr>
-        <w:jc w:val="both"/>
-      </w:pPr>
-    </w:p>
-    <w:p>
-      <w:pPr>
-        <w:jc w:val="both"/>
-      </w:pPr>
+        <w:t>receive</w:t>
+      </w:r>
+      <w:proofErr w:type="spellEnd"/>
+      <w:r>
+        <w:t>(</w:t>
+      </w:r>
+      <w:proofErr w:type="gramEnd"/>
+      <w:r>
+        <w:t>) : écoute le socket et reçoit les données</w:t>
+      </w:r>
+    </w:p>
+    <w:p>
+      <w:pPr>
+        <w:pStyle w:val="Paragraphedeliste"/>
+        <w:numPr>
+          <w:ilvl w:val="0"/>
+          <w:numId w:val="24"/>
+        </w:numPr>
+        <w:jc w:val="both"/>
+      </w:pPr>
+      <w:proofErr w:type="gramStart"/>
+      <w:r>
+        <w:rPr>
+          <w:b/>
+        </w:rPr>
+        <w:t>close</w:t>
+      </w:r>
+      <w:r>
+        <w:t>(</w:t>
+      </w:r>
+      <w:proofErr w:type="gramEnd"/>
+      <w:r>
+        <w:t>) : ferme le socket</w:t>
+      </w:r>
     </w:p>
     <w:p>
       <w:r>
@@ -6323,7 +6763,7 @@
         <w:sz w:val="20"/>
         <w:szCs w:val="20"/>
       </w:rPr>
-      <w:t>10</w:t>
+      <w:t>12</w:t>
     </w:r>
     <w:r>
       <w:rPr>
@@ -6598,6 +7038,95 @@
     </w:lvl>
   </w:abstractNum>
   <w:abstractNum w:abstractNumId="2" w15:restartNumberingAfterBreak="0">
+    <w:nsid w:val="07073D0C"/>
+    <w:multiLevelType w:val="hybridMultilevel"/>
+    <w:tmpl w:val="4D5407A6"/>
+    <w:lvl w:ilvl="0" w:tplc="040C000F">
+      <w:start w:val="1"/>
+      <w:numFmt w:val="decimal"/>
+      <w:lvlText w:val="%1."/>
+      <w:lvlJc w:val="left"/>
+      <w:pPr>
+        <w:ind w:left="720" w:hanging="360"/>
+      </w:pPr>
+      <w:rPr>
+        <w:rFonts w:hint="default"/>
+      </w:rPr>
+    </w:lvl>
+    <w:lvl w:ilvl="1" w:tplc="040C0019" w:tentative="1">
+      <w:start w:val="1"/>
+      <w:numFmt w:val="lowerLetter"/>
+      <w:lvlText w:val="%2."/>
+      <w:lvlJc w:val="left"/>
+      <w:pPr>
+        <w:ind w:left="1440" w:hanging="360"/>
+      </w:pPr>
+    </w:lvl>
+    <w:lvl w:ilvl="2" w:tplc="040C001B" w:tentative="1">
+      <w:start w:val="1"/>
+      <w:numFmt w:val="lowerRoman"/>
+      <w:lvlText w:val="%3."/>
+      <w:lvlJc w:val="right"/>
+      <w:pPr>
+        <w:ind w:left="2160" w:hanging="180"/>
+      </w:pPr>
+    </w:lvl>
+    <w:lvl w:ilvl="3" w:tplc="040C000F" w:tentative="1">
+      <w:start w:val="1"/>
+      <w:numFmt w:val="decimal"/>
+      <w:lvlText w:val="%4."/>
+      <w:lvlJc w:val="left"/>
+      <w:pPr>
+        <w:ind w:left="2880" w:hanging="360"/>
+      </w:pPr>
+    </w:lvl>
+    <w:lvl w:ilvl="4" w:tplc="040C0019" w:tentative="1">
+      <w:start w:val="1"/>
+      <w:numFmt w:val="lowerLetter"/>
+      <w:lvlText w:val="%5."/>
+      <w:lvlJc w:val="left"/>
+      <w:pPr>
+        <w:ind w:left="3600" w:hanging="360"/>
+      </w:pPr>
+    </w:lvl>
+    <w:lvl w:ilvl="5" w:tplc="040C001B" w:tentative="1">
+      <w:start w:val="1"/>
+      <w:numFmt w:val="lowerRoman"/>
+      <w:lvlText w:val="%6."/>
+      <w:lvlJc w:val="right"/>
+      <w:pPr>
+        <w:ind w:left="4320" w:hanging="180"/>
+      </w:pPr>
+    </w:lvl>
+    <w:lvl w:ilvl="6" w:tplc="040C000F" w:tentative="1">
+      <w:start w:val="1"/>
+      <w:numFmt w:val="decimal"/>
+      <w:lvlText w:val="%7."/>
+      <w:lvlJc w:val="left"/>
+      <w:pPr>
+        <w:ind w:left="5040" w:hanging="360"/>
+      </w:pPr>
+    </w:lvl>
+    <w:lvl w:ilvl="7" w:tplc="040C0019" w:tentative="1">
+      <w:start w:val="1"/>
+      <w:numFmt w:val="lowerLetter"/>
+      <w:lvlText w:val="%8."/>
+      <w:lvlJc w:val="left"/>
+      <w:pPr>
+        <w:ind w:left="5760" w:hanging="360"/>
+      </w:pPr>
+    </w:lvl>
+    <w:lvl w:ilvl="8" w:tplc="040C001B" w:tentative="1">
+      <w:start w:val="1"/>
+      <w:numFmt w:val="lowerRoman"/>
+      <w:lvlText w:val="%9."/>
+      <w:lvlJc w:val="right"/>
+      <w:pPr>
+        <w:ind w:left="6480" w:hanging="180"/>
+      </w:pPr>
+    </w:lvl>
+  </w:abstractNum>
+  <w:abstractNum w:abstractNumId="3" w15:restartNumberingAfterBreak="0">
     <w:nsid w:val="0B032288"/>
     <w:multiLevelType w:val="hybridMultilevel"/>
     <w:tmpl w:val="DC48471E"/>
@@ -6683,7 +7212,7 @@
       </w:pPr>
     </w:lvl>
   </w:abstractNum>
-  <w:abstractNum w:abstractNumId="3" w15:restartNumberingAfterBreak="0">
+  <w:abstractNum w:abstractNumId="4" w15:restartNumberingAfterBreak="0">
     <w:nsid w:val="0BCF4576"/>
     <w:multiLevelType w:val="hybridMultilevel"/>
     <w:tmpl w:val="CCB24E0A"/>
@@ -6769,7 +7298,7 @@
       </w:pPr>
     </w:lvl>
   </w:abstractNum>
-  <w:abstractNum w:abstractNumId="4" w15:restartNumberingAfterBreak="0">
+  <w:abstractNum w:abstractNumId="5" w15:restartNumberingAfterBreak="0">
     <w:nsid w:val="0C042414"/>
     <w:multiLevelType w:val="hybridMultilevel"/>
     <w:tmpl w:val="01743D52"/>
@@ -6855,7 +7384,7 @@
       </w:pPr>
     </w:lvl>
   </w:abstractNum>
-  <w:abstractNum w:abstractNumId="5" w15:restartNumberingAfterBreak="0">
+  <w:abstractNum w:abstractNumId="6" w15:restartNumberingAfterBreak="0">
     <w:nsid w:val="130E3525"/>
     <w:multiLevelType w:val="hybridMultilevel"/>
     <w:tmpl w:val="D0EC9392"/>
@@ -6941,7 +7470,7 @@
       </w:pPr>
     </w:lvl>
   </w:abstractNum>
-  <w:abstractNum w:abstractNumId="6" w15:restartNumberingAfterBreak="0">
+  <w:abstractNum w:abstractNumId="7" w15:restartNumberingAfterBreak="0">
     <w:nsid w:val="1A9A47DC"/>
     <w:multiLevelType w:val="hybridMultilevel"/>
     <w:tmpl w:val="EFFC40DA"/>
@@ -7054,7 +7583,7 @@
       </w:rPr>
     </w:lvl>
   </w:abstractNum>
-  <w:abstractNum w:abstractNumId="7" w15:restartNumberingAfterBreak="0">
+  <w:abstractNum w:abstractNumId="8" w15:restartNumberingAfterBreak="0">
     <w:nsid w:val="225255E1"/>
     <w:multiLevelType w:val="hybridMultilevel"/>
     <w:tmpl w:val="D298A9E6"/>
@@ -7167,7 +7696,7 @@
       </w:rPr>
     </w:lvl>
   </w:abstractNum>
-  <w:abstractNum w:abstractNumId="8" w15:restartNumberingAfterBreak="0">
+  <w:abstractNum w:abstractNumId="9" w15:restartNumberingAfterBreak="0">
     <w:nsid w:val="363F4A89"/>
     <w:multiLevelType w:val="hybridMultilevel"/>
     <w:tmpl w:val="40A0B8B8"/>
@@ -7280,7 +7809,7 @@
       </w:rPr>
     </w:lvl>
   </w:abstractNum>
-  <w:abstractNum w:abstractNumId="9" w15:restartNumberingAfterBreak="0">
+  <w:abstractNum w:abstractNumId="10" w15:restartNumberingAfterBreak="0">
     <w:nsid w:val="36941C1F"/>
     <w:multiLevelType w:val="hybridMultilevel"/>
     <w:tmpl w:val="30580C58"/>
@@ -7393,7 +7922,7 @@
       </w:rPr>
     </w:lvl>
   </w:abstractNum>
-  <w:abstractNum w:abstractNumId="10" w15:restartNumberingAfterBreak="0">
+  <w:abstractNum w:abstractNumId="11" w15:restartNumberingAfterBreak="0">
     <w:nsid w:val="3C4F60C5"/>
     <w:multiLevelType w:val="hybridMultilevel"/>
     <w:tmpl w:val="762AB164"/>
@@ -7506,7 +8035,96 @@
       </w:rPr>
     </w:lvl>
   </w:abstractNum>
-  <w:abstractNum w:abstractNumId="11" w15:restartNumberingAfterBreak="0">
+  <w:abstractNum w:abstractNumId="12" w15:restartNumberingAfterBreak="0">
+    <w:nsid w:val="42881193"/>
+    <w:multiLevelType w:val="hybridMultilevel"/>
+    <w:tmpl w:val="E54C3D96"/>
+    <w:lvl w:ilvl="0" w:tplc="040C000F">
+      <w:start w:val="2"/>
+      <w:numFmt w:val="decimal"/>
+      <w:lvlText w:val="%1."/>
+      <w:lvlJc w:val="left"/>
+      <w:pPr>
+        <w:ind w:left="720" w:hanging="360"/>
+      </w:pPr>
+      <w:rPr>
+        <w:rFonts w:hint="default"/>
+      </w:rPr>
+    </w:lvl>
+    <w:lvl w:ilvl="1" w:tplc="040C0019" w:tentative="1">
+      <w:start w:val="1"/>
+      <w:numFmt w:val="lowerLetter"/>
+      <w:lvlText w:val="%2."/>
+      <w:lvlJc w:val="left"/>
+      <w:pPr>
+        <w:ind w:left="1440" w:hanging="360"/>
+      </w:pPr>
+    </w:lvl>
+    <w:lvl w:ilvl="2" w:tplc="040C001B" w:tentative="1">
+      <w:start w:val="1"/>
+      <w:numFmt w:val="lowerRoman"/>
+      <w:lvlText w:val="%3."/>
+      <w:lvlJc w:val="right"/>
+      <w:pPr>
+        <w:ind w:left="2160" w:hanging="180"/>
+      </w:pPr>
+    </w:lvl>
+    <w:lvl w:ilvl="3" w:tplc="040C000F" w:tentative="1">
+      <w:start w:val="1"/>
+      <w:numFmt w:val="decimal"/>
+      <w:lvlText w:val="%4."/>
+      <w:lvlJc w:val="left"/>
+      <w:pPr>
+        <w:ind w:left="2880" w:hanging="360"/>
+      </w:pPr>
+    </w:lvl>
+    <w:lvl w:ilvl="4" w:tplc="040C0019" w:tentative="1">
+      <w:start w:val="1"/>
+      <w:numFmt w:val="lowerLetter"/>
+      <w:lvlText w:val="%5."/>
+      <w:lvlJc w:val="left"/>
+      <w:pPr>
+        <w:ind w:left="3600" w:hanging="360"/>
+      </w:pPr>
+    </w:lvl>
+    <w:lvl w:ilvl="5" w:tplc="040C001B" w:tentative="1">
+      <w:start w:val="1"/>
+      <w:numFmt w:val="lowerRoman"/>
+      <w:lvlText w:val="%6."/>
+      <w:lvlJc w:val="right"/>
+      <w:pPr>
+        <w:ind w:left="4320" w:hanging="180"/>
+      </w:pPr>
+    </w:lvl>
+    <w:lvl w:ilvl="6" w:tplc="040C000F" w:tentative="1">
+      <w:start w:val="1"/>
+      <w:numFmt w:val="decimal"/>
+      <w:lvlText w:val="%7."/>
+      <w:lvlJc w:val="left"/>
+      <w:pPr>
+        <w:ind w:left="5040" w:hanging="360"/>
+      </w:pPr>
+    </w:lvl>
+    <w:lvl w:ilvl="7" w:tplc="040C0019" w:tentative="1">
+      <w:start w:val="1"/>
+      <w:numFmt w:val="lowerLetter"/>
+      <w:lvlText w:val="%8."/>
+      <w:lvlJc w:val="left"/>
+      <w:pPr>
+        <w:ind w:left="5760" w:hanging="360"/>
+      </w:pPr>
+    </w:lvl>
+    <w:lvl w:ilvl="8" w:tplc="040C001B" w:tentative="1">
+      <w:start w:val="1"/>
+      <w:numFmt w:val="lowerRoman"/>
+      <w:lvlText w:val="%9."/>
+      <w:lvlJc w:val="right"/>
+      <w:pPr>
+        <w:ind w:left="6480" w:hanging="180"/>
+      </w:pPr>
+    </w:lvl>
+  </w:abstractNum>
+  <w:abstractNum w:abstractNumId="13" w15:restartNumberingAfterBreak="0">
     <w:nsid w:val="42882173"/>
     <w:multiLevelType w:val="hybridMultilevel"/>
     <w:tmpl w:val="CD2EDDC8"/>
@@ -7592,7 +8210,7 @@
       </w:pPr>
     </w:lvl>
   </w:abstractNum>
-  <w:abstractNum w:abstractNumId="12" w15:restartNumberingAfterBreak="0">
+  <w:abstractNum w:abstractNumId="14" w15:restartNumberingAfterBreak="0">
     <w:nsid w:val="4E4741FE"/>
     <w:multiLevelType w:val="hybridMultilevel"/>
     <w:tmpl w:val="D2DCE6D4"/>
@@ -7705,7 +8323,7 @@
       </w:rPr>
     </w:lvl>
   </w:abstractNum>
-  <w:abstractNum w:abstractNumId="13" w15:restartNumberingAfterBreak="0">
+  <w:abstractNum w:abstractNumId="15" w15:restartNumberingAfterBreak="0">
     <w:nsid w:val="52821945"/>
     <w:multiLevelType w:val="hybridMultilevel"/>
     <w:tmpl w:val="ED323C0E"/>
@@ -7818,7 +8436,7 @@
       </w:rPr>
     </w:lvl>
   </w:abstractNum>
-  <w:abstractNum w:abstractNumId="14" w15:restartNumberingAfterBreak="0">
+  <w:abstractNum w:abstractNumId="16" w15:restartNumberingAfterBreak="0">
     <w:nsid w:val="565A0073"/>
     <w:multiLevelType w:val="hybridMultilevel"/>
     <w:tmpl w:val="98E88280"/>
@@ -7904,7 +8522,120 @@
       </w:pPr>
     </w:lvl>
   </w:abstractNum>
-  <w:abstractNum w:abstractNumId="15" w15:restartNumberingAfterBreak="0">
+  <w:abstractNum w:abstractNumId="17" w15:restartNumberingAfterBreak="0">
+    <w:nsid w:val="56D322E6"/>
+    <w:multiLevelType w:val="hybridMultilevel"/>
+    <w:tmpl w:val="2500CBAA"/>
+    <w:lvl w:ilvl="0" w:tplc="040C0001">
+      <w:start w:val="1"/>
+      <w:numFmt w:val="bullet"/>
+      <w:lvlText w:val=""/>
+      <w:lvlJc w:val="left"/>
+      <w:pPr>
+        <w:ind w:left="1080" w:hanging="360"/>
+      </w:pPr>
+      <w:rPr>
+        <w:rFonts w:ascii="Symbol" w:hAnsi="Symbol" w:hint="default"/>
+      </w:rPr>
+    </w:lvl>
+    <w:lvl w:ilvl="1" w:tplc="040C0003" w:tentative="1">
+      <w:start w:val="1"/>
+      <w:numFmt w:val="bullet"/>
+      <w:lvlText w:val="o"/>
+      <w:lvlJc w:val="left"/>
+      <w:pPr>
+        <w:ind w:left="1800" w:hanging="360"/>
+      </w:pPr>
+      <w:rPr>
+        <w:rFonts w:ascii="Courier New" w:hAnsi="Courier New" w:cs="Courier New" w:hint="default"/>
+      </w:rPr>
+    </w:lvl>
+    <w:lvl w:ilvl="2" w:tplc="040C0005" w:tentative="1">
+      <w:start w:val="1"/>
+      <w:numFmt w:val="bullet"/>
+      <w:lvlText w:val=""/>
+      <w:lvlJc w:val="left"/>
+      <w:pPr>
+        <w:ind w:left="2520" w:hanging="360"/>
+      </w:pPr>
+      <w:rPr>
+        <w:rFonts w:ascii="Wingdings" w:hAnsi="Wingdings" w:hint="default"/>
+      </w:rPr>
+    </w:lvl>
+    <w:lvl w:ilvl="3" w:tplc="040C0001" w:tentative="1">
+      <w:start w:val="1"/>
+      <w:numFmt w:val="bullet"/>
+      <w:lvlText w:val=""/>
+      <w:lvlJc w:val="left"/>
+      <w:pPr>
+        <w:ind w:left="3240" w:hanging="360"/>
+      </w:pPr>
+      <w:rPr>
+        <w:rFonts w:ascii="Symbol" w:hAnsi="Symbol" w:hint="default"/>
+      </w:rPr>
+    </w:lvl>
+    <w:lvl w:ilvl="4" w:tplc="040C0003" w:tentative="1">
+      <w:start w:val="1"/>
+      <w:numFmt w:val="bullet"/>
+      <w:lvlText w:val="o"/>
+      <w:lvlJc w:val="left"/>
+      <w:pPr>
+        <w:ind w:left="3960" w:hanging="360"/>
+      </w:pPr>
+      <w:rPr>
+        <w:rFonts w:ascii="Courier New" w:hAnsi="Courier New" w:cs="Courier New" w:hint="default"/>
+      </w:rPr>
+    </w:lvl>
+    <w:lvl w:ilvl="5" w:tplc="040C0005" w:tentative="1">
+      <w:start w:val="1"/>
+      <w:numFmt w:val="bullet"/>
+      <w:lvlText w:val=""/>
+      <w:lvlJc w:val="left"/>
+      <w:pPr>
+        <w:ind w:left="4680" w:hanging="360"/>
+      </w:pPr>
+      <w:rPr>
+        <w:rFonts w:ascii="Wingdings" w:hAnsi="Wingdings" w:hint="default"/>
+      </w:rPr>
+    </w:lvl>
+    <w:lvl w:ilvl="6" w:tplc="040C0001" w:tentative="1">
+      <w:start w:val="1"/>
+      <w:numFmt w:val="bullet"/>
+      <w:lvlText w:val=""/>
+      <w:lvlJc w:val="left"/>
+      <w:pPr>
+        <w:ind w:left="5400" w:hanging="360"/>
+      </w:pPr>
+      <w:rPr>
+        <w:rFonts w:ascii="Symbol" w:hAnsi="Symbol" w:hint="default"/>
+      </w:rPr>
+    </w:lvl>
+    <w:lvl w:ilvl="7" w:tplc="040C0003" w:tentative="1">
+      <w:start w:val="1"/>
+      <w:numFmt w:val="bullet"/>
+      <w:lvlText w:val="o"/>
+      <w:lvlJc w:val="left"/>
+      <w:pPr>
+        <w:ind w:left="6120" w:hanging="360"/>
+      </w:pPr>
+      <w:rPr>
+        <w:rFonts w:ascii="Courier New" w:hAnsi="Courier New" w:cs="Courier New" w:hint="default"/>
+      </w:rPr>
+    </w:lvl>
+    <w:lvl w:ilvl="8" w:tplc="040C0005" w:tentative="1">
+      <w:start w:val="1"/>
+      <w:numFmt w:val="bullet"/>
+      <w:lvlText w:val=""/>
+      <w:lvlJc w:val="left"/>
+      <w:pPr>
+        <w:ind w:left="6840" w:hanging="360"/>
+      </w:pPr>
+      <w:rPr>
+        <w:rFonts w:ascii="Wingdings" w:hAnsi="Wingdings" w:hint="default"/>
+      </w:rPr>
+    </w:lvl>
+  </w:abstractNum>
+  <w:abstractNum w:abstractNumId="18" w15:restartNumberingAfterBreak="0">
     <w:nsid w:val="56EB4042"/>
     <w:multiLevelType w:val="hybridMultilevel"/>
     <w:tmpl w:val="D8561AEA"/>
@@ -8017,7 +8748,7 @@
       </w:rPr>
     </w:lvl>
   </w:abstractNum>
-  <w:abstractNum w:abstractNumId="16" w15:restartNumberingAfterBreak="0">
+  <w:abstractNum w:abstractNumId="19" w15:restartNumberingAfterBreak="0">
     <w:nsid w:val="68333C17"/>
     <w:multiLevelType w:val="hybridMultilevel"/>
     <w:tmpl w:val="3F564A36"/>
@@ -8130,7 +8861,7 @@
       </w:rPr>
     </w:lvl>
   </w:abstractNum>
-  <w:abstractNum w:abstractNumId="17" w15:restartNumberingAfterBreak="0">
+  <w:abstractNum w:abstractNumId="20" w15:restartNumberingAfterBreak="0">
     <w:nsid w:val="6C240272"/>
     <w:multiLevelType w:val="hybridMultilevel"/>
     <w:tmpl w:val="F3E8A328"/>
@@ -8243,7 +8974,7 @@
       </w:rPr>
     </w:lvl>
   </w:abstractNum>
-  <w:abstractNum w:abstractNumId="18" w15:restartNumberingAfterBreak="0">
+  <w:abstractNum w:abstractNumId="21" w15:restartNumberingAfterBreak="0">
     <w:nsid w:val="6D7F5E58"/>
     <w:multiLevelType w:val="hybridMultilevel"/>
     <w:tmpl w:val="01743D52"/>
@@ -8329,7 +9060,7 @@
       </w:pPr>
     </w:lvl>
   </w:abstractNum>
-  <w:abstractNum w:abstractNumId="19" w15:restartNumberingAfterBreak="0">
+  <w:abstractNum w:abstractNumId="22" w15:restartNumberingAfterBreak="0">
     <w:nsid w:val="71C55305"/>
     <w:multiLevelType w:val="hybridMultilevel"/>
     <w:tmpl w:val="75BADB38"/>
@@ -8442,7 +9173,120 @@
       </w:rPr>
     </w:lvl>
   </w:abstractNum>
-  <w:abstractNum w:abstractNumId="20" w15:restartNumberingAfterBreak="0">
+  <w:abstractNum w:abstractNumId="23" w15:restartNumberingAfterBreak="0">
+    <w:nsid w:val="77C506F7"/>
+    <w:multiLevelType w:val="hybridMultilevel"/>
+    <w:tmpl w:val="B4443F30"/>
+    <w:lvl w:ilvl="0" w:tplc="040C0001">
+      <w:start w:val="1"/>
+      <w:numFmt w:val="bullet"/>
+      <w:lvlText w:val=""/>
+      <w:lvlJc w:val="left"/>
+      <w:pPr>
+        <w:ind w:left="720" w:hanging="360"/>
+      </w:pPr>
+      <w:rPr>
+        <w:rFonts w:ascii="Symbol" w:hAnsi="Symbol" w:hint="default"/>
+      </w:rPr>
+    </w:lvl>
+    <w:lvl w:ilvl="1" w:tplc="040C0003" w:tentative="1">
+      <w:start w:val="1"/>
+      <w:numFmt w:val="bullet"/>
+      <w:lvlText w:val="o"/>
+      <w:lvlJc w:val="left"/>
+      <w:pPr>
+        <w:ind w:left="1440" w:hanging="360"/>
+      </w:pPr>
+      <w:rPr>
+        <w:rFonts w:ascii="Courier New" w:hAnsi="Courier New" w:cs="Courier New" w:hint="default"/>
+      </w:rPr>
+    </w:lvl>
+    <w:lvl w:ilvl="2" w:tplc="040C0005" w:tentative="1">
+      <w:start w:val="1"/>
+      <w:numFmt w:val="bullet"/>
+      <w:lvlText w:val=""/>
+      <w:lvlJc w:val="left"/>
+      <w:pPr>
+        <w:ind w:left="2160" w:hanging="360"/>
+      </w:pPr>
+      <w:rPr>
+        <w:rFonts w:ascii="Wingdings" w:hAnsi="Wingdings" w:hint="default"/>
+      </w:rPr>
+    </w:lvl>
+    <w:lvl w:ilvl="3" w:tplc="040C0001" w:tentative="1">
+      <w:start w:val="1"/>
+      <w:numFmt w:val="bullet"/>
+      <w:lvlText w:val=""/>
+      <w:lvlJc w:val="left"/>
+      <w:pPr>
+        <w:ind w:left="2880" w:hanging="360"/>
+      </w:pPr>
+      <w:rPr>
+        <w:rFonts w:ascii="Symbol" w:hAnsi="Symbol" w:hint="default"/>
+      </w:rPr>
+    </w:lvl>
+    <w:lvl w:ilvl="4" w:tplc="040C0003" w:tentative="1">
+      <w:start w:val="1"/>
+      <w:numFmt w:val="bullet"/>
+      <w:lvlText w:val="o"/>
+      <w:lvlJc w:val="left"/>
+      <w:pPr>
+        <w:ind w:left="3600" w:hanging="360"/>
+      </w:pPr>
+      <w:rPr>
+        <w:rFonts w:ascii="Courier New" w:hAnsi="Courier New" w:cs="Courier New" w:hint="default"/>
+      </w:rPr>
+    </w:lvl>
+    <w:lvl w:ilvl="5" w:tplc="040C0005" w:tentative="1">
+      <w:start w:val="1"/>
+      <w:numFmt w:val="bullet"/>
+      <w:lvlText w:val=""/>
+      <w:lvlJc w:val="left"/>
+      <w:pPr>
+        <w:ind w:left="4320" w:hanging="360"/>
+      </w:pPr>
+      <w:rPr>
+        <w:rFonts w:ascii="Wingdings" w:hAnsi="Wingdings" w:hint="default"/>
+      </w:rPr>
+    </w:lvl>
+    <w:lvl w:ilvl="6" w:tplc="040C0001" w:tentative="1">
+      <w:start w:val="1"/>
+      <w:numFmt w:val="bullet"/>
+      <w:lvlText w:val=""/>
+      <w:lvlJc w:val="left"/>
+      <w:pPr>
+        <w:ind w:left="5040" w:hanging="360"/>
+      </w:pPr>
+      <w:rPr>
+        <w:rFonts w:ascii="Symbol" w:hAnsi="Symbol" w:hint="default"/>
+      </w:rPr>
+    </w:lvl>
+    <w:lvl w:ilvl="7" w:tplc="040C0003" w:tentative="1">
+      <w:start w:val="1"/>
+      <w:numFmt w:val="bullet"/>
+      <w:lvlText w:val="o"/>
+      <w:lvlJc w:val="left"/>
+      <w:pPr>
+        <w:ind w:left="5760" w:hanging="360"/>
+      </w:pPr>
+      <w:rPr>
+        <w:rFonts w:ascii="Courier New" w:hAnsi="Courier New" w:cs="Courier New" w:hint="default"/>
+      </w:rPr>
+    </w:lvl>
+    <w:lvl w:ilvl="8" w:tplc="040C0005" w:tentative="1">
+      <w:start w:val="1"/>
+      <w:numFmt w:val="bullet"/>
+      <w:lvlText w:val=""/>
+      <w:lvlJc w:val="left"/>
+      <w:pPr>
+        <w:ind w:left="6480" w:hanging="360"/>
+      </w:pPr>
+      <w:rPr>
+        <w:rFonts w:ascii="Wingdings" w:hAnsi="Wingdings" w:hint="default"/>
+      </w:rPr>
+    </w:lvl>
+  </w:abstractNum>
+  <w:abstractNum w:abstractNumId="24" w15:restartNumberingAfterBreak="0">
     <w:nsid w:val="78787888"/>
     <w:multiLevelType w:val="hybridMultilevel"/>
     <w:tmpl w:val="B846DCF4"/>
@@ -8555,38 +9399,151 @@
       </w:rPr>
     </w:lvl>
   </w:abstractNum>
+  <w:abstractNum w:abstractNumId="25" w15:restartNumberingAfterBreak="0">
+    <w:nsid w:val="7CD42CDF"/>
+    <w:multiLevelType w:val="hybridMultilevel"/>
+    <w:tmpl w:val="699A9AA0"/>
+    <w:lvl w:ilvl="0" w:tplc="040C0001">
+      <w:start w:val="1"/>
+      <w:numFmt w:val="bullet"/>
+      <w:lvlText w:val=""/>
+      <w:lvlJc w:val="left"/>
+      <w:pPr>
+        <w:ind w:left="720" w:hanging="360"/>
+      </w:pPr>
+      <w:rPr>
+        <w:rFonts w:ascii="Symbol" w:hAnsi="Symbol" w:hint="default"/>
+      </w:rPr>
+    </w:lvl>
+    <w:lvl w:ilvl="1" w:tplc="040C0003" w:tentative="1">
+      <w:start w:val="1"/>
+      <w:numFmt w:val="bullet"/>
+      <w:lvlText w:val="o"/>
+      <w:lvlJc w:val="left"/>
+      <w:pPr>
+        <w:ind w:left="1440" w:hanging="360"/>
+      </w:pPr>
+      <w:rPr>
+        <w:rFonts w:ascii="Courier New" w:hAnsi="Courier New" w:cs="Courier New" w:hint="default"/>
+      </w:rPr>
+    </w:lvl>
+    <w:lvl w:ilvl="2" w:tplc="040C0005" w:tentative="1">
+      <w:start w:val="1"/>
+      <w:numFmt w:val="bullet"/>
+      <w:lvlText w:val=""/>
+      <w:lvlJc w:val="left"/>
+      <w:pPr>
+        <w:ind w:left="2160" w:hanging="360"/>
+      </w:pPr>
+      <w:rPr>
+        <w:rFonts w:ascii="Wingdings" w:hAnsi="Wingdings" w:hint="default"/>
+      </w:rPr>
+    </w:lvl>
+    <w:lvl w:ilvl="3" w:tplc="040C0001" w:tentative="1">
+      <w:start w:val="1"/>
+      <w:numFmt w:val="bullet"/>
+      <w:lvlText w:val=""/>
+      <w:lvlJc w:val="left"/>
+      <w:pPr>
+        <w:ind w:left="2880" w:hanging="360"/>
+      </w:pPr>
+      <w:rPr>
+        <w:rFonts w:ascii="Symbol" w:hAnsi="Symbol" w:hint="default"/>
+      </w:rPr>
+    </w:lvl>
+    <w:lvl w:ilvl="4" w:tplc="040C0003" w:tentative="1">
+      <w:start w:val="1"/>
+      <w:numFmt w:val="bullet"/>
+      <w:lvlText w:val="o"/>
+      <w:lvlJc w:val="left"/>
+      <w:pPr>
+        <w:ind w:left="3600" w:hanging="360"/>
+      </w:pPr>
+      <w:rPr>
+        <w:rFonts w:ascii="Courier New" w:hAnsi="Courier New" w:cs="Courier New" w:hint="default"/>
+      </w:rPr>
+    </w:lvl>
+    <w:lvl w:ilvl="5" w:tplc="040C0005" w:tentative="1">
+      <w:start w:val="1"/>
+      <w:numFmt w:val="bullet"/>
+      <w:lvlText w:val=""/>
+      <w:lvlJc w:val="left"/>
+      <w:pPr>
+        <w:ind w:left="4320" w:hanging="360"/>
+      </w:pPr>
+      <w:rPr>
+        <w:rFonts w:ascii="Wingdings" w:hAnsi="Wingdings" w:hint="default"/>
+      </w:rPr>
+    </w:lvl>
+    <w:lvl w:ilvl="6" w:tplc="040C0001" w:tentative="1">
+      <w:start w:val="1"/>
+      <w:numFmt w:val="bullet"/>
+      <w:lvlText w:val=""/>
+      <w:lvlJc w:val="left"/>
+      <w:pPr>
+        <w:ind w:left="5040" w:hanging="360"/>
+      </w:pPr>
+      <w:rPr>
+        <w:rFonts w:ascii="Symbol" w:hAnsi="Symbol" w:hint="default"/>
+      </w:rPr>
+    </w:lvl>
+    <w:lvl w:ilvl="7" w:tplc="040C0003" w:tentative="1">
+      <w:start w:val="1"/>
+      <w:numFmt w:val="bullet"/>
+      <w:lvlText w:val="o"/>
+      <w:lvlJc w:val="left"/>
+      <w:pPr>
+        <w:ind w:left="5760" w:hanging="360"/>
+      </w:pPr>
+      <w:rPr>
+        <w:rFonts w:ascii="Courier New" w:hAnsi="Courier New" w:cs="Courier New" w:hint="default"/>
+      </w:rPr>
+    </w:lvl>
+    <w:lvl w:ilvl="8" w:tplc="040C0005" w:tentative="1">
+      <w:start w:val="1"/>
+      <w:numFmt w:val="bullet"/>
+      <w:lvlText w:val=""/>
+      <w:lvlJc w:val="left"/>
+      <w:pPr>
+        <w:ind w:left="6480" w:hanging="360"/>
+      </w:pPr>
+      <w:rPr>
+        <w:rFonts w:ascii="Wingdings" w:hAnsi="Wingdings" w:hint="default"/>
+      </w:rPr>
+    </w:lvl>
+  </w:abstractNum>
   <w:num w:numId="1">
-    <w:abstractNumId w:val="15"/>
+    <w:abstractNumId w:val="18"/>
   </w:num>
   <w:num w:numId="2">
-    <w:abstractNumId w:val="7"/>
+    <w:abstractNumId w:val="8"/>
   </w:num>
   <w:num w:numId="3">
+    <w:abstractNumId w:val="11"/>
+  </w:num>
+  <w:num w:numId="4">
+    <w:abstractNumId w:val="24"/>
+  </w:num>
+  <w:num w:numId="5">
+    <w:abstractNumId w:val="9"/>
+  </w:num>
+  <w:num w:numId="6">
+    <w:abstractNumId w:val="20"/>
+  </w:num>
+  <w:num w:numId="7">
     <w:abstractNumId w:val="10"/>
   </w:num>
-  <w:num w:numId="4">
-    <w:abstractNumId w:val="20"/>
-  </w:num>
-  <w:num w:numId="5">
-    <w:abstractNumId w:val="8"/>
-  </w:num>
-  <w:num w:numId="6">
-    <w:abstractNumId w:val="17"/>
-  </w:num>
-  <w:num w:numId="7">
-    <w:abstractNumId w:val="9"/>
-  </w:num>
   <w:num w:numId="8">
-    <w:abstractNumId w:val="19"/>
+    <w:abstractNumId w:val="22"/>
   </w:num>
   <w:num w:numId="9">
-    <w:abstractNumId w:val="3"/>
+    <w:abstractNumId w:val="4"/>
   </w:num>
   <w:num w:numId="10">
-    <w:abstractNumId w:val="4"/>
+    <w:abstractNumId w:val="5"/>
   </w:num>
   <w:num w:numId="11">
-    <w:abstractNumId w:val="14"/>
+    <w:abstractNumId w:val="16"/>
   </w:num>
   <w:num w:numId="12">
     <w:abstractNumId w:val="0"/>
@@ -8595,28 +9552,43 @@
     <w:abstractNumId w:val="1"/>
   </w:num>
   <w:num w:numId="14">
-    <w:abstractNumId w:val="5"/>
+    <w:abstractNumId w:val="6"/>
   </w:num>
   <w:num w:numId="15">
+    <w:abstractNumId w:val="15"/>
+  </w:num>
+  <w:num w:numId="16">
+    <w:abstractNumId w:val="19"/>
+  </w:num>
+  <w:num w:numId="17">
     <w:abstractNumId w:val="13"/>
   </w:num>
-  <w:num w:numId="16">
-    <w:abstractNumId w:val="16"/>
-  </w:num>
-  <w:num w:numId="17">
-    <w:abstractNumId w:val="11"/>
-  </w:num>
   <w:num w:numId="18">
-    <w:abstractNumId w:val="2"/>
+    <w:abstractNumId w:val="3"/>
   </w:num>
   <w:num w:numId="19">
-    <w:abstractNumId w:val="18"/>
+    <w:abstractNumId w:val="21"/>
   </w:num>
   <w:num w:numId="20">
-    <w:abstractNumId w:val="6"/>
+    <w:abstractNumId w:val="7"/>
   </w:num>
   <w:num w:numId="21">
+    <w:abstractNumId w:val="14"/>
+  </w:num>
+  <w:num w:numId="22">
+    <w:abstractNumId w:val="17"/>
+  </w:num>
+  <w:num w:numId="23">
+    <w:abstractNumId w:val="23"/>
+  </w:num>
+  <w:num w:numId="24">
+    <w:abstractNumId w:val="25"/>
+  </w:num>
+  <w:num w:numId="25">
     <w:abstractNumId w:val="12"/>
+  </w:num>
+  <w:num w:numId="26">
+    <w:abstractNumId w:val="2"/>
   </w:num>
 </w:numbering>
 </file>
@@ -9083,6 +10055,7 @@
   <w:style w:type="character" w:default="1" w:styleId="Policepardfaut">
     <w:name w:val="Default Paragraph Font"/>
     <w:uiPriority w:val="1"/>
+    <w:semiHidden/>
     <w:unhideWhenUsed/>
   </w:style>
   <w:style w:type="table" w:default="1" w:styleId="TableauNormal">
@@ -9662,7 +10635,7 @@
 </file>
 
 <file path=customXml/itemProps1.xml><?xml version="1.0" encoding="utf-8"?>
-<ds:datastoreItem xmlns:ds="http://schemas.openxmlformats.org/officeDocument/2006/customXml" ds:itemID="{2597F123-F534-4925-9A3A-D25711C0784A}">
+<ds:datastoreItem xmlns:ds="http://schemas.openxmlformats.org/officeDocument/2006/customXml" ds:itemID="{056BBE49-BCA9-47FF-9EFB-9111537BDACF}">
   <ds:schemaRefs>
     <ds:schemaRef ds:uri="http://schemas.openxmlformats.org/officeDocument/2006/bibliography"/>
   </ds:schemaRefs>

</xml_diff>